<commit_message>
added literature. seems like it may be over now. Woohoo:)
</commit_message>
<xml_diff>
--- a/PaperWork/Thesis.docx
+++ b/PaperWork/Thesis.docx
@@ -20431,17 +20431,7 @@
           <w:color w:val="auto"/>
           <w:lang w:val="uk-UA"/>
         </w:rPr>
-        <w:t>Алгори</w:t>
-      </w:r>
-      <w:bookmarkStart w:id="13" w:name="_GoBack"/>
-      <w:bookmarkEnd w:id="13"/>
-      <w:r>
-        <w:rPr>
-          <w:rFonts w:eastAsiaTheme="minorEastAsia"/>
-          <w:color w:val="auto"/>
-          <w:lang w:val="uk-UA"/>
-        </w:rPr>
-        <w:t>тм розв</w:t>
+        <w:t>Алгоритм розв</w:t>
       </w:r>
       <w:r>
         <w:rPr>
@@ -21273,7 +21263,7 @@
           <w:lang w:val="uk-UA"/>
         </w:rPr>
       </w:pPr>
-      <w:bookmarkStart w:id="14" w:name="_Toc323782350"/>
+      <w:bookmarkStart w:id="13" w:name="_Toc323782350"/>
       <w:r>
         <w:rPr>
           <w:rFonts w:ascii="Times New Roman" w:hAnsi="Times New Roman" w:cs="Times New Roman"/>
@@ -21283,7 +21273,7 @@
         <w:lastRenderedPageBreak/>
         <w:t>Програмна Реалізація</w:t>
       </w:r>
-      <w:bookmarkEnd w:id="14"/>
+      <w:bookmarkEnd w:id="13"/>
     </w:p>
     <w:p>
       <w:pPr>
@@ -21295,7 +21285,7 @@
           <w:lang w:val="uk-UA"/>
         </w:rPr>
       </w:pPr>
-      <w:bookmarkStart w:id="15" w:name="_Toc323782351"/>
+      <w:bookmarkStart w:id="14" w:name="_Toc323782351"/>
       <w:r>
         <w:rPr>
           <w:rFonts w:ascii="Times New Roman" w:hAnsi="Times New Roman" w:cs="Times New Roman"/>
@@ -21312,7 +21302,7 @@
         </w:rPr>
         <w:t>Архітектура проекту</w:t>
       </w:r>
-      <w:bookmarkEnd w:id="15"/>
+      <w:bookmarkEnd w:id="14"/>
     </w:p>
     <w:p>
       <w:pPr>
@@ -22097,7 +22087,7 @@
           <w:lang w:val="uk-UA"/>
         </w:rPr>
       </w:pPr>
-      <w:bookmarkStart w:id="16" w:name="_Toc323782352"/>
+      <w:bookmarkStart w:id="15" w:name="_Toc323782352"/>
       <w:r>
         <w:rPr>
           <w:rFonts w:ascii="Times New Roman" w:hAnsi="Times New Roman" w:cs="Times New Roman"/>
@@ -22114,7 +22104,7 @@
         </w:rPr>
         <w:t>Технічний Опис</w:t>
       </w:r>
-      <w:bookmarkEnd w:id="16"/>
+      <w:bookmarkEnd w:id="15"/>
     </w:p>
     <w:p>
       <w:pPr>
@@ -24391,7 +24381,7 @@
         <w:pStyle w:val="Heading3"/>
         <w:spacing w:before="0"/>
       </w:pPr>
-      <w:bookmarkStart w:id="17" w:name="_Toc323782353"/>
+      <w:bookmarkStart w:id="16" w:name="_Toc323782353"/>
       <w:r>
         <w:rPr>
           <w:lang w:val="uk-UA"/>
@@ -24413,7 +24403,7 @@
       <w:r>
         <w:t>substraction game)</w:t>
       </w:r>
-      <w:bookmarkEnd w:id="17"/>
+      <w:bookmarkEnd w:id="16"/>
     </w:p>
     <w:p>
       <w:pPr>
@@ -24936,7 +24926,7 @@
         <w:pStyle w:val="Heading3"/>
         <w:spacing w:before="0"/>
       </w:pPr>
-      <w:bookmarkStart w:id="18" w:name="_Toc323782354"/>
+      <w:bookmarkStart w:id="17" w:name="_Toc323782354"/>
       <w:r>
         <w:rPr>
           <w:lang w:val="uk-UA"/>
@@ -24956,7 +24946,7 @@
         </w:rPr>
         <w:t>Хрестики-Хрестики</w:t>
       </w:r>
-      <w:bookmarkEnd w:id="18"/>
+      <w:bookmarkEnd w:id="17"/>
     </w:p>
     <w:p>
       <w:pPr>
@@ -25301,7 +25291,7 @@
           <w:lang w:val="uk-UA"/>
         </w:rPr>
       </w:pPr>
-      <w:bookmarkStart w:id="19" w:name="_Toc323782355"/>
+      <w:bookmarkStart w:id="18" w:name="_Toc323782355"/>
       <w:r>
         <w:rPr>
           <w:lang w:val="uk-UA"/>
@@ -25317,7 +25307,7 @@
       <w:r>
         <w:t>Lasker’s Nim)</w:t>
       </w:r>
-      <w:bookmarkEnd w:id="19"/>
+      <w:bookmarkEnd w:id="18"/>
     </w:p>
     <w:p>
       <w:pPr>
@@ -26093,7 +26083,7 @@
         <w:pStyle w:val="Heading3"/>
         <w:spacing w:before="0"/>
       </w:pPr>
-      <w:bookmarkStart w:id="20" w:name="_Toc323782356"/>
+      <w:bookmarkStart w:id="19" w:name="_Toc323782356"/>
       <w:r>
         <w:rPr>
           <w:lang w:val="uk-UA"/>
@@ -26109,7 +26099,7 @@
       <w:r>
         <w:t>The Game of Kayles)</w:t>
       </w:r>
-      <w:bookmarkEnd w:id="20"/>
+      <w:bookmarkEnd w:id="19"/>
     </w:p>
     <w:p>
       <w:pPr>
@@ -26760,7 +26750,7 @@
         <w:pStyle w:val="Heading3"/>
         <w:spacing w:before="0"/>
       </w:pPr>
-      <w:bookmarkStart w:id="21" w:name="_Toc323782357"/>
+      <w:bookmarkStart w:id="20" w:name="_Toc323782357"/>
       <w:r>
         <w:rPr>
           <w:lang w:val="uk-UA"/>
@@ -26791,7 +26781,7 @@
       <w:r>
         <w:t>Queen)</w:t>
       </w:r>
-      <w:bookmarkEnd w:id="21"/>
+      <w:bookmarkEnd w:id="20"/>
     </w:p>
     <w:p>
       <w:pPr>
@@ -28152,7 +28142,7 @@
           <w:lang w:val="uk-UA"/>
         </w:rPr>
       </w:pPr>
-      <w:bookmarkStart w:id="22" w:name="_Toc323782358"/>
+      <w:bookmarkStart w:id="21" w:name="_Toc323782358"/>
       <w:r>
         <w:rPr>
           <w:lang w:val="uk-UA"/>
@@ -28174,7 +28164,7 @@
       <w:r>
         <w:t>White Knight)</w:t>
       </w:r>
-      <w:bookmarkEnd w:id="22"/>
+      <w:bookmarkEnd w:id="21"/>
     </w:p>
     <w:p>
       <w:pPr>
@@ -29072,7 +29062,7 @@
           <w:lang w:val="uk-UA"/>
         </w:rPr>
       </w:pPr>
-      <w:bookmarkStart w:id="23" w:name="_Toc323782359"/>
+      <w:bookmarkStart w:id="22" w:name="_Toc323782359"/>
       <w:r>
         <w:rPr>
           <w:lang w:val="uk-UA"/>
@@ -29089,7 +29079,7 @@
       <w:r>
         <w:t>Dawson’s Chess)</w:t>
       </w:r>
-      <w:bookmarkEnd w:id="23"/>
+      <w:bookmarkEnd w:id="22"/>
     </w:p>
     <w:p>
       <w:pPr>
@@ -31803,7 +31793,7 @@
           <w:lang w:val="uk-UA"/>
         </w:rPr>
       </w:pPr>
-      <w:bookmarkStart w:id="24" w:name="_Toc323782360"/>
+      <w:bookmarkStart w:id="23" w:name="_Toc323782360"/>
       <w:r>
         <w:rPr>
           <w:lang w:val="uk-UA"/>
@@ -31819,7 +31809,7 @@
       <w:r>
         <w:t>Chomp)</w:t>
       </w:r>
-      <w:bookmarkEnd w:id="24"/>
+      <w:bookmarkEnd w:id="23"/>
     </w:p>
     <w:p>
       <w:pPr>
@@ -33025,7 +33015,7 @@
           <w:lang w:val="uk-UA"/>
         </w:rPr>
       </w:pPr>
-      <w:bookmarkStart w:id="25" w:name="_Toc323782361"/>
+      <w:bookmarkStart w:id="24" w:name="_Toc323782361"/>
       <w:r>
         <w:rPr>
           <w:rFonts w:ascii="Times New Roman" w:hAnsi="Times New Roman" w:cs="Times New Roman"/>
@@ -33043,7 +33033,7 @@
         </w:rPr>
         <w:t>Інтерфейс користувача</w:t>
       </w:r>
-      <w:bookmarkEnd w:id="25"/>
+      <w:bookmarkEnd w:id="24"/>
     </w:p>
     <w:p>
       <w:pPr>
@@ -33194,7 +33184,7 @@
           <w:lang w:val="uk-UA"/>
         </w:rPr>
       </w:pPr>
-      <w:bookmarkStart w:id="26" w:name="_Toc323782362"/>
+      <w:bookmarkStart w:id="25" w:name="_Toc323782362"/>
       <w:r>
         <w:rPr>
           <w:rFonts w:ascii="Times New Roman" w:hAnsi="Times New Roman" w:cs="Times New Roman"/>
@@ -33228,7 +33218,7 @@
         </w:rPr>
         <w:t>Висновки</w:t>
       </w:r>
-      <w:bookmarkEnd w:id="26"/>
+      <w:bookmarkEnd w:id="25"/>
     </w:p>
     <w:p>
       <w:pPr>
@@ -33665,7 +33655,7 @@
           <w:lang w:val="uk-UA"/>
         </w:rPr>
       </w:pPr>
-      <w:bookmarkStart w:id="27" w:name="_Toc323782363"/>
+      <w:bookmarkStart w:id="26" w:name="_Toc323782363"/>
       <w:r>
         <w:rPr>
           <w:rFonts w:ascii="Times New Roman" w:hAnsi="Times New Roman" w:cs="Times New Roman"/>
@@ -33675,17 +33665,176 @@
         <w:lastRenderedPageBreak/>
         <w:t>Список літератури</w:t>
       </w:r>
+      <w:bookmarkEnd w:id="26"/>
+    </w:p>
+    <w:p>
+      <w:pPr>
+        <w:pStyle w:val="ListParagraph"/>
+        <w:numPr>
+          <w:ilvl w:val="0"/>
+          <w:numId w:val="45"/>
+        </w:numPr>
+        <w:rPr>
+          <w:lang w:val="uk-UA"/>
+        </w:rPr>
+      </w:pPr>
+      <w:r>
+        <w:rPr>
+          <w:lang w:val="uk-UA"/>
+        </w:rPr>
+        <w:t>E. R. Berlekamp, J. H. Conway and R. K. Guy (1982)Winning Ways for your mathematical</w:t>
+      </w:r>
+      <w:r>
+        <w:rPr>
+          <w:lang w:val="uk-UA"/>
+        </w:rPr>
+        <w:t xml:space="preserve"> </w:t>
+      </w:r>
+      <w:r>
+        <w:rPr>
+          <w:lang w:val="uk-UA"/>
+        </w:rPr>
+        <w:t>plays, vols. 1 and 2, Academic Press, New York.</w:t>
+      </w:r>
+    </w:p>
+    <w:p>
+      <w:pPr>
+        <w:pStyle w:val="ListParagraph"/>
+        <w:numPr>
+          <w:ilvl w:val="0"/>
+          <w:numId w:val="45"/>
+        </w:numPr>
+        <w:rPr>
+          <w:lang w:val="uk-UA"/>
+        </w:rPr>
+      </w:pPr>
+      <w:r>
+        <w:rPr>
+          <w:lang w:val="uk-UA"/>
+        </w:rPr>
+        <w:t>J. H. Conway (1976) On Numbers and Games, Academic Press, New York.</w:t>
+      </w:r>
+    </w:p>
+    <w:p>
+      <w:pPr>
+        <w:pStyle w:val="ListParagraph"/>
+        <w:numPr>
+          <w:ilvl w:val="0"/>
+          <w:numId w:val="45"/>
+        </w:numPr>
+        <w:rPr>
+          <w:lang w:val="uk-UA"/>
+        </w:rPr>
+      </w:pPr>
+      <w:hyperlink r:id="rId20" w:history="1">
+        <w:r>
+          <w:rPr>
+            <w:rStyle w:val="Hyperlink"/>
+          </w:rPr>
+          <w:t>http://www.math.ucla.edu/~tom/Game_Theory/comb.pdf</w:t>
+        </w:r>
+      </w:hyperlink>
+    </w:p>
+    <w:p>
+      <w:pPr>
+        <w:pStyle w:val="ListParagraph"/>
+        <w:numPr>
+          <w:ilvl w:val="0"/>
+          <w:numId w:val="45"/>
+        </w:numPr>
+        <w:rPr>
+          <w:lang w:val="uk-UA"/>
+        </w:rPr>
+      </w:pPr>
+      <w:hyperlink r:id="rId21" w:history="1">
+        <w:r>
+          <w:rPr>
+            <w:rStyle w:val="Hyperlink"/>
+          </w:rPr>
+          <w:t>http://e-maxx.ru/algo/sprague_grundy</w:t>
+        </w:r>
+      </w:hyperlink>
+    </w:p>
+    <w:p>
+      <w:pPr>
+        <w:pStyle w:val="ListParagraph"/>
+        <w:numPr>
+          <w:ilvl w:val="0"/>
+          <w:numId w:val="45"/>
+        </w:numPr>
+        <w:rPr>
+          <w:lang w:val="uk-UA"/>
+        </w:rPr>
+      </w:pPr>
+      <w:hyperlink r:id="rId22" w:history="1">
+        <w:r>
+          <w:rPr>
+            <w:rStyle w:val="Hyperlink"/>
+          </w:rPr>
+          <w:t>http://jourdan.ens.fr/~laffargue/teaching/Incertain/Problemes/lectnotes.pdf</w:t>
+        </w:r>
+      </w:hyperlink>
+    </w:p>
+    <w:p>
+      <w:pPr>
+        <w:pStyle w:val="ListParagraph"/>
+        <w:numPr>
+          <w:ilvl w:val="0"/>
+          <w:numId w:val="45"/>
+        </w:numPr>
+        <w:rPr>
+          <w:lang w:val="uk-UA"/>
+        </w:rPr>
+      </w:pPr>
+      <w:r>
+        <w:rPr>
+          <w:lang w:val="uk-UA"/>
+        </w:rPr>
+        <w:t>C. L. Bouton (1902) Nim, a game with a complete mathematical theory, Ann. Math. 3,35-39.</w:t>
+      </w:r>
+    </w:p>
+    <w:p>
+      <w:pPr>
+        <w:pStyle w:val="ListParagraph"/>
+        <w:numPr>
+          <w:ilvl w:val="0"/>
+          <w:numId w:val="45"/>
+        </w:numPr>
+        <w:rPr>
+          <w:lang w:val="uk-UA"/>
+        </w:rPr>
+      </w:pPr>
+      <w:r>
+        <w:rPr>
+          <w:lang w:val="uk-UA"/>
+        </w:rPr>
+        <w:t>T. S. Ferguson (1998) Some chip transfer games, Theoretical Computer Science 191, 157-171.</w:t>
+      </w:r>
+    </w:p>
+    <w:p>
+      <w:pPr>
+        <w:pStyle w:val="ListParagraph"/>
+        <w:numPr>
+          <w:ilvl w:val="0"/>
+          <w:numId w:val="45"/>
+        </w:numPr>
+        <w:rPr>
+          <w:lang w:val="uk-UA"/>
+        </w:rPr>
+      </w:pPr>
+      <w:hyperlink r:id="rId23" w:history="1">
+        <w:r>
+          <w:rPr>
+            <w:rStyle w:val="Hyperlink"/>
+          </w:rPr>
+          <w:t>http://web.mit.edu/sp.268/www/nim.pdf</w:t>
+        </w:r>
+      </w:hyperlink>
+      <w:bookmarkStart w:id="27" w:name="_GoBack"/>
       <w:bookmarkEnd w:id="27"/>
     </w:p>
-    <w:p>
-      <w:pPr>
-        <w:rPr>
-          <w:lang w:val="uk-UA"/>
-        </w:rPr>
-      </w:pPr>
-    </w:p>
     <w:sectPr>
-      <w:headerReference w:type="default" r:id="rId20"/>
+      <w:headerReference w:type="default" r:id="rId24"/>
       <w:pgSz w:w="12240" w:h="15840" w:code="1"/>
       <w:pgMar w:top="1411" w:right="850" w:bottom="1411" w:left="1411" w:header="706" w:footer="706" w:gutter="0"/>
       <w:cols w:space="720"/>
@@ -33780,7 +33929,7 @@
           <w:rPr>
             <w:noProof/>
           </w:rPr>
-          <w:t>24</w:t>
+          <w:t>44</w:t>
         </w:r>
         <w:r>
           <w:fldChar w:fldCharType="end"/>
@@ -34090,6 +34239,95 @@
     </w:lvl>
   </w:abstractNum>
   <w:abstractNum w:abstractNumId="3">
+    <w:nsid w:val="06CE4A6C"/>
+    <w:multiLevelType w:val="hybridMultilevel"/>
+    <w:tmpl w:val="B3820D56"/>
+    <w:lvl w:ilvl="0" w:tplc="E7C4F93E">
+      <w:start w:val="1"/>
+      <w:numFmt w:val="decimal"/>
+      <w:lvlText w:val="%1."/>
+      <w:lvlJc w:val="left"/>
+      <w:pPr>
+        <w:ind w:left="922" w:hanging="360"/>
+      </w:pPr>
+      <w:rPr>
+        <w:rFonts w:hint="default"/>
+      </w:rPr>
+    </w:lvl>
+    <w:lvl w:ilvl="1" w:tplc="04090019" w:tentative="1">
+      <w:start w:val="1"/>
+      <w:numFmt w:val="lowerLetter"/>
+      <w:lvlText w:val="%2."/>
+      <w:lvlJc w:val="left"/>
+      <w:pPr>
+        <w:ind w:left="1642" w:hanging="360"/>
+      </w:pPr>
+    </w:lvl>
+    <w:lvl w:ilvl="2" w:tplc="0409001B" w:tentative="1">
+      <w:start w:val="1"/>
+      <w:numFmt w:val="lowerRoman"/>
+      <w:lvlText w:val="%3."/>
+      <w:lvlJc w:val="right"/>
+      <w:pPr>
+        <w:ind w:left="2362" w:hanging="180"/>
+      </w:pPr>
+    </w:lvl>
+    <w:lvl w:ilvl="3" w:tplc="0409000F" w:tentative="1">
+      <w:start w:val="1"/>
+      <w:numFmt w:val="decimal"/>
+      <w:lvlText w:val="%4."/>
+      <w:lvlJc w:val="left"/>
+      <w:pPr>
+        <w:ind w:left="3082" w:hanging="360"/>
+      </w:pPr>
+    </w:lvl>
+    <w:lvl w:ilvl="4" w:tplc="04090019" w:tentative="1">
+      <w:start w:val="1"/>
+      <w:numFmt w:val="lowerLetter"/>
+      <w:lvlText w:val="%5."/>
+      <w:lvlJc w:val="left"/>
+      <w:pPr>
+        <w:ind w:left="3802" w:hanging="360"/>
+      </w:pPr>
+    </w:lvl>
+    <w:lvl w:ilvl="5" w:tplc="0409001B" w:tentative="1">
+      <w:start w:val="1"/>
+      <w:numFmt w:val="lowerRoman"/>
+      <w:lvlText w:val="%6."/>
+      <w:lvlJc w:val="right"/>
+      <w:pPr>
+        <w:ind w:left="4522" w:hanging="180"/>
+      </w:pPr>
+    </w:lvl>
+    <w:lvl w:ilvl="6" w:tplc="0409000F" w:tentative="1">
+      <w:start w:val="1"/>
+      <w:numFmt w:val="decimal"/>
+      <w:lvlText w:val="%7."/>
+      <w:lvlJc w:val="left"/>
+      <w:pPr>
+        <w:ind w:left="5242" w:hanging="360"/>
+      </w:pPr>
+    </w:lvl>
+    <w:lvl w:ilvl="7" w:tplc="04090019" w:tentative="1">
+      <w:start w:val="1"/>
+      <w:numFmt w:val="lowerLetter"/>
+      <w:lvlText w:val="%8."/>
+      <w:lvlJc w:val="left"/>
+      <w:pPr>
+        <w:ind w:left="5962" w:hanging="360"/>
+      </w:pPr>
+    </w:lvl>
+    <w:lvl w:ilvl="8" w:tplc="0409001B" w:tentative="1">
+      <w:start w:val="1"/>
+      <w:numFmt w:val="lowerRoman"/>
+      <w:lvlText w:val="%9."/>
+      <w:lvlJc w:val="right"/>
+      <w:pPr>
+        <w:ind w:left="6682" w:hanging="180"/>
+      </w:pPr>
+    </w:lvl>
+  </w:abstractNum>
+  <w:abstractNum w:abstractNumId="4">
     <w:nsid w:val="0A1459ED"/>
     <w:multiLevelType w:val="hybridMultilevel"/>
     <w:tmpl w:val="5FACC350"/>
@@ -34178,7 +34416,7 @@
       </w:pPr>
     </w:lvl>
   </w:abstractNum>
-  <w:abstractNum w:abstractNumId="4">
+  <w:abstractNum w:abstractNumId="5">
     <w:nsid w:val="0DA64D04"/>
     <w:multiLevelType w:val="hybridMultilevel"/>
     <w:tmpl w:val="399C7F5C"/>
@@ -34267,7 +34505,7 @@
       </w:pPr>
     </w:lvl>
   </w:abstractNum>
-  <w:abstractNum w:abstractNumId="5">
+  <w:abstractNum w:abstractNumId="6">
     <w:nsid w:val="13A85247"/>
     <w:multiLevelType w:val="hybridMultilevel"/>
     <w:tmpl w:val="48228D1A"/>
@@ -34356,7 +34594,7 @@
       </w:pPr>
     </w:lvl>
   </w:abstractNum>
-  <w:abstractNum w:abstractNumId="6">
+  <w:abstractNum w:abstractNumId="7">
     <w:nsid w:val="14732A5F"/>
     <w:multiLevelType w:val="hybridMultilevel"/>
     <w:tmpl w:val="36BADD56"/>
@@ -34446,7 +34684,7 @@
       </w:pPr>
     </w:lvl>
   </w:abstractNum>
-  <w:abstractNum w:abstractNumId="7">
+  <w:abstractNum w:abstractNumId="8">
     <w:nsid w:val="168236DF"/>
     <w:multiLevelType w:val="hybridMultilevel"/>
     <w:tmpl w:val="5BF058FA"/>
@@ -34535,7 +34773,7 @@
       </w:pPr>
     </w:lvl>
   </w:abstractNum>
-  <w:abstractNum w:abstractNumId="8">
+  <w:abstractNum w:abstractNumId="9">
     <w:nsid w:val="16B127DD"/>
     <w:multiLevelType w:val="hybridMultilevel"/>
     <w:tmpl w:val="1FB6E166"/>
@@ -34624,7 +34862,7 @@
       </w:pPr>
     </w:lvl>
   </w:abstractNum>
-  <w:abstractNum w:abstractNumId="9">
+  <w:abstractNum w:abstractNumId="10">
     <w:nsid w:val="18371D94"/>
     <w:multiLevelType w:val="hybridMultilevel"/>
     <w:tmpl w:val="7D3CD85E"/>
@@ -34713,7 +34951,7 @@
       </w:pPr>
     </w:lvl>
   </w:abstractNum>
-  <w:abstractNum w:abstractNumId="10">
+  <w:abstractNum w:abstractNumId="11">
     <w:nsid w:val="1B2335A3"/>
     <w:multiLevelType w:val="hybridMultilevel"/>
     <w:tmpl w:val="C3DAF968"/>
@@ -34802,7 +35040,7 @@
       </w:pPr>
     </w:lvl>
   </w:abstractNum>
-  <w:abstractNum w:abstractNumId="11">
+  <w:abstractNum w:abstractNumId="12">
     <w:nsid w:val="1B721E92"/>
     <w:multiLevelType w:val="hybridMultilevel"/>
     <w:tmpl w:val="F9C6D806"/>
@@ -34891,7 +35129,7 @@
       </w:pPr>
     </w:lvl>
   </w:abstractNum>
-  <w:abstractNum w:abstractNumId="12">
+  <w:abstractNum w:abstractNumId="13">
     <w:nsid w:val="1DAD3EAC"/>
     <w:multiLevelType w:val="hybridMultilevel"/>
     <w:tmpl w:val="268E6CCE"/>
@@ -34980,7 +35218,7 @@
       </w:pPr>
     </w:lvl>
   </w:abstractNum>
-  <w:abstractNum w:abstractNumId="13">
+  <w:abstractNum w:abstractNumId="14">
     <w:nsid w:val="1DE87B54"/>
     <w:multiLevelType w:val="hybridMultilevel"/>
     <w:tmpl w:val="84A0916A"/>
@@ -35069,7 +35307,7 @@
       </w:pPr>
     </w:lvl>
   </w:abstractNum>
-  <w:abstractNum w:abstractNumId="14">
+  <w:abstractNum w:abstractNumId="15">
     <w:nsid w:val="1FBC1625"/>
     <w:multiLevelType w:val="hybridMultilevel"/>
     <w:tmpl w:val="77DCA694"/>
@@ -35158,7 +35396,7 @@
       </w:pPr>
     </w:lvl>
   </w:abstractNum>
-  <w:abstractNum w:abstractNumId="15">
+  <w:abstractNum w:abstractNumId="16">
     <w:nsid w:val="228E5470"/>
     <w:multiLevelType w:val="hybridMultilevel"/>
     <w:tmpl w:val="DC263730"/>
@@ -35247,7 +35485,7 @@
       </w:pPr>
     </w:lvl>
   </w:abstractNum>
-  <w:abstractNum w:abstractNumId="16">
+  <w:abstractNum w:abstractNumId="17">
     <w:nsid w:val="23B21421"/>
     <w:multiLevelType w:val="hybridMultilevel"/>
     <w:tmpl w:val="B77CA6D6"/>
@@ -35336,7 +35574,7 @@
       </w:pPr>
     </w:lvl>
   </w:abstractNum>
-  <w:abstractNum w:abstractNumId="17">
+  <w:abstractNum w:abstractNumId="18">
     <w:nsid w:val="29875806"/>
     <w:multiLevelType w:val="hybridMultilevel"/>
     <w:tmpl w:val="E7EE4020"/>
@@ -35427,7 +35665,7 @@
       </w:pPr>
     </w:lvl>
   </w:abstractNum>
-  <w:abstractNum w:abstractNumId="18">
+  <w:abstractNum w:abstractNumId="19">
     <w:nsid w:val="2C4D3AEB"/>
     <w:multiLevelType w:val="hybridMultilevel"/>
     <w:tmpl w:val="5136D90C"/>
@@ -35517,7 +35755,7 @@
       </w:pPr>
     </w:lvl>
   </w:abstractNum>
-  <w:abstractNum w:abstractNumId="19">
+  <w:abstractNum w:abstractNumId="20">
     <w:nsid w:val="2FF16589"/>
     <w:multiLevelType w:val="hybridMultilevel"/>
     <w:tmpl w:val="14429A6A"/>
@@ -35606,7 +35844,7 @@
       </w:pPr>
     </w:lvl>
   </w:abstractNum>
-  <w:abstractNum w:abstractNumId="20">
+  <w:abstractNum w:abstractNumId="21">
     <w:nsid w:val="3133206B"/>
     <w:multiLevelType w:val="hybridMultilevel"/>
     <w:tmpl w:val="B25CE8E6"/>
@@ -35695,7 +35933,7 @@
       </w:pPr>
     </w:lvl>
   </w:abstractNum>
-  <w:abstractNum w:abstractNumId="21">
+  <w:abstractNum w:abstractNumId="22">
     <w:nsid w:val="34304341"/>
     <w:multiLevelType w:val="hybridMultilevel"/>
     <w:tmpl w:val="CBBC63F6"/>
@@ -35786,7 +36024,7 @@
       </w:pPr>
     </w:lvl>
   </w:abstractNum>
-  <w:abstractNum w:abstractNumId="22">
+  <w:abstractNum w:abstractNumId="23">
     <w:nsid w:val="35AA7356"/>
     <w:multiLevelType w:val="hybridMultilevel"/>
     <w:tmpl w:val="D9E0FABA"/>
@@ -35875,7 +36113,7 @@
       </w:pPr>
     </w:lvl>
   </w:abstractNum>
-  <w:abstractNum w:abstractNumId="23">
+  <w:abstractNum w:abstractNumId="24">
     <w:nsid w:val="376D1918"/>
     <w:multiLevelType w:val="hybridMultilevel"/>
     <w:tmpl w:val="A9C209DC"/>
@@ -35964,7 +36202,7 @@
       </w:pPr>
     </w:lvl>
   </w:abstractNum>
-  <w:abstractNum w:abstractNumId="24">
+  <w:abstractNum w:abstractNumId="25">
     <w:nsid w:val="3CC21BD6"/>
     <w:multiLevelType w:val="hybridMultilevel"/>
     <w:tmpl w:val="E72C3816"/>
@@ -36053,7 +36291,7 @@
       </w:pPr>
     </w:lvl>
   </w:abstractNum>
-  <w:abstractNum w:abstractNumId="25">
+  <w:abstractNum w:abstractNumId="26">
     <w:nsid w:val="3F962D5A"/>
     <w:multiLevelType w:val="hybridMultilevel"/>
     <w:tmpl w:val="F7540C84"/>
@@ -36142,7 +36380,7 @@
       </w:pPr>
     </w:lvl>
   </w:abstractNum>
-  <w:abstractNum w:abstractNumId="26">
+  <w:abstractNum w:abstractNumId="27">
     <w:nsid w:val="4ADA4876"/>
     <w:multiLevelType w:val="hybridMultilevel"/>
     <w:tmpl w:val="A7EA6B22"/>
@@ -36231,7 +36469,7 @@
       </w:pPr>
     </w:lvl>
   </w:abstractNum>
-  <w:abstractNum w:abstractNumId="27">
+  <w:abstractNum w:abstractNumId="28">
     <w:nsid w:val="4F3748A8"/>
     <w:multiLevelType w:val="hybridMultilevel"/>
     <w:tmpl w:val="399C7F5C"/>
@@ -36320,7 +36558,7 @@
       </w:pPr>
     </w:lvl>
   </w:abstractNum>
-  <w:abstractNum w:abstractNumId="28">
+  <w:abstractNum w:abstractNumId="29">
     <w:nsid w:val="50D705C3"/>
     <w:multiLevelType w:val="hybridMultilevel"/>
     <w:tmpl w:val="96C22970"/>
@@ -36411,7 +36649,7 @@
       </w:pPr>
     </w:lvl>
   </w:abstractNum>
-  <w:abstractNum w:abstractNumId="29">
+  <w:abstractNum w:abstractNumId="30">
     <w:nsid w:val="565C4549"/>
     <w:multiLevelType w:val="hybridMultilevel"/>
     <w:tmpl w:val="A5DA4DEC"/>
@@ -36501,7 +36739,7 @@
       </w:pPr>
     </w:lvl>
   </w:abstractNum>
-  <w:abstractNum w:abstractNumId="30">
+  <w:abstractNum w:abstractNumId="31">
     <w:nsid w:val="5B9C2F42"/>
     <w:multiLevelType w:val="hybridMultilevel"/>
     <w:tmpl w:val="40AA3C12"/>
@@ -36590,7 +36828,7 @@
       </w:pPr>
     </w:lvl>
   </w:abstractNum>
-  <w:abstractNum w:abstractNumId="31">
+  <w:abstractNum w:abstractNumId="32">
     <w:nsid w:val="5C101A6B"/>
     <w:multiLevelType w:val="hybridMultilevel"/>
     <w:tmpl w:val="35648BDE"/>
@@ -36679,7 +36917,7 @@
       </w:pPr>
     </w:lvl>
   </w:abstractNum>
-  <w:abstractNum w:abstractNumId="32">
+  <w:abstractNum w:abstractNumId="33">
     <w:nsid w:val="60A01C5E"/>
     <w:multiLevelType w:val="hybridMultilevel"/>
     <w:tmpl w:val="DA72C8C2"/>
@@ -36768,7 +37006,7 @@
       </w:pPr>
     </w:lvl>
   </w:abstractNum>
-  <w:abstractNum w:abstractNumId="33">
+  <w:abstractNum w:abstractNumId="34">
     <w:nsid w:val="61083514"/>
     <w:multiLevelType w:val="hybridMultilevel"/>
     <w:tmpl w:val="BA92F04A"/>
@@ -36881,7 +37119,7 @@
       </w:rPr>
     </w:lvl>
   </w:abstractNum>
-  <w:abstractNum w:abstractNumId="34">
+  <w:abstractNum w:abstractNumId="35">
     <w:nsid w:val="63C4134C"/>
     <w:multiLevelType w:val="hybridMultilevel"/>
     <w:tmpl w:val="F8BC119C"/>
@@ -36993,7 +37231,7 @@
       </w:rPr>
     </w:lvl>
   </w:abstractNum>
-  <w:abstractNum w:abstractNumId="35">
+  <w:abstractNum w:abstractNumId="36">
     <w:nsid w:val="64195B0D"/>
     <w:multiLevelType w:val="hybridMultilevel"/>
     <w:tmpl w:val="7D3CD85E"/>
@@ -37082,7 +37320,7 @@
       </w:pPr>
     </w:lvl>
   </w:abstractNum>
-  <w:abstractNum w:abstractNumId="36">
+  <w:abstractNum w:abstractNumId="37">
     <w:nsid w:val="654C73A8"/>
     <w:multiLevelType w:val="multilevel"/>
     <w:tmpl w:val="BA6E8944"/>
@@ -37203,7 +37441,7 @@
       </w:rPr>
     </w:lvl>
   </w:abstractNum>
-  <w:abstractNum w:abstractNumId="37">
+  <w:abstractNum w:abstractNumId="38">
     <w:nsid w:val="68460625"/>
     <w:multiLevelType w:val="hybridMultilevel"/>
     <w:tmpl w:val="E98E7E24"/>
@@ -37292,7 +37530,7 @@
       </w:pPr>
     </w:lvl>
   </w:abstractNum>
-  <w:abstractNum w:abstractNumId="38">
+  <w:abstractNum w:abstractNumId="39">
     <w:nsid w:val="697F73E5"/>
     <w:multiLevelType w:val="hybridMultilevel"/>
     <w:tmpl w:val="5FEE973E"/>
@@ -37381,7 +37619,7 @@
       </w:pPr>
     </w:lvl>
   </w:abstractNum>
-  <w:abstractNum w:abstractNumId="39">
+  <w:abstractNum w:abstractNumId="40">
     <w:nsid w:val="6AB5013D"/>
     <w:multiLevelType w:val="hybridMultilevel"/>
     <w:tmpl w:val="6B26145E"/>
@@ -37470,7 +37708,7 @@
       </w:pPr>
     </w:lvl>
   </w:abstractNum>
-  <w:abstractNum w:abstractNumId="40">
+  <w:abstractNum w:abstractNumId="41">
     <w:nsid w:val="6B032AF9"/>
     <w:multiLevelType w:val="hybridMultilevel"/>
     <w:tmpl w:val="6106C150"/>
@@ -37559,7 +37797,7 @@
       </w:pPr>
     </w:lvl>
   </w:abstractNum>
-  <w:abstractNum w:abstractNumId="41">
+  <w:abstractNum w:abstractNumId="42">
     <w:nsid w:val="7AC52C43"/>
     <w:multiLevelType w:val="hybridMultilevel"/>
     <w:tmpl w:val="9098A1B0"/>
@@ -37648,7 +37886,7 @@
       </w:pPr>
     </w:lvl>
   </w:abstractNum>
-  <w:abstractNum w:abstractNumId="42">
+  <w:abstractNum w:abstractNumId="43">
     <w:nsid w:val="7BA3774E"/>
     <w:multiLevelType w:val="hybridMultilevel"/>
     <w:tmpl w:val="A03A804A"/>
@@ -37737,7 +37975,7 @@
       </w:pPr>
     </w:lvl>
   </w:abstractNum>
-  <w:abstractNum w:abstractNumId="43">
+  <w:abstractNum w:abstractNumId="44">
     <w:nsid w:val="7CB033A1"/>
     <w:multiLevelType w:val="hybridMultilevel"/>
     <w:tmpl w:val="BAA02A82"/>
@@ -37829,136 +38067,139 @@
     </w:lvl>
   </w:abstractNum>
   <w:num w:numId="1">
-    <w:abstractNumId w:val="34"/>
+    <w:abstractNumId w:val="35"/>
   </w:num>
   <w:num w:numId="2">
     <w:abstractNumId w:val="1"/>
   </w:num>
   <w:num w:numId="3">
-    <w:abstractNumId w:val="26"/>
+    <w:abstractNumId w:val="27"/>
   </w:num>
   <w:num w:numId="4">
     <w:abstractNumId w:val="2"/>
   </w:num>
   <w:num w:numId="5">
-    <w:abstractNumId w:val="36"/>
+    <w:abstractNumId w:val="37"/>
   </w:num>
   <w:num w:numId="6">
-    <w:abstractNumId w:val="33"/>
+    <w:abstractNumId w:val="34"/>
   </w:num>
   <w:num w:numId="7">
-    <w:abstractNumId w:val="6"/>
+    <w:abstractNumId w:val="7"/>
   </w:num>
   <w:num w:numId="8">
-    <w:abstractNumId w:val="31"/>
+    <w:abstractNumId w:val="32"/>
   </w:num>
   <w:num w:numId="9">
-    <w:abstractNumId w:val="13"/>
+    <w:abstractNumId w:val="14"/>
   </w:num>
   <w:num w:numId="10">
     <w:abstractNumId w:val="0"/>
   </w:num>
   <w:num w:numId="11">
+    <w:abstractNumId w:val="23"/>
+  </w:num>
+  <w:num w:numId="12">
+    <w:abstractNumId w:val="25"/>
+  </w:num>
+  <w:num w:numId="13">
+    <w:abstractNumId w:val="19"/>
+  </w:num>
+  <w:num w:numId="14">
+    <w:abstractNumId w:val="38"/>
+  </w:num>
+  <w:num w:numId="15">
+    <w:abstractNumId w:val="28"/>
+  </w:num>
+  <w:num w:numId="16">
+    <w:abstractNumId w:val="39"/>
+  </w:num>
+  <w:num w:numId="17">
+    <w:abstractNumId w:val="9"/>
+  </w:num>
+  <w:num w:numId="18">
+    <w:abstractNumId w:val="10"/>
+  </w:num>
+  <w:num w:numId="19">
+    <w:abstractNumId w:val="36"/>
+  </w:num>
+  <w:num w:numId="20">
+    <w:abstractNumId w:val="41"/>
+  </w:num>
+  <w:num w:numId="21">
+    <w:abstractNumId w:val="5"/>
+  </w:num>
+  <w:num w:numId="22">
+    <w:abstractNumId w:val="31"/>
+  </w:num>
+  <w:num w:numId="23">
+    <w:abstractNumId w:val="16"/>
+  </w:num>
+  <w:num w:numId="24">
+    <w:abstractNumId w:val="26"/>
+  </w:num>
+  <w:num w:numId="25">
+    <w:abstractNumId w:val="30"/>
+  </w:num>
+  <w:num w:numId="26">
+    <w:abstractNumId w:val="44"/>
+  </w:num>
+  <w:num w:numId="27">
     <w:abstractNumId w:val="22"/>
   </w:num>
-  <w:num w:numId="12">
+  <w:num w:numId="28">
+    <w:abstractNumId w:val="29"/>
+  </w:num>
+  <w:num w:numId="29">
+    <w:abstractNumId w:val="33"/>
+  </w:num>
+  <w:num w:numId="30">
+    <w:abstractNumId w:val="18"/>
+  </w:num>
+  <w:num w:numId="31">
+    <w:abstractNumId w:val="21"/>
+  </w:num>
+  <w:num w:numId="32">
     <w:abstractNumId w:val="24"/>
   </w:num>
-  <w:num w:numId="13">
-    <w:abstractNumId w:val="18"/>
+  <w:num w:numId="33">
+    <w:abstractNumId w:val="12"/>
   </w:num>
-  <w:num w:numId="14">
-    <w:abstractNumId w:val="37"/>
+  <w:num w:numId="34">
+    <w:abstractNumId w:val="4"/>
   </w:num>
-  <w:num w:numId="15">
-    <w:abstractNumId w:val="27"/>
+  <w:num w:numId="35">
+    <w:abstractNumId w:val="42"/>
   </w:num>
-  <w:num w:numId="16">
-    <w:abstractNumId w:val="38"/>
+  <w:num w:numId="36">
+    <w:abstractNumId w:val="15"/>
   </w:num>
-  <w:num w:numId="17">
+  <w:num w:numId="37">
+    <w:abstractNumId w:val="11"/>
+  </w:num>
+  <w:num w:numId="38">
+    <w:abstractNumId w:val="43"/>
+  </w:num>
+  <w:num w:numId="39">
+    <w:abstractNumId w:val="6"/>
+  </w:num>
+  <w:num w:numId="40">
+    <w:abstractNumId w:val="13"/>
+  </w:num>
+  <w:num w:numId="41">
+    <w:abstractNumId w:val="40"/>
+  </w:num>
+  <w:num w:numId="42">
+    <w:abstractNumId w:val="20"/>
+  </w:num>
+  <w:num w:numId="43">
     <w:abstractNumId w:val="8"/>
   </w:num>
-  <w:num w:numId="18">
-    <w:abstractNumId w:val="9"/>
-  </w:num>
-  <w:num w:numId="19">
-    <w:abstractNumId w:val="35"/>
-  </w:num>
-  <w:num w:numId="20">
-    <w:abstractNumId w:val="40"/>
-  </w:num>
-  <w:num w:numId="21">
-    <w:abstractNumId w:val="4"/>
-  </w:num>
-  <w:num w:numId="22">
-    <w:abstractNumId w:val="30"/>
-  </w:num>
-  <w:num w:numId="23">
-    <w:abstractNumId w:val="15"/>
-  </w:num>
-  <w:num w:numId="24">
-    <w:abstractNumId w:val="25"/>
-  </w:num>
-  <w:num w:numId="25">
-    <w:abstractNumId w:val="29"/>
-  </w:num>
-  <w:num w:numId="26">
-    <w:abstractNumId w:val="43"/>
-  </w:num>
-  <w:num w:numId="27">
-    <w:abstractNumId w:val="21"/>
-  </w:num>
-  <w:num w:numId="28">
-    <w:abstractNumId w:val="28"/>
-  </w:num>
-  <w:num w:numId="29">
-    <w:abstractNumId w:val="32"/>
-  </w:num>
-  <w:num w:numId="30">
+  <w:num w:numId="44">
     <w:abstractNumId w:val="17"/>
   </w:num>
-  <w:num w:numId="31">
-    <w:abstractNumId w:val="20"/>
-  </w:num>
-  <w:num w:numId="32">
-    <w:abstractNumId w:val="23"/>
-  </w:num>
-  <w:num w:numId="33">
-    <w:abstractNumId w:val="11"/>
-  </w:num>
-  <w:num w:numId="34">
+  <w:num w:numId="45">
     <w:abstractNumId w:val="3"/>
-  </w:num>
-  <w:num w:numId="35">
-    <w:abstractNumId w:val="41"/>
-  </w:num>
-  <w:num w:numId="36">
-    <w:abstractNumId w:val="14"/>
-  </w:num>
-  <w:num w:numId="37">
-    <w:abstractNumId w:val="10"/>
-  </w:num>
-  <w:num w:numId="38">
-    <w:abstractNumId w:val="42"/>
-  </w:num>
-  <w:num w:numId="39">
-    <w:abstractNumId w:val="5"/>
-  </w:num>
-  <w:num w:numId="40">
-    <w:abstractNumId w:val="12"/>
-  </w:num>
-  <w:num w:numId="41">
-    <w:abstractNumId w:val="39"/>
-  </w:num>
-  <w:num w:numId="42">
-    <w:abstractNumId w:val="19"/>
-  </w:num>
-  <w:num w:numId="43">
-    <w:abstractNumId w:val="7"/>
-  </w:num>
-  <w:num w:numId="44">
-    <w:abstractNumId w:val="16"/>
   </w:num>
 </w:numbering>
 </file>
@@ -39813,7 +40054,7 @@
 </file>
 
 <file path=customXml/itemProps1.xml><?xml version="1.0" encoding="utf-8"?>
-<ds:datastoreItem xmlns:ds="http://schemas.openxmlformats.org/officeDocument/2006/customXml" ds:itemID="{52CE3F1C-FCCE-4752-B1D4-3AA07086B9B1}">
+<ds:datastoreItem xmlns:ds="http://schemas.openxmlformats.org/officeDocument/2006/customXml" ds:itemID="{641CEA27-E461-4217-80AA-4B04D148247B}">
   <ds:schemaRefs>
     <ds:schemaRef ds:uri="http://schemas.openxmlformats.org/officeDocument/2006/bibliography"/>
   </ds:schemaRefs>

</xml_diff>

<commit_message>
Added pdf; fixed tiny bugs
</commit_message>
<xml_diff>
--- a/PaperWork/Thesis.docx
+++ b/PaperWork/Thesis.docx
@@ -359,7 +359,7 @@
           <w:lang w:val="uk-UA"/>
         </w:rPr>
       </w:pPr>
-      <w:bookmarkStart w:id="0" w:name="_Toc323782337"/>
+      <w:bookmarkStart w:id="0" w:name="_Toc323783224"/>
       <w:r>
         <w:rPr>
           <w:noProof/>
@@ -665,7 +665,7 @@
           <w:color w:val="000000" w:themeColor="text1"/>
         </w:rPr>
       </w:pPr>
-      <w:bookmarkStart w:id="1" w:name="_Toc323782338"/>
+      <w:bookmarkStart w:id="1" w:name="_Toc323783225"/>
       <w:r>
         <w:rPr>
           <w:color w:val="000000" w:themeColor="text1"/>
@@ -927,7 +927,7 @@
           <w:lang w:val="uk-UA"/>
         </w:rPr>
       </w:pPr>
-      <w:bookmarkStart w:id="2" w:name="_Toc323782339"/>
+      <w:bookmarkStart w:id="2" w:name="_Toc323783226"/>
       <w:r>
         <w:rPr>
           <w:color w:val="000000" w:themeColor="text1"/>
@@ -995,7 +995,7 @@
           <w:r>
             <w:fldChar w:fldCharType="separate"/>
           </w:r>
-          <w:hyperlink w:anchor="_Toc323782337" w:history="1">
+          <w:hyperlink w:anchor="_Toc323783224" w:history="1">
             <w:r>
               <w:rPr>
                 <w:rStyle w:val="Hyperlink"/>
@@ -1023,7 +1023,7 @@
                 <w:noProof/>
                 <w:webHidden/>
               </w:rPr>
-              <w:instrText xml:space="preserve"> PAGEREF _Toc323782337 \h </w:instrText>
+              <w:instrText xml:space="preserve"> PAGEREF _Toc323783224 \h </w:instrText>
             </w:r>
             <w:r>
               <w:rPr>
@@ -1067,7 +1067,7 @@
               <w:szCs w:val="22"/>
             </w:rPr>
           </w:pPr>
-          <w:hyperlink w:anchor="_Toc323782338" w:history="1">
+          <w:hyperlink w:anchor="_Toc323783225" w:history="1">
             <w:r>
               <w:rPr>
                 <w:rStyle w:val="Hyperlink"/>
@@ -1094,7 +1094,7 @@
                 <w:noProof/>
                 <w:webHidden/>
               </w:rPr>
-              <w:instrText xml:space="preserve"> PAGEREF _Toc323782338 \h </w:instrText>
+              <w:instrText xml:space="preserve"> PAGEREF _Toc323783225 \h </w:instrText>
             </w:r>
             <w:r>
               <w:rPr>
@@ -1138,7 +1138,7 @@
               <w:szCs w:val="22"/>
             </w:rPr>
           </w:pPr>
-          <w:hyperlink w:anchor="_Toc323782339" w:history="1">
+          <w:hyperlink w:anchor="_Toc323783226" w:history="1">
             <w:r>
               <w:rPr>
                 <w:rStyle w:val="Hyperlink"/>
@@ -1166,7 +1166,7 @@
                 <w:noProof/>
                 <w:webHidden/>
               </w:rPr>
-              <w:instrText xml:space="preserve"> PAGEREF _Toc323782339 \h </w:instrText>
+              <w:instrText xml:space="preserve"> PAGEREF _Toc323783226 \h </w:instrText>
             </w:r>
             <w:r>
               <w:rPr>
@@ -1211,7 +1211,7 @@
               <w:szCs w:val="22"/>
             </w:rPr>
           </w:pPr>
-          <w:hyperlink w:anchor="_Toc323782340" w:history="1">
+          <w:hyperlink w:anchor="_Toc323783227" w:history="1">
             <w:r>
               <w:rPr>
                 <w:rStyle w:val="Hyperlink"/>
@@ -1256,7 +1256,7 @@
                 <w:noProof/>
                 <w:webHidden/>
               </w:rPr>
-              <w:instrText xml:space="preserve"> PAGEREF _Toc323782340 \h </w:instrText>
+              <w:instrText xml:space="preserve"> PAGEREF _Toc323783227 \h </w:instrText>
             </w:r>
             <w:r>
               <w:rPr>
@@ -1300,14 +1300,14 @@
               <w:szCs w:val="22"/>
             </w:rPr>
           </w:pPr>
-          <w:hyperlink w:anchor="_Toc323782341" w:history="1">
+          <w:hyperlink w:anchor="_Toc323783228" w:history="1">
             <w:r>
               <w:rPr>
                 <w:rStyle w:val="Hyperlink"/>
                 <w:noProof/>
                 <w:lang w:val="uk-UA"/>
               </w:rPr>
-              <w:t>1.1Вступ</w:t>
+              <w:t>1.1 Вступ</w:t>
             </w:r>
             <w:r>
               <w:rPr>
@@ -1328,7 +1328,7 @@
                 <w:noProof/>
                 <w:webHidden/>
               </w:rPr>
-              <w:instrText xml:space="preserve"> PAGEREF _Toc323782341 \h </w:instrText>
+              <w:instrText xml:space="preserve"> PAGEREF _Toc323783228 \h </w:instrText>
             </w:r>
             <w:r>
               <w:rPr>
@@ -1372,7 +1372,7 @@
               <w:szCs w:val="22"/>
             </w:rPr>
           </w:pPr>
-          <w:hyperlink w:anchor="_Toc323782342" w:history="1">
+          <w:hyperlink w:anchor="_Toc323783229" w:history="1">
             <w:r>
               <w:rPr>
                 <w:rStyle w:val="Hyperlink"/>
@@ -1400,7 +1400,7 @@
                 <w:noProof/>
                 <w:webHidden/>
               </w:rPr>
-              <w:instrText xml:space="preserve"> PAGEREF _Toc323782342 \h </w:instrText>
+              <w:instrText xml:space="preserve"> PAGEREF _Toc323783229 \h </w:instrText>
             </w:r>
             <w:r>
               <w:rPr>
@@ -1444,7 +1444,7 @@
               <w:szCs w:val="22"/>
             </w:rPr>
           </w:pPr>
-          <w:hyperlink w:anchor="_Toc323782343" w:history="1">
+          <w:hyperlink w:anchor="_Toc323783230" w:history="1">
             <w:r>
               <w:rPr>
                 <w:rStyle w:val="Hyperlink"/>
@@ -1472,7 +1472,7 @@
                 <w:noProof/>
                 <w:webHidden/>
               </w:rPr>
-              <w:instrText xml:space="preserve"> PAGEREF _Toc323782343 \h </w:instrText>
+              <w:instrText xml:space="preserve"> PAGEREF _Toc323783230 \h </w:instrText>
             </w:r>
             <w:r>
               <w:rPr>
@@ -1516,7 +1516,7 @@
               <w:szCs w:val="22"/>
             </w:rPr>
           </w:pPr>
-          <w:hyperlink w:anchor="_Toc323782344" w:history="1">
+          <w:hyperlink w:anchor="_Toc323783231" w:history="1">
             <w:r>
               <w:rPr>
                 <w:rStyle w:val="Hyperlink"/>
@@ -1544,7 +1544,7 @@
                 <w:noProof/>
                 <w:webHidden/>
               </w:rPr>
-              <w:instrText xml:space="preserve"> PAGEREF _Toc323782344 \h </w:instrText>
+              <w:instrText xml:space="preserve"> PAGEREF _Toc323783231 \h </w:instrText>
             </w:r>
             <w:r>
               <w:rPr>
@@ -1588,7 +1588,7 @@
               <w:szCs w:val="22"/>
             </w:rPr>
           </w:pPr>
-          <w:hyperlink w:anchor="_Toc323782345" w:history="1">
+          <w:hyperlink w:anchor="_Toc323783232" w:history="1">
             <w:r>
               <w:rPr>
                 <w:rStyle w:val="Hyperlink"/>
@@ -1616,7 +1616,7 @@
                 <w:noProof/>
                 <w:webHidden/>
               </w:rPr>
-              <w:instrText xml:space="preserve"> PAGEREF _Toc323782345 \h </w:instrText>
+              <w:instrText xml:space="preserve"> PAGEREF _Toc323783232 \h </w:instrText>
             </w:r>
             <w:r>
               <w:rPr>
@@ -1660,7 +1660,7 @@
               <w:szCs w:val="22"/>
             </w:rPr>
           </w:pPr>
-          <w:hyperlink w:anchor="_Toc323782346" w:history="1">
+          <w:hyperlink w:anchor="_Toc323783233" w:history="1">
             <w:r>
               <w:rPr>
                 <w:rStyle w:val="Hyperlink"/>
@@ -1688,7 +1688,7 @@
                 <w:noProof/>
                 <w:webHidden/>
               </w:rPr>
-              <w:instrText xml:space="preserve"> PAGEREF _Toc323782346 \h </w:instrText>
+              <w:instrText xml:space="preserve"> PAGEREF _Toc323783233 \h </w:instrText>
             </w:r>
             <w:r>
               <w:rPr>
@@ -1732,14 +1732,14 @@
               <w:szCs w:val="22"/>
             </w:rPr>
           </w:pPr>
-          <w:hyperlink w:anchor="_Toc323782347" w:history="1">
+          <w:hyperlink w:anchor="_Toc323783234" w:history="1">
             <w:r>
               <w:rPr>
                 <w:rStyle w:val="Hyperlink"/>
                 <w:noProof/>
                 <w:lang w:val="uk-UA"/>
               </w:rPr>
-              <w:t>1.7 Теорія Шпрага-Гранді (теорема про еквівалентність кожної гри Німу),</w:t>
+              <w:t>1.7 Теорія Шпрага-Гранді (теорема про еквівалентність кожної гри Німу)</w:t>
             </w:r>
             <w:r>
               <w:rPr>
@@ -1760,7 +1760,7 @@
                 <w:noProof/>
                 <w:webHidden/>
               </w:rPr>
-              <w:instrText xml:space="preserve"> PAGEREF _Toc323782347 \h </w:instrText>
+              <w:instrText xml:space="preserve"> PAGEREF _Toc323783234 \h </w:instrText>
             </w:r>
             <w:r>
               <w:rPr>
@@ -1804,7 +1804,7 @@
               <w:szCs w:val="22"/>
             </w:rPr>
           </w:pPr>
-          <w:hyperlink w:anchor="_Toc323782348" w:history="1">
+          <w:hyperlink w:anchor="_Toc323783235" w:history="1">
             <w:r>
               <w:rPr>
                 <w:rStyle w:val="Hyperlink"/>
@@ -1832,7 +1832,7 @@
                 <w:noProof/>
                 <w:webHidden/>
               </w:rPr>
-              <w:instrText xml:space="preserve"> PAGEREF _Toc323782348 \h </w:instrText>
+              <w:instrText xml:space="preserve"> PAGEREF _Toc323783235 \h </w:instrText>
             </w:r>
             <w:r>
               <w:rPr>
@@ -1876,7 +1876,7 @@
               <w:szCs w:val="22"/>
             </w:rPr>
           </w:pPr>
-          <w:hyperlink w:anchor="_Toc323782349" w:history="1">
+          <w:hyperlink w:anchor="_Toc323783236" w:history="1">
             <w:r>
               <w:rPr>
                 <w:rStyle w:val="Hyperlink"/>
@@ -1919,7 +1919,7 @@
                 <w:noProof/>
                 <w:webHidden/>
               </w:rPr>
-              <w:instrText xml:space="preserve"> PAGEREF _Toc323782349 \h </w:instrText>
+              <w:instrText xml:space="preserve"> PAGEREF _Toc323783236 \h </w:instrText>
             </w:r>
             <w:r>
               <w:rPr>
@@ -1964,7 +1964,7 @@
               <w:szCs w:val="22"/>
             </w:rPr>
           </w:pPr>
-          <w:hyperlink w:anchor="_Toc323782350" w:history="1">
+          <w:hyperlink w:anchor="_Toc323783237" w:history="1">
             <w:r>
               <w:rPr>
                 <w:rStyle w:val="Hyperlink"/>
@@ -2009,7 +2009,7 @@
                 <w:noProof/>
                 <w:webHidden/>
               </w:rPr>
-              <w:instrText xml:space="preserve"> PAGEREF _Toc323782350 \h </w:instrText>
+              <w:instrText xml:space="preserve"> PAGEREF _Toc323783237 \h </w:instrText>
             </w:r>
             <w:r>
               <w:rPr>
@@ -2053,7 +2053,7 @@
               <w:szCs w:val="22"/>
             </w:rPr>
           </w:pPr>
-          <w:hyperlink w:anchor="_Toc323782351" w:history="1">
+          <w:hyperlink w:anchor="_Toc323783238" w:history="1">
             <w:r>
               <w:rPr>
                 <w:rStyle w:val="Hyperlink"/>
@@ -2081,7 +2081,7 @@
                 <w:noProof/>
                 <w:webHidden/>
               </w:rPr>
-              <w:instrText xml:space="preserve"> PAGEREF _Toc323782351 \h </w:instrText>
+              <w:instrText xml:space="preserve"> PAGEREF _Toc323783238 \h </w:instrText>
             </w:r>
             <w:r>
               <w:rPr>
@@ -2125,7 +2125,7 @@
               <w:szCs w:val="22"/>
             </w:rPr>
           </w:pPr>
-          <w:hyperlink w:anchor="_Toc323782352" w:history="1">
+          <w:hyperlink w:anchor="_Toc323783239" w:history="1">
             <w:r>
               <w:rPr>
                 <w:rStyle w:val="Hyperlink"/>
@@ -2153,7 +2153,7 @@
                 <w:noProof/>
                 <w:webHidden/>
               </w:rPr>
-              <w:instrText xml:space="preserve"> PAGEREF _Toc323782352 \h </w:instrText>
+              <w:instrText xml:space="preserve"> PAGEREF _Toc323783239 \h </w:instrText>
             </w:r>
             <w:r>
               <w:rPr>
@@ -2197,7 +2197,7 @@
               <w:szCs w:val="22"/>
             </w:rPr>
           </w:pPr>
-          <w:hyperlink w:anchor="_Toc323782353" w:history="1">
+          <w:hyperlink w:anchor="_Toc323783240" w:history="1">
             <w:r>
               <w:rPr>
                 <w:rStyle w:val="Hyperlink"/>
@@ -2232,7 +2232,7 @@
                 <w:noProof/>
                 <w:webHidden/>
               </w:rPr>
-              <w:instrText xml:space="preserve"> PAGEREF _Toc323782353 \h </w:instrText>
+              <w:instrText xml:space="preserve"> PAGEREF _Toc323783240 \h </w:instrText>
             </w:r>
             <w:r>
               <w:rPr>
@@ -2276,7 +2276,7 @@
               <w:szCs w:val="22"/>
             </w:rPr>
           </w:pPr>
-          <w:hyperlink w:anchor="_Toc323782354" w:history="1">
+          <w:hyperlink w:anchor="_Toc323783241" w:history="1">
             <w:r>
               <w:rPr>
                 <w:rStyle w:val="Hyperlink"/>
@@ -2304,7 +2304,7 @@
                 <w:noProof/>
                 <w:webHidden/>
               </w:rPr>
-              <w:instrText xml:space="preserve"> PAGEREF _Toc323782354 \h </w:instrText>
+              <w:instrText xml:space="preserve"> PAGEREF _Toc323783241 \h </w:instrText>
             </w:r>
             <w:r>
               <w:rPr>
@@ -2348,7 +2348,7 @@
               <w:szCs w:val="22"/>
             </w:rPr>
           </w:pPr>
-          <w:hyperlink w:anchor="_Toc323782355" w:history="1">
+          <w:hyperlink w:anchor="_Toc323783242" w:history="1">
             <w:r>
               <w:rPr>
                 <w:rStyle w:val="Hyperlink"/>
@@ -2383,7 +2383,7 @@
                 <w:noProof/>
                 <w:webHidden/>
               </w:rPr>
-              <w:instrText xml:space="preserve"> PAGEREF _Toc323782355 \h </w:instrText>
+              <w:instrText xml:space="preserve"> PAGEREF _Toc323783242 \h </w:instrText>
             </w:r>
             <w:r>
               <w:rPr>
@@ -2427,7 +2427,7 @@
               <w:szCs w:val="22"/>
             </w:rPr>
           </w:pPr>
-          <w:hyperlink w:anchor="_Toc323782356" w:history="1">
+          <w:hyperlink w:anchor="_Toc323783243" w:history="1">
             <w:r>
               <w:rPr>
                 <w:rStyle w:val="Hyperlink"/>
@@ -2462,7 +2462,7 @@
                 <w:noProof/>
                 <w:webHidden/>
               </w:rPr>
-              <w:instrText xml:space="preserve"> PAGEREF _Toc323782356 \h </w:instrText>
+              <w:instrText xml:space="preserve"> PAGEREF _Toc323783243 \h </w:instrText>
             </w:r>
             <w:r>
               <w:rPr>
@@ -2506,7 +2506,7 @@
               <w:szCs w:val="22"/>
             </w:rPr>
           </w:pPr>
-          <w:hyperlink w:anchor="_Toc323782357" w:history="1">
+          <w:hyperlink w:anchor="_Toc323783244" w:history="1">
             <w:r>
               <w:rPr>
                 <w:rStyle w:val="Hyperlink"/>
@@ -2541,7 +2541,7 @@
                 <w:noProof/>
                 <w:webHidden/>
               </w:rPr>
-              <w:instrText xml:space="preserve"> PAGEREF _Toc323782357 \h </w:instrText>
+              <w:instrText xml:space="preserve"> PAGEREF _Toc323783244 \h </w:instrText>
             </w:r>
             <w:r>
               <w:rPr>
@@ -2585,7 +2585,7 @@
               <w:szCs w:val="22"/>
             </w:rPr>
           </w:pPr>
-          <w:hyperlink w:anchor="_Toc323782358" w:history="1">
+          <w:hyperlink w:anchor="_Toc323783245" w:history="1">
             <w:r>
               <w:rPr>
                 <w:rStyle w:val="Hyperlink"/>
@@ -2620,7 +2620,7 @@
                 <w:noProof/>
                 <w:webHidden/>
               </w:rPr>
-              <w:instrText xml:space="preserve"> PAGEREF _Toc323782358 \h </w:instrText>
+              <w:instrText xml:space="preserve"> PAGEREF _Toc323783245 \h </w:instrText>
             </w:r>
             <w:r>
               <w:rPr>
@@ -2664,7 +2664,7 @@
               <w:szCs w:val="22"/>
             </w:rPr>
           </w:pPr>
-          <w:hyperlink w:anchor="_Toc323782359" w:history="1">
+          <w:hyperlink w:anchor="_Toc323783246" w:history="1">
             <w:r>
               <w:rPr>
                 <w:rStyle w:val="Hyperlink"/>
@@ -2699,7 +2699,7 @@
                 <w:noProof/>
                 <w:webHidden/>
               </w:rPr>
-              <w:instrText xml:space="preserve"> PAGEREF _Toc323782359 \h </w:instrText>
+              <w:instrText xml:space="preserve"> PAGEREF _Toc323783246 \h </w:instrText>
             </w:r>
             <w:r>
               <w:rPr>
@@ -2743,7 +2743,7 @@
               <w:szCs w:val="22"/>
             </w:rPr>
           </w:pPr>
-          <w:hyperlink w:anchor="_Toc323782360" w:history="1">
+          <w:hyperlink w:anchor="_Toc323783247" w:history="1">
             <w:r>
               <w:rPr>
                 <w:rStyle w:val="Hyperlink"/>
@@ -2778,7 +2778,7 @@
                 <w:noProof/>
                 <w:webHidden/>
               </w:rPr>
-              <w:instrText xml:space="preserve"> PAGEREF _Toc323782360 \h </w:instrText>
+              <w:instrText xml:space="preserve"> PAGEREF _Toc323783247 \h </w:instrText>
             </w:r>
             <w:r>
               <w:rPr>
@@ -2822,7 +2822,7 @@
               <w:szCs w:val="22"/>
             </w:rPr>
           </w:pPr>
-          <w:hyperlink w:anchor="_Toc323782361" w:history="1">
+          <w:hyperlink w:anchor="_Toc323783248" w:history="1">
             <w:r>
               <w:rPr>
                 <w:rStyle w:val="Hyperlink"/>
@@ -2850,7 +2850,7 @@
                 <w:noProof/>
                 <w:webHidden/>
               </w:rPr>
-              <w:instrText xml:space="preserve"> PAGEREF _Toc323782361 \h </w:instrText>
+              <w:instrText xml:space="preserve"> PAGEREF _Toc323783248 \h </w:instrText>
             </w:r>
             <w:r>
               <w:rPr>
@@ -2894,7 +2894,7 @@
               <w:szCs w:val="22"/>
             </w:rPr>
           </w:pPr>
-          <w:hyperlink w:anchor="_Toc323782362" w:history="1">
+          <w:hyperlink w:anchor="_Toc323783249" w:history="1">
             <w:r>
               <w:rPr>
                 <w:rStyle w:val="Hyperlink"/>
@@ -2922,7 +2922,7 @@
                 <w:noProof/>
                 <w:webHidden/>
               </w:rPr>
-              <w:instrText xml:space="preserve"> PAGEREF _Toc323782362 \h </w:instrText>
+              <w:instrText xml:space="preserve"> PAGEREF _Toc323783249 \h </w:instrText>
             </w:r>
             <w:r>
               <w:rPr>
@@ -2966,7 +2966,7 @@
               <w:szCs w:val="22"/>
             </w:rPr>
           </w:pPr>
-          <w:hyperlink w:anchor="_Toc323782363" w:history="1">
+          <w:hyperlink w:anchor="_Toc323783250" w:history="1">
             <w:r>
               <w:rPr>
                 <w:rStyle w:val="Hyperlink"/>
@@ -2994,7 +2994,7 @@
                 <w:noProof/>
                 <w:webHidden/>
               </w:rPr>
-              <w:instrText xml:space="preserve"> PAGEREF _Toc323782363 \h </w:instrText>
+              <w:instrText xml:space="preserve"> PAGEREF _Toc323783250 \h </w:instrText>
             </w:r>
             <w:r>
               <w:rPr>
@@ -3070,7 +3070,7 @@
           <w:lang w:val="uk-UA"/>
         </w:rPr>
       </w:pPr>
-      <w:bookmarkStart w:id="3" w:name="_Toc323782340"/>
+      <w:bookmarkStart w:id="3" w:name="_Toc323783227"/>
       <w:r>
         <w:rPr>
           <w:rFonts w:ascii="Times New Roman" w:hAnsi="Times New Roman" w:cs="Times New Roman"/>
@@ -3092,7 +3092,7 @@
           <w:lang w:val="uk-UA"/>
         </w:rPr>
       </w:pPr>
-      <w:bookmarkStart w:id="4" w:name="_Toc323782341"/>
+      <w:bookmarkStart w:id="4" w:name="_Toc323783228"/>
       <w:r>
         <w:rPr>
           <w:rFonts w:ascii="Times New Roman" w:hAnsi="Times New Roman" w:cs="Times New Roman"/>
@@ -3382,7 +3382,7 @@
           <w:lang w:val="uk-UA"/>
         </w:rPr>
       </w:pPr>
-      <w:bookmarkStart w:id="5" w:name="_Toc323782342"/>
+      <w:bookmarkStart w:id="5" w:name="_Toc323783229"/>
       <w:r>
         <w:rPr>
           <w:rFonts w:ascii="Times New Roman" w:hAnsi="Times New Roman" w:cs="Times New Roman"/>
@@ -3629,7 +3629,7 @@
           <w:lang w:val="uk-UA"/>
         </w:rPr>
       </w:pPr>
-      <w:bookmarkStart w:id="6" w:name="_Toc323782343"/>
+      <w:bookmarkStart w:id="6" w:name="_Toc323783230"/>
       <w:r>
         <w:rPr>
           <w:rFonts w:ascii="Times New Roman" w:hAnsi="Times New Roman" w:cs="Times New Roman"/>
@@ -3850,7 +3850,7 @@
         <w:rPr>
           <w:b/>
         </w:rPr>
-        <w:t xml:space="preserve">. </w:t>
+        <w:t xml:space="preserve"> </w:t>
       </w:r>
       <w:r>
         <w:rPr>
@@ -4530,7 +4530,7 @@
           <w:lang w:val="uk-UA"/>
         </w:rPr>
       </w:pPr>
-      <w:bookmarkStart w:id="7" w:name="_Toc323782344"/>
+      <w:bookmarkStart w:id="7" w:name="_Toc323783231"/>
       <w:r>
         <w:rPr>
           <w:rFonts w:ascii="Times New Roman" w:hAnsi="Times New Roman" w:cs="Times New Roman"/>
@@ -4626,7 +4626,7 @@
           <w:b/>
           <w:lang w:val="uk-UA"/>
         </w:rPr>
-        <w:t xml:space="preserve">. </w:t>
+        <w:t xml:space="preserve"> </w:t>
       </w:r>
       <w:r>
         <w:rPr>
@@ -5133,14 +5133,6 @@
       <w:r>
         <w:rPr>
           <w:rFonts w:eastAsiaTheme="minorEastAsia"/>
-          <w:b/>
-          <w:lang w:val="uk-UA"/>
-        </w:rPr>
-        <w:t>.</w:t>
-      </w:r>
-      <w:r>
-        <w:rPr>
-          <w:rFonts w:eastAsiaTheme="minorEastAsia"/>
           <w:lang w:val="uk-UA"/>
         </w:rPr>
         <w:t xml:space="preserve"> Комбінаторною грою на </w:t>
@@ -5372,6 +5364,7 @@
     </w:p>
     <w:p>
       <w:pPr>
+        <w:jc w:val="left"/>
         <w:rPr>
           <w:rFonts w:eastAsiaTheme="minorEastAsia"/>
           <w:lang w:val="uk-UA"/>
@@ -5382,13 +5375,26 @@
           <w:b/>
           <w:lang w:val="uk-UA"/>
         </w:rPr>
-        <w:t>Означення 1.</w:t>
+        <w:t>Означення</w:t>
       </w:r>
       <w:r>
         <w:rPr>
           <w:b/>
         </w:rPr>
-        <w:t>4.</w:t>
+        <w:t xml:space="preserve"> </w:t>
+      </w:r>
+      <w:r>
+        <w:rPr>
+          <w:b/>
+          <w:lang w:val="uk-UA"/>
+        </w:rPr>
+        <w:t>1.</w:t>
+      </w:r>
+      <w:r>
+        <w:rPr>
+          <w:b/>
+        </w:rPr>
+        <w:t>4</w:t>
       </w:r>
       <w:r>
         <w:rPr>
@@ -5693,14 +5699,6 @@
         <w:rPr>
           <w:rFonts w:eastAsiaTheme="minorEastAsia"/>
           <w:b/>
-          <w:lang w:val="uk-UA"/>
-        </w:rPr>
-        <w:t>.</w:t>
-      </w:r>
-      <w:r>
-        <w:rPr>
-          <w:rFonts w:eastAsiaTheme="minorEastAsia"/>
-          <w:b/>
         </w:rPr>
         <w:t xml:space="preserve"> </w:t>
       </w:r>
@@ -6074,7 +6072,7 @@
           <w:b/>
           <w:lang w:val="uk-UA"/>
         </w:rPr>
-        <w:t xml:space="preserve">. </w:t>
+        <w:t xml:space="preserve"> </w:t>
       </w:r>
       <w:r>
         <w:rPr>
@@ -6319,13 +6317,6 @@
           <w:b/>
         </w:rPr>
         <w:t>7</w:t>
-      </w:r>
-      <w:r>
-        <w:rPr>
-          <w:b/>
-          <w:lang w:val="uk-UA"/>
-        </w:rPr>
-        <w:t>.</w:t>
       </w:r>
       <w:r>
         <w:rPr>
@@ -6649,7 +6640,7 @@
           <w:b/>
           <w:lang w:val="uk-UA"/>
         </w:rPr>
-        <w:t xml:space="preserve">. </w:t>
+        <w:t xml:space="preserve"> </w:t>
       </w:r>
       <w:r>
         <w:rPr>
@@ -7237,7 +7228,7 @@
           <w:b/>
           <w:lang w:val="uk-UA"/>
         </w:rPr>
-        <w:t xml:space="preserve">. </w:t>
+        <w:t xml:space="preserve"> </w:t>
       </w:r>
       <w:r>
         <w:rPr>
@@ -7434,7 +7425,7 @@
           <w:lang w:val="uk-UA"/>
         </w:rPr>
         <w:lastRenderedPageBreak/>
-        <w:t>Приклад 1.</w:t>
+        <w:t>Приклад 1</w:t>
       </w:r>
       <w:r>
         <w:rPr>
@@ -8666,7 +8657,7 @@
           <w:lang w:val="uk-UA"/>
         </w:rPr>
       </w:pPr>
-      <w:bookmarkStart w:id="8" w:name="_Toc323782345"/>
+      <w:bookmarkStart w:id="8" w:name="_Toc323783232"/>
       <w:r>
         <w:rPr>
           <w:rFonts w:ascii="Times New Roman" w:hAnsi="Times New Roman" w:cs="Times New Roman"/>
@@ -9875,7 +9866,7 @@
           <w:lang w:val="uk-UA"/>
         </w:rPr>
       </w:pPr>
-      <w:bookmarkStart w:id="9" w:name="_Toc323782346"/>
+      <w:bookmarkStart w:id="9" w:name="_Toc323783233"/>
       <w:r>
         <w:rPr>
           <w:rFonts w:ascii="Times New Roman" w:hAnsi="Times New Roman" w:cs="Times New Roman"/>
@@ -9964,7 +9955,7 @@
           <w:b/>
           <w:lang w:val="uk-UA"/>
         </w:rPr>
-        <w:t xml:space="preserve">. </w:t>
+        <w:t xml:space="preserve"> </w:t>
       </w:r>
       <w:r>
         <w:rPr>
@@ -10621,14 +10612,6 @@
         <w:rPr>
           <w:rFonts w:eastAsiaTheme="minorEastAsia"/>
           <w:b/>
-          <w:lang w:val="uk-UA"/>
-        </w:rPr>
-        <w:t>.</w:t>
-      </w:r>
-      <w:r>
-        <w:rPr>
-          <w:rFonts w:eastAsiaTheme="minorEastAsia"/>
-          <w:b/>
         </w:rPr>
         <w:t xml:space="preserve"> </w:t>
       </w:r>
@@ -11155,7 +11138,7 @@
           <w:b/>
           <w:lang w:val="uk-UA"/>
         </w:rPr>
-        <w:t xml:space="preserve">. </w:t>
+        <w:t xml:space="preserve"> </w:t>
       </w:r>
       <w:r>
         <w:rPr>
@@ -12309,19 +12292,7 @@
                 <w:rPr>
                   <w:rFonts w:ascii="Cambria Math" w:eastAsiaTheme="minorEastAsia" w:hAnsi="Cambria Math"/>
                 </w:rPr>
-                <m:t>нім</m:t>
-              </m:r>
-              <m:r>
-                <w:rPr>
-                  <w:rFonts w:ascii="Cambria Math" w:eastAsiaTheme="minorEastAsia" w:hAnsi="Cambria Math"/>
-                </w:rPr>
-                <m:t>-</m:t>
-              </m:r>
-              <m:r>
-                <w:rPr>
-                  <w:rFonts w:ascii="Cambria Math" w:eastAsiaTheme="minorEastAsia" w:hAnsi="Cambria Math"/>
-                </w:rPr>
-                <m:t>сума=</m:t>
+                <m:t>нім-сума=</m:t>
               </m:r>
               <m:sSub>
                 <m:sSubPr>
@@ -12472,7 +12443,7 @@
           <w:b/>
           <w:lang w:val="uk-UA"/>
         </w:rPr>
-        <w:t>Теорема  1</w:t>
+        <w:t>Теорема</w:t>
       </w:r>
       <w:r>
         <w:rPr>
@@ -12480,6 +12451,14 @@
           <w:b/>
           <w:lang w:val="uk-UA"/>
         </w:rPr>
+        <w:t xml:space="preserve"> 1</w:t>
+      </w:r>
+      <w:r>
+        <w:rPr>
+          <w:rFonts w:eastAsiaTheme="minorEastAsia"/>
+          <w:b/>
+          <w:lang w:val="uk-UA"/>
+        </w:rPr>
         <w:t>(Бутона)</w:t>
       </w:r>
       <w:r>
@@ -12488,7 +12467,7 @@
           <w:b/>
           <w:lang w:val="uk-UA"/>
         </w:rPr>
-        <w:t xml:space="preserve">. </w:t>
+        <w:t xml:space="preserve"> </w:t>
       </w:r>
       <w:r>
         <w:rPr>
@@ -12689,17 +12668,9 @@
       <w:r>
         <w:rPr>
           <w:rFonts w:eastAsiaTheme="minorEastAsia"/>
-          <w:b/>
-          <w:lang w:val="uk-UA"/>
-        </w:rPr>
-        <w:t xml:space="preserve"> </w:t>
-      </w:r>
-      <w:r>
-        <w:rPr>
-          <w:rFonts w:eastAsiaTheme="minorEastAsia"/>
-          <w:lang w:val="uk-UA"/>
-        </w:rPr>
-        <w:t xml:space="preserve">Позначимо через  </w:t>
+          <w:lang w:val="uk-UA"/>
+        </w:rPr>
+        <w:t xml:space="preserve">Позначимо через </w:t>
       </w:r>
       <w:r>
         <w:rPr>
@@ -12855,50 +12826,13 @@
             <w:rFonts w:ascii="Cambria Math" w:eastAsiaTheme="minorEastAsia" w:hAnsi="Cambria Math"/>
             <w:lang w:val="uk-UA"/>
           </w:rPr>
-          <m:t xml:space="preserve">0 </m:t>
-        </m:r>
-        <m:r>
-          <w:rPr>
-            <w:rFonts w:ascii="Cambria Math" w:eastAsiaTheme="minorEastAsia" w:hAnsi="Cambria Math"/>
-            <w:lang w:val="uk-UA"/>
-          </w:rPr>
-          <m:t>⊕</m:t>
+          <m:t>0 ⊕</m:t>
         </m:r>
         <m:r>
           <w:rPr>
             <w:rFonts w:ascii="Cambria Math" w:eastAsiaTheme="minorEastAsia" w:hAnsi="Cambria Math"/>
           </w:rPr>
-          <m:t xml:space="preserve"> 0 </m:t>
-        </m:r>
-        <m:r>
-          <w:rPr>
-            <w:rFonts w:ascii="Cambria Math" w:eastAsiaTheme="minorEastAsia" w:hAnsi="Cambria Math"/>
-          </w:rPr>
-          <m:t>⊕</m:t>
-        </m:r>
-        <m:r>
-          <w:rPr>
-            <w:rFonts w:ascii="Cambria Math" w:eastAsiaTheme="minorEastAsia" w:hAnsi="Cambria Math"/>
-          </w:rPr>
-          <m:t>0</m:t>
-        </m:r>
-        <m:r>
-          <w:rPr>
-            <w:rFonts w:ascii="Cambria Math" w:eastAsiaTheme="minorEastAsia" w:hAnsi="Cambria Math"/>
-          </w:rPr>
-          <m:t>…</m:t>
-        </m:r>
-        <m:r>
-          <w:rPr>
-            <w:rFonts w:ascii="Cambria Math" w:eastAsiaTheme="minorEastAsia" w:hAnsi="Cambria Math"/>
-          </w:rPr>
-          <m:t>⊕</m:t>
-        </m:r>
-        <m:r>
-          <w:rPr>
-            <w:rFonts w:ascii="Cambria Math" w:eastAsiaTheme="minorEastAsia" w:hAnsi="Cambria Math"/>
-          </w:rPr>
-          <m:t>0=0</m:t>
+          <m:t xml:space="preserve"> 0 ⊕0…⊕0=0</m:t>
         </m:r>
       </m:oMath>
       <w:r>
@@ -13299,13 +13233,7 @@
           <w:rPr>
             <w:rFonts w:ascii="Cambria Math" w:eastAsiaTheme="minorEastAsia" w:hAnsi="Cambria Math"/>
           </w:rPr>
-          <m:t>⊕</m:t>
-        </m:r>
-        <m:r>
-          <w:rPr>
-            <w:rFonts w:ascii="Cambria Math" w:eastAsiaTheme="minorEastAsia" w:hAnsi="Cambria Math"/>
-          </w:rPr>
-          <m:t>…</m:t>
+          <m:t>⊕…</m:t>
         </m:r>
         <m:sSub>
           <m:sSubPr>
@@ -13321,13 +13249,7 @@
               <w:rPr>
                 <w:rFonts w:ascii="Cambria Math" w:eastAsiaTheme="minorEastAsia" w:hAnsi="Cambria Math"/>
               </w:rPr>
-              <m:t>⊕</m:t>
-            </m:r>
-            <m:r>
-              <w:rPr>
-                <w:rFonts w:ascii="Cambria Math" w:eastAsiaTheme="minorEastAsia" w:hAnsi="Cambria Math"/>
-              </w:rPr>
-              <m:t>x</m:t>
+              <m:t>⊕x</m:t>
             </m:r>
           </m:e>
           <m:sub>
@@ -13569,19 +13491,7 @@
           <w:rPr>
             <w:rFonts w:ascii="Cambria Math" w:eastAsiaTheme="minorEastAsia" w:hAnsi="Cambria Math"/>
           </w:rPr>
-          <m:t>⊕</m:t>
-        </m:r>
-        <m:r>
-          <w:rPr>
-            <w:rFonts w:ascii="Cambria Math" w:eastAsiaTheme="minorEastAsia" w:hAnsi="Cambria Math"/>
-          </w:rPr>
-          <m:t>…</m:t>
-        </m:r>
-        <m:r>
-          <w:rPr>
-            <w:rFonts w:ascii="Cambria Math" w:eastAsiaTheme="minorEastAsia" w:hAnsi="Cambria Math"/>
-          </w:rPr>
-          <m:t>⊕</m:t>
+          <m:t>⊕…⊕</m:t>
         </m:r>
         <m:sSub>
           <m:sSubPr>
@@ -13805,7 +13715,15 @@
           <w:b/>
           <w:lang w:val="uk-UA"/>
         </w:rPr>
-        <w:t xml:space="preserve">Приклад 1. </w:t>
+        <w:t>Приклад 1</w:t>
+      </w:r>
+      <w:r>
+        <w:rPr>
+          <w:rFonts w:eastAsiaTheme="minorEastAsia"/>
+          <w:b/>
+          <w:lang w:val="uk-UA"/>
+        </w:rPr>
+        <w:t xml:space="preserve"> </w:t>
       </w:r>
       <w:r>
         <w:rPr>
@@ -14334,7 +14252,7 @@
           <w:lang w:val="uk-UA"/>
         </w:rPr>
       </w:pPr>
-      <w:bookmarkStart w:id="10" w:name="_Toc323782347"/>
+      <w:bookmarkStart w:id="10" w:name="_Toc323783234"/>
       <w:r>
         <w:rPr>
           <w:rFonts w:ascii="Times New Roman" w:hAnsi="Times New Roman" w:cs="Times New Roman"/>
@@ -14445,83 +14363,90 @@
       <w:r>
         <w:rPr>
           <w:b/>
-          <w:lang w:val="uk-UA"/>
-        </w:rPr>
-        <w:t>.</w:t>
-      </w:r>
+        </w:rPr>
+        <w:t xml:space="preserve"> </w:t>
+      </w:r>
+      <w:r>
+        <w:rPr>
+          <w:lang w:val="uk-UA"/>
+        </w:rPr>
+        <w:t>Нім зі збільшеннями</w:t>
+      </w:r>
+      <w:r>
+        <w:rPr>
+          <w:lang w:val="uk-UA"/>
+        </w:rPr>
+        <w:t xml:space="preserve"> </w:t>
+      </w:r>
+      <w:r>
+        <w:rPr>
+          <w:lang w:val="uk-UA"/>
+        </w:rPr>
+        <w:t>-</w:t>
+      </w:r>
+      <w:r>
+        <w:rPr>
+          <w:lang w:val="uk-UA"/>
+        </w:rPr>
+        <w:t xml:space="preserve"> </w:t>
+      </w:r>
+      <w:r>
+        <w:rPr>
+          <w:lang w:val="uk-UA"/>
+        </w:rPr>
+        <w:t>це гра, яка у всьому подібна до зви</w:t>
+      </w:r>
+      <w:r>
+        <w:rPr>
+          <w:lang w:val="uk-UA"/>
+        </w:rPr>
+        <w:softHyphen/>
+      </w:r>
+      <w:r>
+        <w:rPr>
+          <w:lang w:val="uk-UA"/>
+        </w:rPr>
+        <w:t xml:space="preserve">чайного німу, </w:t>
+      </w:r>
+      <w:r>
+        <w:rPr>
+          <w:lang w:val="uk-UA"/>
+        </w:rPr>
+        <w:t xml:space="preserve">але </w:t>
+      </w:r>
+      <w:r>
+        <w:rPr>
+          <w:lang w:val="uk-UA"/>
+        </w:rPr>
+        <w:t>з одним вийнятком – додається ще один хід. Замість віднімання деякої кількості монеток, їх можна додати.</w:t>
+      </w:r>
+    </w:p>
+    <w:p>
+      <w:pPr>
+        <w:rPr>
+          <w:lang w:val="uk-UA"/>
+        </w:rPr>
+      </w:pPr>
       <w:r>
         <w:rPr>
           <w:b/>
+          <w:lang w:val="uk-UA"/>
+        </w:rPr>
+        <w:t>Лема 1(пр</w:t>
+      </w:r>
+      <w:r>
+        <w:rPr>
+          <w:b/>
+          <w:lang w:val="uk-UA"/>
+        </w:rPr>
+        <w:t>о збільшення)</w:t>
+      </w:r>
+      <w:r>
+        <w:rPr>
+          <w:b/>
+          <w:lang w:val="uk-UA"/>
         </w:rPr>
         <w:t xml:space="preserve"> </w:t>
-      </w:r>
-      <w:r>
-        <w:rPr>
-          <w:lang w:val="uk-UA"/>
-        </w:rPr>
-        <w:t>Нім зі збільшеннями</w:t>
-      </w:r>
-      <w:r>
-        <w:rPr>
-          <w:lang w:val="uk-UA"/>
-        </w:rPr>
-        <w:t xml:space="preserve"> </w:t>
-      </w:r>
-      <w:r>
-        <w:rPr>
-          <w:lang w:val="uk-UA"/>
-        </w:rPr>
-        <w:t>-</w:t>
-      </w:r>
-      <w:r>
-        <w:rPr>
-          <w:lang w:val="uk-UA"/>
-        </w:rPr>
-        <w:t xml:space="preserve"> </w:t>
-      </w:r>
-      <w:r>
-        <w:rPr>
-          <w:lang w:val="uk-UA"/>
-        </w:rPr>
-        <w:t>це гра, яка у всьому подібна до зви</w:t>
-      </w:r>
-      <w:r>
-        <w:rPr>
-          <w:lang w:val="uk-UA"/>
-        </w:rPr>
-        <w:softHyphen/>
-      </w:r>
-      <w:r>
-        <w:rPr>
-          <w:lang w:val="uk-UA"/>
-        </w:rPr>
-        <w:t xml:space="preserve">чайного німу, </w:t>
-      </w:r>
-      <w:r>
-        <w:rPr>
-          <w:lang w:val="uk-UA"/>
-        </w:rPr>
-        <w:t xml:space="preserve">але </w:t>
-      </w:r>
-      <w:r>
-        <w:rPr>
-          <w:lang w:val="uk-UA"/>
-        </w:rPr>
-        <w:t>з одним вийнятком – додається ще один хід. Замість віднімання деякої кількості монеток, їх можна додати.</w:t>
-      </w:r>
-    </w:p>
-    <w:p>
-      <w:pPr>
-        <w:rPr>
-          <w:lang w:val="uk-UA"/>
-        </w:rPr>
-      </w:pPr>
-      <w:r>
-        <w:rPr>
-          <w:b/>
-          <w:lang w:val="uk-UA"/>
-        </w:rPr>
-        <w:t xml:space="preserve">Лема 1(про збільшення). </w:t>
       </w:r>
       <w:r>
         <w:rPr>
@@ -14870,15 +14795,15 @@
           <w:b/>
           <w:lang w:val="uk-UA"/>
         </w:rPr>
+        <w:t>2(Шпрага-Гранді)</w:t>
+      </w:r>
+      <w:r>
+        <w:rPr>
+          <w:rFonts w:eastAsiaTheme="minorEastAsia"/>
+          <w:b/>
+          <w:lang w:val="uk-UA"/>
+        </w:rPr>
         <w:t xml:space="preserve"> </w:t>
-      </w:r>
-      <w:r>
-        <w:rPr>
-          <w:rFonts w:eastAsiaTheme="minorEastAsia"/>
-          <w:b/>
-          <w:lang w:val="uk-UA"/>
-        </w:rPr>
-        <w:t xml:space="preserve">2(Шпрага-Гранді). </w:t>
       </w:r>
       <w:r>
         <w:rPr>
@@ -15705,14 +15630,7 @@
             <w:rFonts w:ascii="Cambria Math" w:eastAsiaTheme="minorEastAsia" w:hAnsi="Cambria Math"/>
             <w:lang w:val="uk-UA"/>
           </w:rPr>
-          <m:t>p=mex</m:t>
-        </m:r>
-        <m:r>
-          <w:rPr>
-            <w:rFonts w:ascii="Cambria Math" w:eastAsiaTheme="minorEastAsia" w:hAnsi="Cambria Math"/>
-            <w:lang w:val="uk-UA"/>
-          </w:rPr>
-          <m:t>(</m:t>
+          <m:t>p=mex(</m:t>
         </m:r>
         <m:sSub>
           <m:sSubPr>
@@ -16155,14 +16073,7 @@
             <w:rFonts w:ascii="Cambria Math" w:eastAsiaTheme="minorEastAsia" w:hAnsi="Cambria Math"/>
             <w:lang w:val="uk-UA"/>
           </w:rPr>
-          <m:t>mex</m:t>
-        </m:r>
-        <m:r>
-          <w:rPr>
-            <w:rFonts w:ascii="Cambria Math" w:eastAsiaTheme="minorEastAsia" w:hAnsi="Cambria Math"/>
-            <w:lang w:val="uk-UA"/>
-          </w:rPr>
-          <m:t>(</m:t>
+          <m:t>mex(</m:t>
         </m:r>
         <m:sSub>
           <m:sSubPr>
@@ -16410,7 +16321,7 @@
           <w:b/>
           <w:lang w:val="uk-UA"/>
         </w:rPr>
-        <w:t xml:space="preserve">. </w:t>
+        <w:t xml:space="preserve"> </w:t>
       </w:r>
       <w:r>
         <w:rPr>
@@ -17117,7 +17028,14 @@
           <w:b/>
           <w:lang w:val="uk-UA"/>
         </w:rPr>
-        <w:t xml:space="preserve">Приклад 2. </w:t>
+        <w:t>Приклад 2</w:t>
+      </w:r>
+      <w:r>
+        <w:rPr>
+          <w:b/>
+          <w:lang w:val="uk-UA"/>
+        </w:rPr>
+        <w:t xml:space="preserve"> </w:t>
       </w:r>
       <w:r>
         <w:rPr>
@@ -17977,7 +17895,7 @@
           <w:lang w:val="uk-UA"/>
         </w:rPr>
       </w:pPr>
-      <w:bookmarkStart w:id="11" w:name="_Toc323782348"/>
+      <w:bookmarkStart w:id="11" w:name="_Toc323783235"/>
       <w:r>
         <w:rPr>
           <w:rFonts w:ascii="Times New Roman" w:hAnsi="Times New Roman" w:cs="Times New Roman"/>
@@ -18065,13 +17983,6 @@
           <w:lang w:val="uk-UA"/>
         </w:rPr>
         <w:t>Означення 1.13</w:t>
-      </w:r>
-      <w:r>
-        <w:rPr>
-          <w:b/>
-          <w:lang w:val="uk-UA"/>
-        </w:rPr>
-        <w:t>.</w:t>
       </w:r>
       <w:r>
         <w:rPr>
@@ -19680,7 +19591,7 @@
           <w:b/>
           <w:lang w:val="uk-UA"/>
         </w:rPr>
-        <w:t xml:space="preserve">. </w:t>
+        <w:t xml:space="preserve"> </w:t>
       </w:r>
       <w:r>
         <w:rPr>
@@ -19749,7 +19660,7 @@
           <w:b/>
           <w:lang w:val="uk-UA"/>
         </w:rPr>
-        <w:t>Теорема 3.</w:t>
+        <w:t>Теорема 3</w:t>
       </w:r>
       <w:r>
         <w:rPr>
@@ -20416,7 +20327,7 @@
           <w:lang w:val="uk-UA"/>
         </w:rPr>
       </w:pPr>
-      <w:bookmarkStart w:id="12" w:name="_Toc323782349"/>
+      <w:bookmarkStart w:id="12" w:name="_Toc323783236"/>
       <w:r>
         <w:rPr>
           <w:rFonts w:eastAsiaTheme="minorEastAsia"/>
@@ -20623,13 +20534,6 @@
           <w:lang w:val="uk-UA"/>
         </w:rPr>
         <w:t>Приклад 3</w:t>
-      </w:r>
-      <w:r>
-        <w:rPr>
-          <w:b/>
-          <w:lang w:val="uk-UA"/>
-        </w:rPr>
-        <w:t>.</w:t>
       </w:r>
       <w:r>
         <w:rPr>
@@ -21263,7 +21167,7 @@
           <w:lang w:val="uk-UA"/>
         </w:rPr>
       </w:pPr>
-      <w:bookmarkStart w:id="13" w:name="_Toc323782350"/>
+      <w:bookmarkStart w:id="13" w:name="_Toc323783237"/>
       <w:r>
         <w:rPr>
           <w:rFonts w:ascii="Times New Roman" w:hAnsi="Times New Roman" w:cs="Times New Roman"/>
@@ -21285,7 +21189,7 @@
           <w:lang w:val="uk-UA"/>
         </w:rPr>
       </w:pPr>
-      <w:bookmarkStart w:id="14" w:name="_Toc323782351"/>
+      <w:bookmarkStart w:id="14" w:name="_Toc323783238"/>
       <w:r>
         <w:rPr>
           <w:rFonts w:ascii="Times New Roman" w:hAnsi="Times New Roman" w:cs="Times New Roman"/>
@@ -22087,7 +21991,7 @@
           <w:lang w:val="uk-UA"/>
         </w:rPr>
       </w:pPr>
-      <w:bookmarkStart w:id="15" w:name="_Toc323782352"/>
+      <w:bookmarkStart w:id="15" w:name="_Toc323783239"/>
       <w:r>
         <w:rPr>
           <w:rFonts w:ascii="Times New Roman" w:hAnsi="Times New Roman" w:cs="Times New Roman"/>
@@ -24381,7 +24285,7 @@
         <w:pStyle w:val="Heading3"/>
         <w:spacing w:before="0"/>
       </w:pPr>
-      <w:bookmarkStart w:id="16" w:name="_Toc323782353"/>
+      <w:bookmarkStart w:id="16" w:name="_Toc323783240"/>
       <w:r>
         <w:rPr>
           <w:lang w:val="uk-UA"/>
@@ -24926,7 +24830,7 @@
         <w:pStyle w:val="Heading3"/>
         <w:spacing w:before="0"/>
       </w:pPr>
-      <w:bookmarkStart w:id="17" w:name="_Toc323782354"/>
+      <w:bookmarkStart w:id="17" w:name="_Toc323783241"/>
       <w:r>
         <w:rPr>
           <w:lang w:val="uk-UA"/>
@@ -24938,13 +24842,7 @@
         <w:rPr>
           <w:lang w:val="uk-UA"/>
         </w:rPr>
-        <w:t xml:space="preserve">Гра </w:t>
-      </w:r>
-      <w:r>
-        <w:rPr>
-          <w:lang w:val="uk-UA"/>
-        </w:rPr>
-        <w:t>Хрестики-Хрестики</w:t>
+        <w:t>Гра Хрестики-Хрестики</w:t>
       </w:r>
       <w:bookmarkEnd w:id="17"/>
     </w:p>
@@ -25291,7 +25189,7 @@
           <w:lang w:val="uk-UA"/>
         </w:rPr>
       </w:pPr>
-      <w:bookmarkStart w:id="18" w:name="_Toc323782355"/>
+      <w:bookmarkStart w:id="18" w:name="_Toc323783242"/>
       <w:r>
         <w:rPr>
           <w:lang w:val="uk-UA"/>
@@ -26083,7 +25981,7 @@
         <w:pStyle w:val="Heading3"/>
         <w:spacing w:before="0"/>
       </w:pPr>
-      <w:bookmarkStart w:id="19" w:name="_Toc323782356"/>
+      <w:bookmarkStart w:id="19" w:name="_Toc323783243"/>
       <w:r>
         <w:rPr>
           <w:lang w:val="uk-UA"/>
@@ -26311,13 +26209,7 @@
                     <w:rPr>
                       <w:rFonts w:ascii="Cambria Math" w:hAnsi="Cambria Math"/>
                     </w:rPr>
-                    <m:t>i=</m:t>
-                  </m:r>
-                  <m:r>
-                    <w:rPr>
-                      <w:rFonts w:ascii="Cambria Math" w:hAnsi="Cambria Math"/>
-                    </w:rPr>
-                    <m:t>0</m:t>
+                    <m:t>i=0</m:t>
                   </m:r>
                 </m:sub>
                 <m:sup>
@@ -26325,13 +26217,7 @@
                     <w:rPr>
                       <w:rFonts w:ascii="Cambria Math" w:hAnsi="Cambria Math"/>
                     </w:rPr>
-                    <m:t>n-</m:t>
-                  </m:r>
-                  <m:r>
-                    <w:rPr>
-                      <w:rFonts w:ascii="Cambria Math" w:hAnsi="Cambria Math"/>
-                    </w:rPr>
-                    <m:t>2</m:t>
+                    <m:t>n-2</m:t>
                   </m:r>
                 </m:sup>
                 <m:e>
@@ -26339,19 +26225,7 @@
                     <w:rPr>
                       <w:rFonts w:ascii="Cambria Math" w:hAnsi="Cambria Math"/>
                     </w:rPr>
-                    <m:t>(g(i)⊕g(n-</m:t>
-                  </m:r>
-                  <m:r>
-                    <w:rPr>
-                      <w:rFonts w:ascii="Cambria Math" w:hAnsi="Cambria Math"/>
-                    </w:rPr>
-                    <m:t>2</m:t>
-                  </m:r>
-                  <m:r>
-                    <w:rPr>
-                      <w:rFonts w:ascii="Cambria Math" w:hAnsi="Cambria Math"/>
-                    </w:rPr>
-                    <m:t>-i)</m:t>
+                    <m:t>(g(i)⊕g(n-2-i)</m:t>
                   </m:r>
                 </m:e>
               </m:nary>
@@ -26750,7 +26624,7 @@
         <w:pStyle w:val="Heading3"/>
         <w:spacing w:before="0"/>
       </w:pPr>
-      <w:bookmarkStart w:id="20" w:name="_Toc323782357"/>
+      <w:bookmarkStart w:id="20" w:name="_Toc323783244"/>
       <w:r>
         <w:rPr>
           <w:lang w:val="uk-UA"/>
@@ -28142,7 +28016,7 @@
           <w:lang w:val="uk-UA"/>
         </w:rPr>
       </w:pPr>
-      <w:bookmarkStart w:id="21" w:name="_Toc323782358"/>
+      <w:bookmarkStart w:id="21" w:name="_Toc323783245"/>
       <w:r>
         <w:rPr>
           <w:lang w:val="uk-UA"/>
@@ -29062,7 +28936,7 @@
           <w:lang w:val="uk-UA"/>
         </w:rPr>
       </w:pPr>
-      <w:bookmarkStart w:id="22" w:name="_Toc323782359"/>
+      <w:bookmarkStart w:id="22" w:name="_Toc323783246"/>
       <w:r>
         <w:rPr>
           <w:lang w:val="uk-UA"/>
@@ -31333,6 +31207,10 @@
     <w:p>
       <w:pPr>
         <w:keepNext/>
+        <w:jc w:val="left"/>
+        <w:rPr>
+          <w:rFonts w:eastAsiaTheme="minorEastAsia"/>
+        </w:rPr>
       </w:pPr>
       <w:r>
         <w:rPr>
@@ -31377,6 +31255,11 @@
         </w:rPr>
         <w:t xml:space="preserve"> без кешування</w:t>
       </w:r>
+    </w:p>
+    <w:p>
+      <w:pPr>
+        <w:keepNext/>
+      </w:pPr>
       <w:r>
         <w:rPr>
           <w:noProof/>
@@ -31480,7 +31363,16 @@
         <w:rPr>
           <w:lang w:val="uk-UA"/>
         </w:rPr>
-        <w:t>либина рекурсії досягає захмарним значень. І час обчислень росте в експонен</w:t>
+        <w:t>либина рекурсії досягає захмарним значень. І час обчислень росте в експо</w:t>
+      </w:r>
+      <w:r>
+        <w:softHyphen/>
+      </w:r>
+      <w:r>
+        <w:rPr>
+          <w:lang w:val="uk-UA"/>
+        </w:rPr>
+        <w:t>нен</w:t>
       </w:r>
       <w:r>
         <w:rPr>
@@ -31616,25 +31508,7 @@
         <w:rPr>
           <w:lang w:val="uk-UA"/>
         </w:rPr>
-        <w:t xml:space="preserve"> Результати</w:t>
-      </w:r>
-      <w:r>
-        <w:rPr>
-          <w:lang w:val="uk-UA"/>
-        </w:rPr>
-        <w:t xml:space="preserve"> обчислення гри Шахи Доусона з</w:t>
-      </w:r>
-      <w:r>
-        <w:rPr>
-          <w:lang w:val="uk-UA"/>
-        </w:rPr>
-        <w:t xml:space="preserve"> кешуванн</w:t>
-      </w:r>
-      <w:r>
-        <w:rPr>
-          <w:lang w:val="uk-UA"/>
-        </w:rPr>
-        <w:t>ям</w:t>
+        <w:t xml:space="preserve"> Результати обчислення гри Шахи Доусона з кешуванням</w:t>
       </w:r>
     </w:p>
     <w:p>
@@ -31689,6 +31563,7 @@
     </w:p>
     <w:p>
       <w:pPr>
+        <w:jc w:val="left"/>
         <w:rPr>
           <w:lang w:val="uk-UA"/>
         </w:rPr>
@@ -31709,7 +31584,15 @@
         <w:rPr>
           <w:lang w:val="uk-UA"/>
         </w:rPr>
-        <w:t>шої сторони, можна побачити, що математична модель цієї гри повніст співпадає з математичною моделлю гри «хрестики-хрестики», що дозволє нам порахувати значенн</w:t>
+        <w:t>шої сторони, можна побачити, що математична модель цієї гри повніст співпадає з математичною моделлю гри «хрестики-хрестики», що дозволє нам порахувати зна</w:t>
+      </w:r>
+      <w:bookmarkStart w:id="23" w:name="_GoBack"/>
+      <w:bookmarkEnd w:id="23"/>
+      <w:r>
+        <w:rPr>
+          <w:lang w:val="uk-UA"/>
+        </w:rPr>
+        <w:t>ченн</w:t>
       </w:r>
       <w:r>
         <w:rPr>
@@ -31793,7 +31676,7 @@
           <w:lang w:val="uk-UA"/>
         </w:rPr>
       </w:pPr>
-      <w:bookmarkStart w:id="23" w:name="_Toc323782360"/>
+      <w:bookmarkStart w:id="24" w:name="_Toc323783247"/>
       <w:r>
         <w:rPr>
           <w:lang w:val="uk-UA"/>
@@ -31809,7 +31692,7 @@
       <w:r>
         <w:t>Chomp)</w:t>
       </w:r>
-      <w:bookmarkEnd w:id="23"/>
+      <w:bookmarkEnd w:id="24"/>
     </w:p>
     <w:p>
       <w:pPr>
@@ -32017,49 +31900,7 @@
             <w:rFonts w:ascii="Cambria Math" w:eastAsiaTheme="minorEastAsia" w:hAnsi="Cambria Math"/>
             <w:lang w:val="uk-UA"/>
           </w:rPr>
-          <m:t>,i=</m:t>
-        </m:r>
-        <m:r>
-          <w:rPr>
-            <w:rFonts w:ascii="Cambria Math" w:eastAsiaTheme="minorEastAsia" w:hAnsi="Cambria Math"/>
-            <w:lang w:val="uk-UA"/>
-          </w:rPr>
-          <m:t>-x+</m:t>
-        </m:r>
-        <m:r>
-          <w:rPr>
-            <w:rFonts w:ascii="Cambria Math" w:eastAsiaTheme="minorEastAsia" w:hAnsi="Cambria Math"/>
-            <w:lang w:val="uk-UA"/>
-          </w:rPr>
-          <m:t>1…m-x,j=</m:t>
-        </m:r>
-        <m:r>
-          <w:rPr>
-            <w:rFonts w:ascii="Cambria Math" w:eastAsiaTheme="minorEastAsia" w:hAnsi="Cambria Math"/>
-            <w:lang w:val="uk-UA"/>
-          </w:rPr>
-          <m:t>-y+</m:t>
-        </m:r>
-        <m:r>
-          <w:rPr>
-            <w:rFonts w:ascii="Cambria Math" w:eastAsiaTheme="minorEastAsia" w:hAnsi="Cambria Math"/>
-            <w:lang w:val="uk-UA"/>
-          </w:rPr>
-          <m:t>1…</m:t>
-        </m:r>
-        <m:r>
-          <w:rPr>
-            <w:rFonts w:ascii="Cambria Math" w:eastAsiaTheme="minorEastAsia" w:hAnsi="Cambria Math"/>
-            <w:lang w:val="uk-UA"/>
-          </w:rPr>
-          <m:t>n-y</m:t>
-        </m:r>
-        <m:r>
-          <w:rPr>
-            <w:rFonts w:ascii="Cambria Math" w:eastAsiaTheme="minorEastAsia" w:hAnsi="Cambria Math"/>
-            <w:lang w:val="uk-UA"/>
-          </w:rPr>
-          <m:t>, i*j&gt;0</m:t>
+          <m:t>,i=-x+1…m-x,j=-y+1…n-y, i*j&gt;0</m:t>
         </m:r>
       </m:oMath>
       <w:r>
@@ -33015,7 +32856,7 @@
           <w:lang w:val="uk-UA"/>
         </w:rPr>
       </w:pPr>
-      <w:bookmarkStart w:id="24" w:name="_Toc323782361"/>
+      <w:bookmarkStart w:id="25" w:name="_Toc323783248"/>
       <w:r>
         <w:rPr>
           <w:rFonts w:ascii="Times New Roman" w:hAnsi="Times New Roman" w:cs="Times New Roman"/>
@@ -33033,7 +32874,7 @@
         </w:rPr>
         <w:t>Інтерфейс користувача</w:t>
       </w:r>
-      <w:bookmarkEnd w:id="24"/>
+      <w:bookmarkEnd w:id="25"/>
     </w:p>
     <w:p>
       <w:pPr>
@@ -33184,7 +33025,7 @@
           <w:lang w:val="uk-UA"/>
         </w:rPr>
       </w:pPr>
-      <w:bookmarkStart w:id="25" w:name="_Toc323782362"/>
+      <w:bookmarkStart w:id="26" w:name="_Toc323783249"/>
       <w:r>
         <w:rPr>
           <w:rFonts w:ascii="Times New Roman" w:hAnsi="Times New Roman" w:cs="Times New Roman"/>
@@ -33218,7 +33059,7 @@
         </w:rPr>
         <w:t>Висновки</w:t>
       </w:r>
-      <w:bookmarkEnd w:id="25"/>
+      <w:bookmarkEnd w:id="26"/>
     </w:p>
     <w:p>
       <w:pPr>
@@ -33655,7 +33496,7 @@
           <w:lang w:val="uk-UA"/>
         </w:rPr>
       </w:pPr>
-      <w:bookmarkStart w:id="26" w:name="_Toc323782363"/>
+      <w:bookmarkStart w:id="27" w:name="_Toc323783250"/>
       <w:r>
         <w:rPr>
           <w:rFonts w:ascii="Times New Roman" w:hAnsi="Times New Roman" w:cs="Times New Roman"/>
@@ -33665,7 +33506,7 @@
         <w:lastRenderedPageBreak/>
         <w:t>Список літератури</w:t>
       </w:r>
-      <w:bookmarkEnd w:id="26"/>
+      <w:bookmarkEnd w:id="27"/>
     </w:p>
     <w:p>
       <w:pPr>
@@ -33830,8 +33671,6 @@
           <w:t>http://web.mit.edu/sp.268/www/nim.pdf</w:t>
         </w:r>
       </w:hyperlink>
-      <w:bookmarkStart w:id="27" w:name="_GoBack"/>
-      <w:bookmarkEnd w:id="27"/>
     </w:p>
     <w:sectPr>
       <w:headerReference w:type="default" r:id="rId24"/>
@@ -38437,6 +38276,7 @@
   <w:style w:type="character" w:default="1" w:styleId="DefaultParagraphFont">
     <w:name w:val="Default Paragraph Font"/>
     <w:uiPriority w:val="1"/>
+    <w:semiHidden/>
     <w:unhideWhenUsed/>
   </w:style>
   <w:style w:type="table" w:default="1" w:styleId="TableNormal">
@@ -38957,6 +38797,7 @@
   <w:style w:type="character" w:default="1" w:styleId="DefaultParagraphFont">
     <w:name w:val="Default Paragraph Font"/>
     <w:uiPriority w:val="1"/>
+    <w:semiHidden/>
     <w:unhideWhenUsed/>
   </w:style>
   <w:style w:type="table" w:default="1" w:styleId="TableNormal">
@@ -39242,526 +39083,6 @@
     <w:rsid w:val="0006175E"/>
   </w:style>
 </w:styles>
-</file>
-
-<file path=word/glossary/document.xml><?xml version="1.0" encoding="utf-8"?>
-<w:glossaryDocument xmlns:wpc="http://schemas.microsoft.com/office/word/2010/wordprocessingCanvas" xmlns:mc="http://schemas.openxmlformats.org/markup-compatibility/2006" xmlns:o="urn:schemas-microsoft-com:office:office" xmlns:r="http://schemas.openxmlformats.org/officeDocument/2006/relationships" xmlns:m="http://schemas.openxmlformats.org/officeDocument/2006/math" xmlns:v="urn:schemas-microsoft-com:vml" xmlns:wp14="http://schemas.microsoft.com/office/word/2010/wordprocessingDrawing" xmlns:wp="http://schemas.openxmlformats.org/drawingml/2006/wordprocessingDrawing" xmlns:w10="urn:schemas-microsoft-com:office:word" xmlns:w="http://schemas.openxmlformats.org/wordprocessingml/2006/main" xmlns:w14="http://schemas.microsoft.com/office/word/2010/wordml" xmlns:wpg="http://schemas.microsoft.com/office/word/2010/wordprocessingGroup" xmlns:wpi="http://schemas.microsoft.com/office/word/2010/wordprocessingInk" xmlns:wne="http://schemas.microsoft.com/office/word/2006/wordml" xmlns:wps="http://schemas.microsoft.com/office/word/2010/wordprocessingShape" mc:Ignorable="w14 wp14"/>
-</file>
-
-<file path=word/glossary/fontTable.xml><?xml version="1.0" encoding="utf-8"?>
-<w:fonts xmlns:mc="http://schemas.openxmlformats.org/markup-compatibility/2006" xmlns:r="http://schemas.openxmlformats.org/officeDocument/2006/relationships" xmlns:w="http://schemas.openxmlformats.org/wordprocessingml/2006/main" xmlns:w14="http://schemas.microsoft.com/office/word/2010/wordml" mc:Ignorable="w14">
-  <w:font w:name="Times New Roman">
-    <w:panose1 w:val="02020603050405020304"/>
-    <w:charset w:val="00"/>
-    <w:family w:val="roman"/>
-    <w:pitch w:val="variable"/>
-    <w:sig w:usb0="E0002AFF" w:usb1="C0007841" w:usb2="00000009" w:usb3="00000000" w:csb0="000001FF" w:csb1="00000000"/>
-  </w:font>
-  <w:font w:name="Calibri">
-    <w:panose1 w:val="020F0502020204030204"/>
-    <w:charset w:val="00"/>
-    <w:family w:val="swiss"/>
-    <w:pitch w:val="variable"/>
-    <w:sig w:usb0="E10002FF" w:usb1="4000ACFF" w:usb2="00000009" w:usb3="00000000" w:csb0="0000019F" w:csb1="00000000"/>
-  </w:font>
-  <w:font w:name="Courier New">
-    <w:panose1 w:val="02070309020205020404"/>
-    <w:charset w:val="00"/>
-    <w:family w:val="modern"/>
-    <w:pitch w:val="fixed"/>
-    <w:sig w:usb0="E0002AFF" w:usb1="C0007843" w:usb2="00000009" w:usb3="00000000" w:csb0="000001FF" w:csb1="00000000"/>
-  </w:font>
-  <w:font w:name="Wingdings">
-    <w:panose1 w:val="05000000000000000000"/>
-    <w:charset w:val="02"/>
-    <w:family w:val="auto"/>
-    <w:pitch w:val="variable"/>
-    <w:sig w:usb0="00000000" w:usb1="10000000" w:usb2="00000000" w:usb3="00000000" w:csb0="80000000" w:csb1="00000000"/>
-  </w:font>
-  <w:font w:name="Symbol">
-    <w:panose1 w:val="05050102010706020507"/>
-    <w:charset w:val="02"/>
-    <w:family w:val="roman"/>
-    <w:pitch w:val="variable"/>
-    <w:sig w:usb0="00000000" w:usb1="10000000" w:usb2="00000000" w:usb3="00000000" w:csb0="80000000" w:csb1="00000000"/>
-  </w:font>
-  <w:font w:name="Cambria">
-    <w:panose1 w:val="02040503050406030204"/>
-    <w:charset w:val="00"/>
-    <w:family w:val="roman"/>
-    <w:pitch w:val="variable"/>
-    <w:sig w:usb0="E00002FF" w:usb1="400004FF" w:usb2="00000000" w:usb3="00000000" w:csb0="0000019F" w:csb1="00000000"/>
-  </w:font>
-  <w:font w:name="Tahoma">
-    <w:panose1 w:val="020B0604030504040204"/>
-    <w:charset w:val="00"/>
-    <w:family w:val="swiss"/>
-    <w:pitch w:val="variable"/>
-    <w:sig w:usb0="E1002EFF" w:usb1="C000605B" w:usb2="00000029" w:usb3="00000000" w:csb0="000101FF" w:csb1="00000000"/>
-  </w:font>
-  <w:font w:name="Cambria Math">
-    <w:panose1 w:val="02040503050406030204"/>
-    <w:charset w:val="00"/>
-    <w:family w:val="roman"/>
-    <w:pitch w:val="variable"/>
-    <w:sig w:usb0="E00002FF" w:usb1="420024FF" w:usb2="00000000" w:usb3="00000000" w:csb0="0000019F" w:csb1="00000000"/>
-  </w:font>
-  <w:font w:name="Consolas">
-    <w:panose1 w:val="020B0609020204030204"/>
-    <w:charset w:val="00"/>
-    <w:family w:val="modern"/>
-    <w:pitch w:val="fixed"/>
-    <w:sig w:usb0="E10002FF" w:usb1="4000FCFF" w:usb2="00000009" w:usb3="00000000" w:csb0="0000019F" w:csb1="00000000"/>
-  </w:font>
-</w:fonts>
-</file>
-
-<file path=word/glossary/settings.xml><?xml version="1.0" encoding="utf-8"?>
-<w:settings xmlns:mc="http://schemas.openxmlformats.org/markup-compatibility/2006" xmlns:o="urn:schemas-microsoft-com:office:office" xmlns:r="http://schemas.openxmlformats.org/officeDocument/2006/relationships" xmlns:m="http://schemas.openxmlformats.org/officeDocument/2006/math" xmlns:v="urn:schemas-microsoft-com:vml" xmlns:w10="urn:schemas-microsoft-com:office:word" xmlns:w="http://schemas.openxmlformats.org/wordprocessingml/2006/main" xmlns:w14="http://schemas.microsoft.com/office/word/2010/wordml" xmlns:sl="http://schemas.openxmlformats.org/schemaLibrary/2006/main" mc:Ignorable="w14">
-  <w:view w:val="normal"/>
-  <w:defaultTabStop w:val="720"/>
-  <w:characterSpacingControl w:val="doNotCompress"/>
-  <w:compat>
-    <w:useFELayout/>
-    <w:compatSetting w:name="compatibilityMode" w:uri="http://schemas.microsoft.com/office/word" w:val="14"/>
-    <w:compatSetting w:name="overrideTableStyleFontSizeAndJustification" w:uri="http://schemas.microsoft.com/office/word" w:val="1"/>
-    <w:compatSetting w:name="enableOpenTypeFeatures" w:uri="http://schemas.microsoft.com/office/word" w:val="1"/>
-    <w:compatSetting w:name="doNotFlipMirrorIndents" w:uri="http://schemas.microsoft.com/office/word" w:val="1"/>
-  </w:compat>
-  <w:rsids>
-    <w:rsidRoot w:val="000155A9"/>
-    <w:rsid w:val="000155A9"/>
-    <w:rsid w:val="002669D0"/>
-    <w:rsid w:val="002712D0"/>
-    <w:rsid w:val="003C673E"/>
-    <w:rsid w:val="0086710D"/>
-    <w:rsid w:val="00B44D27"/>
-  </w:rsids>
-  <m:mathPr>
-    <m:mathFont m:val="Cambria Math"/>
-    <m:brkBin m:val="before"/>
-    <m:brkBinSub m:val="--"/>
-    <m:smallFrac m:val="0"/>
-    <m:dispDef/>
-    <m:lMargin m:val="0"/>
-    <m:rMargin m:val="0"/>
-    <m:defJc m:val="centerGroup"/>
-    <m:wrapIndent m:val="1440"/>
-    <m:intLim m:val="subSup"/>
-    <m:naryLim m:val="undOvr"/>
-  </m:mathPr>
-  <w:themeFontLang w:val="en-US"/>
-  <w:clrSchemeMapping w:bg1="light1" w:t1="dark1" w:bg2="light2" w:t2="dark2" w:accent1="accent1" w:accent2="accent2" w:accent3="accent3" w:accent4="accent4" w:accent5="accent5" w:accent6="accent6" w:hyperlink="hyperlink" w:followedHyperlink="followedHyperlink"/>
-  <w:decimalSymbol w:val="."/>
-  <w:listSeparator w:val=","/>
-</w:settings>
-</file>
-
-<file path=word/glossary/styles.xml><?xml version="1.0" encoding="utf-8"?>
-<w:styles xmlns:mc="http://schemas.openxmlformats.org/markup-compatibility/2006" xmlns:r="http://schemas.openxmlformats.org/officeDocument/2006/relationships" xmlns:w="http://schemas.openxmlformats.org/wordprocessingml/2006/main" xmlns:w14="http://schemas.microsoft.com/office/word/2010/wordml" mc:Ignorable="w14">
-  <w:docDefaults>
-    <w:rPrDefault>
-      <w:rPr>
-        <w:rFonts w:asciiTheme="minorHAnsi" w:eastAsiaTheme="minorEastAsia" w:hAnsiTheme="minorHAnsi" w:cstheme="minorBidi"/>
-        <w:sz w:val="22"/>
-        <w:szCs w:val="22"/>
-        <w:lang w:val="en-US" w:eastAsia="en-US" w:bidi="ar-SA"/>
-      </w:rPr>
-    </w:rPrDefault>
-    <w:pPrDefault>
-      <w:pPr>
-        <w:spacing w:after="200" w:line="276" w:lineRule="auto"/>
-      </w:pPr>
-    </w:pPrDefault>
-  </w:docDefaults>
-  <w:latentStyles w:defLockedState="0" w:defUIPriority="99" w:defSemiHidden="1" w:defUnhideWhenUsed="1" w:defQFormat="0" w:count="267">
-    <w:lsdException w:name="Normal" w:semiHidden="0" w:uiPriority="0" w:unhideWhenUsed="0" w:qFormat="1"/>
-    <w:lsdException w:name="heading 1" w:semiHidden="0" w:uiPriority="9" w:unhideWhenUsed="0" w:qFormat="1"/>
-    <w:lsdException w:name="heading 2" w:uiPriority="9" w:qFormat="1"/>
-    <w:lsdException w:name="heading 3" w:uiPriority="9" w:qFormat="1"/>
-    <w:lsdException w:name="heading 4" w:uiPriority="9" w:qFormat="1"/>
-    <w:lsdException w:name="heading 5" w:uiPriority="9" w:qFormat="1"/>
-    <w:lsdException w:name="heading 6" w:uiPriority="9" w:qFormat="1"/>
-    <w:lsdException w:name="heading 7" w:uiPriority="9" w:qFormat="1"/>
-    <w:lsdException w:name="heading 8" w:uiPriority="9" w:qFormat="1"/>
-    <w:lsdException w:name="heading 9" w:uiPriority="9" w:qFormat="1"/>
-    <w:lsdException w:name="toc 1" w:uiPriority="39"/>
-    <w:lsdException w:name="toc 2" w:uiPriority="39"/>
-    <w:lsdException w:name="toc 3" w:uiPriority="39"/>
-    <w:lsdException w:name="toc 4" w:uiPriority="39"/>
-    <w:lsdException w:name="toc 5" w:uiPriority="39"/>
-    <w:lsdException w:name="toc 6" w:uiPriority="39"/>
-    <w:lsdException w:name="toc 7" w:uiPriority="39"/>
-    <w:lsdException w:name="toc 8" w:uiPriority="39"/>
-    <w:lsdException w:name="toc 9" w:uiPriority="39"/>
-    <w:lsdException w:name="caption" w:uiPriority="35" w:qFormat="1"/>
-    <w:lsdException w:name="Title" w:semiHidden="0" w:uiPriority="10" w:unhideWhenUsed="0" w:qFormat="1"/>
-    <w:lsdException w:name="Default Paragraph Font" w:uiPriority="1"/>
-    <w:lsdException w:name="Subtitle" w:semiHidden="0" w:uiPriority="11" w:unhideWhenUsed="0" w:qFormat="1"/>
-    <w:lsdException w:name="Strong" w:semiHidden="0" w:uiPriority="22" w:unhideWhenUsed="0" w:qFormat="1"/>
-    <w:lsdException w:name="Emphasis" w:semiHidden="0" w:uiPriority="20" w:unhideWhenUsed="0" w:qFormat="1"/>
-    <w:lsdException w:name="Table Grid" w:semiHidden="0" w:uiPriority="59" w:unhideWhenUsed="0"/>
-    <w:lsdException w:name="Placeholder Text" w:unhideWhenUsed="0"/>
-    <w:lsdException w:name="No Spacing" w:semiHidden="0" w:uiPriority="1" w:unhideWhenUsed="0" w:qFormat="1"/>
-    <w:lsdException w:name="Light Shading" w:semiHidden="0" w:uiPriority="60" w:unhideWhenUsed="0"/>
-    <w:lsdException w:name="Light List" w:semiHidden="0" w:uiPriority="61" w:unhideWhenUsed="0"/>
-    <w:lsdException w:name="Light Grid" w:semiHidden="0" w:uiPriority="62" w:unhideWhenUsed="0"/>
-    <w:lsdException w:name="Medium Shading 1" w:semiHidden="0" w:uiPriority="63" w:unhideWhenUsed="0"/>
-    <w:lsdException w:name="Medium Shading 2" w:semiHidden="0" w:uiPriority="64" w:unhideWhenUsed="0"/>
-    <w:lsdException w:name="Medium List 1" w:semiHidden="0" w:uiPriority="65" w:unhideWhenUsed="0"/>
-    <w:lsdException w:name="Medium List 2" w:semiHidden="0" w:uiPriority="66" w:unhideWhenUsed="0"/>
-    <w:lsdException w:name="Medium Grid 1" w:semiHidden="0" w:uiPriority="67" w:unhideWhenUsed="0"/>
-    <w:lsdException w:name="Medium Grid 2" w:semiHidden="0" w:uiPriority="68" w:unhideWhenUsed="0"/>
-    <w:lsdException w:name="Medium Grid 3" w:semiHidden="0" w:uiPriority="69" w:unhideWhenUsed="0"/>
-    <w:lsdException w:name="Dark List" w:semiHidden="0" w:uiPriority="70" w:unhideWhenUsed="0"/>
-    <w:lsdException w:name="Colorful Shading" w:semiHidden="0" w:uiPriority="71" w:unhideWhenUsed="0"/>
-    <w:lsdException w:name="Colorful List" w:semiHidden="0" w:uiPriority="72" w:unhideWhenUsed="0"/>
-    <w:lsdException w:name="Colorful Grid" w:semiHidden="0" w:uiPriority="73" w:unhideWhenUsed="0"/>
-    <w:lsdException w:name="Light Shading Accent 1" w:semiHidden="0" w:uiPriority="60" w:unhideWhenUsed="0"/>
-    <w:lsdException w:name="Light List Accent 1" w:semiHidden="0" w:uiPriority="61" w:unhideWhenUsed="0"/>
-    <w:lsdException w:name="Light Grid Accent 1" w:semiHidden="0" w:uiPriority="62" w:unhideWhenUsed="0"/>
-    <w:lsdException w:name="Medium Shading 1 Accent 1" w:semiHidden="0" w:uiPriority="63" w:unhideWhenUsed="0"/>
-    <w:lsdException w:name="Medium Shading 2 Accent 1" w:semiHidden="0" w:uiPriority="64" w:unhideWhenUsed="0"/>
-    <w:lsdException w:name="Medium List 1 Accent 1" w:semiHidden="0" w:uiPriority="65" w:unhideWhenUsed="0"/>
-    <w:lsdException w:name="Revision" w:unhideWhenUsed="0"/>
-    <w:lsdException w:name="List Paragraph" w:semiHidden="0" w:uiPriority="34" w:unhideWhenUsed="0" w:qFormat="1"/>
-    <w:lsdException w:name="Quote" w:semiHidden="0" w:uiPriority="29" w:unhideWhenUsed="0" w:qFormat="1"/>
-    <w:lsdException w:name="Intense Quote" w:semiHidden="0" w:uiPriority="30" w:unhideWhenUsed="0" w:qFormat="1"/>
-    <w:lsdException w:name="Medium List 2 Accent 1" w:semiHidden="0" w:uiPriority="66" w:unhideWhenUsed="0"/>
-    <w:lsdException w:name="Medium Grid 1 Accent 1" w:semiHidden="0" w:uiPriority="67" w:unhideWhenUsed="0"/>
-    <w:lsdException w:name="Medium Grid 2 Accent 1" w:semiHidden="0" w:uiPriority="68" w:unhideWhenUsed="0"/>
-    <w:lsdException w:name="Medium Grid 3 Accent 1" w:semiHidden="0" w:uiPriority="69" w:unhideWhenUsed="0"/>
-    <w:lsdException w:name="Dark List Accent 1" w:semiHidden="0" w:uiPriority="70" w:unhideWhenUsed="0"/>
-    <w:lsdException w:name="Colorful Shading Accent 1" w:semiHidden="0" w:uiPriority="71" w:unhideWhenUsed="0"/>
-    <w:lsdException w:name="Colorful List Accent 1" w:semiHidden="0" w:uiPriority="72" w:unhideWhenUsed="0"/>
-    <w:lsdException w:name="Colorful Grid Accent 1" w:semiHidden="0" w:uiPriority="73" w:unhideWhenUsed="0"/>
-    <w:lsdException w:name="Light Shading Accent 2" w:semiHidden="0" w:uiPriority="60" w:unhideWhenUsed="0"/>
-    <w:lsdException w:name="Light List Accent 2" w:semiHidden="0" w:uiPriority="61" w:unhideWhenUsed="0"/>
-    <w:lsdException w:name="Light Grid Accent 2" w:semiHidden="0" w:uiPriority="62" w:unhideWhenUsed="0"/>
-    <w:lsdException w:name="Medium Shading 1 Accent 2" w:semiHidden="0" w:uiPriority="63" w:unhideWhenUsed="0"/>
-    <w:lsdException w:name="Medium Shading 2 Accent 2" w:semiHidden="0" w:uiPriority="64" w:unhideWhenUsed="0"/>
-    <w:lsdException w:name="Medium List 1 Accent 2" w:semiHidden="0" w:uiPriority="65" w:unhideWhenUsed="0"/>
-    <w:lsdException w:name="Medium List 2 Accent 2" w:semiHidden="0" w:uiPriority="66" w:unhideWhenUsed="0"/>
-    <w:lsdException w:name="Medium Grid 1 Accent 2" w:semiHidden="0" w:uiPriority="67" w:unhideWhenUsed="0"/>
-    <w:lsdException w:name="Medium Grid 2 Accent 2" w:semiHidden="0" w:uiPriority="68" w:unhideWhenUsed="0"/>
-    <w:lsdException w:name="Medium Grid 3 Accent 2" w:semiHidden="0" w:uiPriority="69" w:unhideWhenUsed="0"/>
-    <w:lsdException w:name="Dark List Accent 2" w:semiHidden="0" w:uiPriority="70" w:unhideWhenUsed="0"/>
-    <w:lsdException w:name="Colorful Shading Accent 2" w:semiHidden="0" w:uiPriority="71" w:unhideWhenUsed="0"/>
-    <w:lsdException w:name="Colorful List Accent 2" w:semiHidden="0" w:uiPriority="72" w:unhideWhenUsed="0"/>
-    <w:lsdException w:name="Colorful Grid Accent 2" w:semiHidden="0" w:uiPriority="73" w:unhideWhenUsed="0"/>
-    <w:lsdException w:name="Light Shading Accent 3" w:semiHidden="0" w:uiPriority="60" w:unhideWhenUsed="0"/>
-    <w:lsdException w:name="Light List Accent 3" w:semiHidden="0" w:uiPriority="61" w:unhideWhenUsed="0"/>
-    <w:lsdException w:name="Light Grid Accent 3" w:semiHidden="0" w:uiPriority="62" w:unhideWhenUsed="0"/>
-    <w:lsdException w:name="Medium Shading 1 Accent 3" w:semiHidden="0" w:uiPriority="63" w:unhideWhenUsed="0"/>
-    <w:lsdException w:name="Medium Shading 2 Accent 3" w:semiHidden="0" w:uiPriority="64" w:unhideWhenUsed="0"/>
-    <w:lsdException w:name="Medium List 1 Accent 3" w:semiHidden="0" w:uiPriority="65" w:unhideWhenUsed="0"/>
-    <w:lsdException w:name="Medium List 2 Accent 3" w:semiHidden="0" w:uiPriority="66" w:unhideWhenUsed="0"/>
-    <w:lsdException w:name="Medium Grid 1 Accent 3" w:semiHidden="0" w:uiPriority="67" w:unhideWhenUsed="0"/>
-    <w:lsdException w:name="Medium Grid 2 Accent 3" w:semiHidden="0" w:uiPriority="68" w:unhideWhenUsed="0"/>
-    <w:lsdException w:name="Medium Grid 3 Accent 3" w:semiHidden="0" w:uiPriority="69" w:unhideWhenUsed="0"/>
-    <w:lsdException w:name="Dark List Accent 3" w:semiHidden="0" w:uiPriority="70" w:unhideWhenUsed="0"/>
-    <w:lsdException w:name="Colorful Shading Accent 3" w:semiHidden="0" w:uiPriority="71" w:unhideWhenUsed="0"/>
-    <w:lsdException w:name="Colorful List Accent 3" w:semiHidden="0" w:uiPriority="72" w:unhideWhenUsed="0"/>
-    <w:lsdException w:name="Colorful Grid Accent 3" w:semiHidden="0" w:uiPriority="73" w:unhideWhenUsed="0"/>
-    <w:lsdException w:name="Light Shading Accent 4" w:semiHidden="0" w:uiPriority="60" w:unhideWhenUsed="0"/>
-    <w:lsdException w:name="Light List Accent 4" w:semiHidden="0" w:uiPriority="61" w:unhideWhenUsed="0"/>
-    <w:lsdException w:name="Light Grid Accent 4" w:semiHidden="0" w:uiPriority="62" w:unhideWhenUsed="0"/>
-    <w:lsdException w:name="Medium Shading 1 Accent 4" w:semiHidden="0" w:uiPriority="63" w:unhideWhenUsed="0"/>
-    <w:lsdException w:name="Medium Shading 2 Accent 4" w:semiHidden="0" w:uiPriority="64" w:unhideWhenUsed="0"/>
-    <w:lsdException w:name="Medium List 1 Accent 4" w:semiHidden="0" w:uiPriority="65" w:unhideWhenUsed="0"/>
-    <w:lsdException w:name="Medium List 2 Accent 4" w:semiHidden="0" w:uiPriority="66" w:unhideWhenUsed="0"/>
-    <w:lsdException w:name="Medium Grid 1 Accent 4" w:semiHidden="0" w:uiPriority="67" w:unhideWhenUsed="0"/>
-    <w:lsdException w:name="Medium Grid 2 Accent 4" w:semiHidden="0" w:uiPriority="68" w:unhideWhenUsed="0"/>
-    <w:lsdException w:name="Medium Grid 3 Accent 4" w:semiHidden="0" w:uiPriority="69" w:unhideWhenUsed="0"/>
-    <w:lsdException w:name="Dark List Accent 4" w:semiHidden="0" w:uiPriority="70" w:unhideWhenUsed="0"/>
-    <w:lsdException w:name="Colorful Shading Accent 4" w:semiHidden="0" w:uiPriority="71" w:unhideWhenUsed="0"/>
-    <w:lsdException w:name="Colorful List Accent 4" w:semiHidden="0" w:uiPriority="72" w:unhideWhenUsed="0"/>
-    <w:lsdException w:name="Colorful Grid Accent 4" w:semiHidden="0" w:uiPriority="73" w:unhideWhenUsed="0"/>
-    <w:lsdException w:name="Light Shading Accent 5" w:semiHidden="0" w:uiPriority="60" w:unhideWhenUsed="0"/>
-    <w:lsdException w:name="Light List Accent 5" w:semiHidden="0" w:uiPriority="61" w:unhideWhenUsed="0"/>
-    <w:lsdException w:name="Light Grid Accent 5" w:semiHidden="0" w:uiPriority="62" w:unhideWhenUsed="0"/>
-    <w:lsdException w:name="Medium Shading 1 Accent 5" w:semiHidden="0" w:uiPriority="63" w:unhideWhenUsed="0"/>
-    <w:lsdException w:name="Medium Shading 2 Accent 5" w:semiHidden="0" w:uiPriority="64" w:unhideWhenUsed="0"/>
-    <w:lsdException w:name="Medium List 1 Accent 5" w:semiHidden="0" w:uiPriority="65" w:unhideWhenUsed="0"/>
-    <w:lsdException w:name="Medium List 2 Accent 5" w:semiHidden="0" w:uiPriority="66" w:unhideWhenUsed="0"/>
-    <w:lsdException w:name="Medium Grid 1 Accent 5" w:semiHidden="0" w:uiPriority="67" w:unhideWhenUsed="0"/>
-    <w:lsdException w:name="Medium Grid 2 Accent 5" w:semiHidden="0" w:uiPriority="68" w:unhideWhenUsed="0"/>
-    <w:lsdException w:name="Medium Grid 3 Accent 5" w:semiHidden="0" w:uiPriority="69" w:unhideWhenUsed="0"/>
-    <w:lsdException w:name="Dark List Accent 5" w:semiHidden="0" w:uiPriority="70" w:unhideWhenUsed="0"/>
-    <w:lsdException w:name="Colorful Shading Accent 5" w:semiHidden="0" w:uiPriority="71" w:unhideWhenUsed="0"/>
-    <w:lsdException w:name="Colorful List Accent 5" w:semiHidden="0" w:uiPriority="72" w:unhideWhenUsed="0"/>
-    <w:lsdException w:name="Colorful Grid Accent 5" w:semiHidden="0" w:uiPriority="73" w:unhideWhenUsed="0"/>
-    <w:lsdException w:name="Light Shading Accent 6" w:semiHidden="0" w:uiPriority="60" w:unhideWhenUsed="0"/>
-    <w:lsdException w:name="Light List Accent 6" w:semiHidden="0" w:uiPriority="61" w:unhideWhenUsed="0"/>
-    <w:lsdException w:name="Light Grid Accent 6" w:semiHidden="0" w:uiPriority="62" w:unhideWhenUsed="0"/>
-    <w:lsdException w:name="Medium Shading 1 Accent 6" w:semiHidden="0" w:uiPriority="63" w:unhideWhenUsed="0"/>
-    <w:lsdException w:name="Medium Shading 2 Accent 6" w:semiHidden="0" w:uiPriority="64" w:unhideWhenUsed="0"/>
-    <w:lsdException w:name="Medium List 1 Accent 6" w:semiHidden="0" w:uiPriority="65" w:unhideWhenUsed="0"/>
-    <w:lsdException w:name="Medium List 2 Accent 6" w:semiHidden="0" w:uiPriority="66" w:unhideWhenUsed="0"/>
-    <w:lsdException w:name="Medium Grid 1 Accent 6" w:semiHidden="0" w:uiPriority="67" w:unhideWhenUsed="0"/>
-    <w:lsdException w:name="Medium Grid 2 Accent 6" w:semiHidden="0" w:uiPriority="68" w:unhideWhenUsed="0"/>
-    <w:lsdException w:name="Medium Grid 3 Accent 6" w:semiHidden="0" w:uiPriority="69" w:unhideWhenUsed="0"/>
-    <w:lsdException w:name="Dark List Accent 6" w:semiHidden="0" w:uiPriority="70" w:unhideWhenUsed="0"/>
-    <w:lsdException w:name="Colorful Shading Accent 6" w:semiHidden="0" w:uiPriority="71" w:unhideWhenUsed="0"/>
-    <w:lsdException w:name="Colorful List Accent 6" w:semiHidden="0" w:uiPriority="72" w:unhideWhenUsed="0"/>
-    <w:lsdException w:name="Colorful Grid Accent 6" w:semiHidden="0" w:uiPriority="73" w:unhideWhenUsed="0"/>
-    <w:lsdException w:name="Subtle Emphasis" w:semiHidden="0" w:uiPriority="19" w:unhideWhenUsed="0" w:qFormat="1"/>
-    <w:lsdException w:name="Intense Emphasis" w:semiHidden="0" w:uiPriority="21" w:unhideWhenUsed="0" w:qFormat="1"/>
-    <w:lsdException w:name="Subtle Reference" w:semiHidden="0" w:uiPriority="31" w:unhideWhenUsed="0" w:qFormat="1"/>
-    <w:lsdException w:name="Intense Reference" w:semiHidden="0" w:uiPriority="32" w:unhideWhenUsed="0" w:qFormat="1"/>
-    <w:lsdException w:name="Book Title" w:semiHidden="0" w:uiPriority="33" w:unhideWhenUsed="0" w:qFormat="1"/>
-    <w:lsdException w:name="Bibliography" w:uiPriority="37"/>
-    <w:lsdException w:name="TOC Heading" w:uiPriority="39" w:qFormat="1"/>
-  </w:latentStyles>
-  <w:style w:type="paragraph" w:default="1" w:styleId="Normal">
-    <w:name w:val="Normal"/>
-    <w:qFormat/>
-  </w:style>
-  <w:style w:type="character" w:default="1" w:styleId="DefaultParagraphFont">
-    <w:name w:val="Default Paragraph Font"/>
-    <w:uiPriority w:val="1"/>
-    <w:semiHidden/>
-    <w:unhideWhenUsed/>
-  </w:style>
-  <w:style w:type="table" w:default="1" w:styleId="TableNormal">
-    <w:name w:val="Normal Table"/>
-    <w:uiPriority w:val="99"/>
-    <w:semiHidden/>
-    <w:unhideWhenUsed/>
-    <w:tblPr>
-      <w:tblInd w:w="0" w:type="dxa"/>
-      <w:tblCellMar>
-        <w:top w:w="0" w:type="dxa"/>
-        <w:left w:w="108" w:type="dxa"/>
-        <w:bottom w:w="0" w:type="dxa"/>
-        <w:right w:w="108" w:type="dxa"/>
-      </w:tblCellMar>
-    </w:tblPr>
-  </w:style>
-  <w:style w:type="numbering" w:default="1" w:styleId="NoList">
-    <w:name w:val="No List"/>
-    <w:uiPriority w:val="99"/>
-    <w:semiHidden/>
-    <w:unhideWhenUsed/>
-  </w:style>
-  <w:style w:type="character" w:styleId="PlaceholderText">
-    <w:name w:val="Placeholder Text"/>
-    <w:basedOn w:val="DefaultParagraphFont"/>
-    <w:uiPriority w:val="99"/>
-    <w:semiHidden/>
-    <w:rsid w:val="003C673E"/>
-    <w:rPr>
-      <w:color w:val="808080"/>
-    </w:rPr>
-  </w:style>
-</w:styles>
-</file>
-
-<file path=word/glossary/stylesWithEffects.xml><?xml version="1.0" encoding="utf-8"?>
-<w:styles xmlns:wpc="http://schemas.microsoft.com/office/word/2010/wordprocessingCanvas" xmlns:mc="http://schemas.openxmlformats.org/markup-compatibility/2006" xmlns:o="urn:schemas-microsoft-com:office:office" xmlns:r="http://schemas.openxmlformats.org/officeDocument/2006/relationships" xmlns:m="http://schemas.openxmlformats.org/officeDocument/2006/math" xmlns:v="urn:schemas-microsoft-com:vml" xmlns:wp14="http://schemas.microsoft.com/office/word/2010/wordprocessingDrawing" xmlns:wp="http://schemas.openxmlformats.org/drawingml/2006/wordprocessingDrawing" xmlns:w10="urn:schemas-microsoft-com:office:word" xmlns:w="http://schemas.openxmlformats.org/wordprocessingml/2006/main" xmlns:w14="http://schemas.microsoft.com/office/word/2010/wordml" xmlns:wpg="http://schemas.microsoft.com/office/word/2010/wordprocessingGroup" xmlns:wpi="http://schemas.microsoft.com/office/word/2010/wordprocessingInk" xmlns:wne="http://schemas.microsoft.com/office/word/2006/wordml" xmlns:wps="http://schemas.microsoft.com/office/word/2010/wordprocessingShape" mc:Ignorable="w14 wp14">
-  <w:docDefaults>
-    <w:rPrDefault>
-      <w:rPr>
-        <w:rFonts w:asciiTheme="minorHAnsi" w:eastAsiaTheme="minorEastAsia" w:hAnsiTheme="minorHAnsi" w:cstheme="minorBidi"/>
-        <w:sz w:val="22"/>
-        <w:szCs w:val="22"/>
-        <w:lang w:val="en-US" w:eastAsia="en-US" w:bidi="ar-SA"/>
-      </w:rPr>
-    </w:rPrDefault>
-    <w:pPrDefault>
-      <w:pPr>
-        <w:spacing w:after="200" w:line="276" w:lineRule="auto"/>
-      </w:pPr>
-    </w:pPrDefault>
-  </w:docDefaults>
-  <w:latentStyles w:defLockedState="0" w:defUIPriority="99" w:defSemiHidden="1" w:defUnhideWhenUsed="1" w:defQFormat="0" w:count="267">
-    <w:lsdException w:name="Normal" w:semiHidden="0" w:uiPriority="0" w:unhideWhenUsed="0" w:qFormat="1"/>
-    <w:lsdException w:name="heading 1" w:semiHidden="0" w:uiPriority="9" w:unhideWhenUsed="0" w:qFormat="1"/>
-    <w:lsdException w:name="heading 2" w:uiPriority="9" w:qFormat="1"/>
-    <w:lsdException w:name="heading 3" w:uiPriority="9" w:qFormat="1"/>
-    <w:lsdException w:name="heading 4" w:uiPriority="9" w:qFormat="1"/>
-    <w:lsdException w:name="heading 5" w:uiPriority="9" w:qFormat="1"/>
-    <w:lsdException w:name="heading 6" w:uiPriority="9" w:qFormat="1"/>
-    <w:lsdException w:name="heading 7" w:uiPriority="9" w:qFormat="1"/>
-    <w:lsdException w:name="heading 8" w:uiPriority="9" w:qFormat="1"/>
-    <w:lsdException w:name="heading 9" w:uiPriority="9" w:qFormat="1"/>
-    <w:lsdException w:name="toc 1" w:uiPriority="39"/>
-    <w:lsdException w:name="toc 2" w:uiPriority="39"/>
-    <w:lsdException w:name="toc 3" w:uiPriority="39"/>
-    <w:lsdException w:name="toc 4" w:uiPriority="39"/>
-    <w:lsdException w:name="toc 5" w:uiPriority="39"/>
-    <w:lsdException w:name="toc 6" w:uiPriority="39"/>
-    <w:lsdException w:name="toc 7" w:uiPriority="39"/>
-    <w:lsdException w:name="toc 8" w:uiPriority="39"/>
-    <w:lsdException w:name="toc 9" w:uiPriority="39"/>
-    <w:lsdException w:name="caption" w:uiPriority="35" w:qFormat="1"/>
-    <w:lsdException w:name="Title" w:semiHidden="0" w:uiPriority="10" w:unhideWhenUsed="0" w:qFormat="1"/>
-    <w:lsdException w:name="Default Paragraph Font" w:uiPriority="1"/>
-    <w:lsdException w:name="Subtitle" w:semiHidden="0" w:uiPriority="11" w:unhideWhenUsed="0" w:qFormat="1"/>
-    <w:lsdException w:name="Strong" w:semiHidden="0" w:uiPriority="22" w:unhideWhenUsed="0" w:qFormat="1"/>
-    <w:lsdException w:name="Emphasis" w:semiHidden="0" w:uiPriority="20" w:unhideWhenUsed="0" w:qFormat="1"/>
-    <w:lsdException w:name="Table Grid" w:semiHidden="0" w:uiPriority="59" w:unhideWhenUsed="0"/>
-    <w:lsdException w:name="Placeholder Text" w:unhideWhenUsed="0"/>
-    <w:lsdException w:name="No Spacing" w:semiHidden="0" w:uiPriority="1" w:unhideWhenUsed="0" w:qFormat="1"/>
-    <w:lsdException w:name="Light Shading" w:semiHidden="0" w:uiPriority="60" w:unhideWhenUsed="0"/>
-    <w:lsdException w:name="Light List" w:semiHidden="0" w:uiPriority="61" w:unhideWhenUsed="0"/>
-    <w:lsdException w:name="Light Grid" w:semiHidden="0" w:uiPriority="62" w:unhideWhenUsed="0"/>
-    <w:lsdException w:name="Medium Shading 1" w:semiHidden="0" w:uiPriority="63" w:unhideWhenUsed="0"/>
-    <w:lsdException w:name="Medium Shading 2" w:semiHidden="0" w:uiPriority="64" w:unhideWhenUsed="0"/>
-    <w:lsdException w:name="Medium List 1" w:semiHidden="0" w:uiPriority="65" w:unhideWhenUsed="0"/>
-    <w:lsdException w:name="Medium List 2" w:semiHidden="0" w:uiPriority="66" w:unhideWhenUsed="0"/>
-    <w:lsdException w:name="Medium Grid 1" w:semiHidden="0" w:uiPriority="67" w:unhideWhenUsed="0"/>
-    <w:lsdException w:name="Medium Grid 2" w:semiHidden="0" w:uiPriority="68" w:unhideWhenUsed="0"/>
-    <w:lsdException w:name="Medium Grid 3" w:semiHidden="0" w:uiPriority="69" w:unhideWhenUsed="0"/>
-    <w:lsdException w:name="Dark List" w:semiHidden="0" w:uiPriority="70" w:unhideWhenUsed="0"/>
-    <w:lsdException w:name="Colorful Shading" w:semiHidden="0" w:uiPriority="71" w:unhideWhenUsed="0"/>
-    <w:lsdException w:name="Colorful List" w:semiHidden="0" w:uiPriority="72" w:unhideWhenUsed="0"/>
-    <w:lsdException w:name="Colorful Grid" w:semiHidden="0" w:uiPriority="73" w:unhideWhenUsed="0"/>
-    <w:lsdException w:name="Light Shading Accent 1" w:semiHidden="0" w:uiPriority="60" w:unhideWhenUsed="0"/>
-    <w:lsdException w:name="Light List Accent 1" w:semiHidden="0" w:uiPriority="61" w:unhideWhenUsed="0"/>
-    <w:lsdException w:name="Light Grid Accent 1" w:semiHidden="0" w:uiPriority="62" w:unhideWhenUsed="0"/>
-    <w:lsdException w:name="Medium Shading 1 Accent 1" w:semiHidden="0" w:uiPriority="63" w:unhideWhenUsed="0"/>
-    <w:lsdException w:name="Medium Shading 2 Accent 1" w:semiHidden="0" w:uiPriority="64" w:unhideWhenUsed="0"/>
-    <w:lsdException w:name="Medium List 1 Accent 1" w:semiHidden="0" w:uiPriority="65" w:unhideWhenUsed="0"/>
-    <w:lsdException w:name="Revision" w:unhideWhenUsed="0"/>
-    <w:lsdException w:name="List Paragraph" w:semiHidden="0" w:uiPriority="34" w:unhideWhenUsed="0" w:qFormat="1"/>
-    <w:lsdException w:name="Quote" w:semiHidden="0" w:uiPriority="29" w:unhideWhenUsed="0" w:qFormat="1"/>
-    <w:lsdException w:name="Intense Quote" w:semiHidden="0" w:uiPriority="30" w:unhideWhenUsed="0" w:qFormat="1"/>
-    <w:lsdException w:name="Medium List 2 Accent 1" w:semiHidden="0" w:uiPriority="66" w:unhideWhenUsed="0"/>
-    <w:lsdException w:name="Medium Grid 1 Accent 1" w:semiHidden="0" w:uiPriority="67" w:unhideWhenUsed="0"/>
-    <w:lsdException w:name="Medium Grid 2 Accent 1" w:semiHidden="0" w:uiPriority="68" w:unhideWhenUsed="0"/>
-    <w:lsdException w:name="Medium Grid 3 Accent 1" w:semiHidden="0" w:uiPriority="69" w:unhideWhenUsed="0"/>
-    <w:lsdException w:name="Dark List Accent 1" w:semiHidden="0" w:uiPriority="70" w:unhideWhenUsed="0"/>
-    <w:lsdException w:name="Colorful Shading Accent 1" w:semiHidden="0" w:uiPriority="71" w:unhideWhenUsed="0"/>
-    <w:lsdException w:name="Colorful List Accent 1" w:semiHidden="0" w:uiPriority="72" w:unhideWhenUsed="0"/>
-    <w:lsdException w:name="Colorful Grid Accent 1" w:semiHidden="0" w:uiPriority="73" w:unhideWhenUsed="0"/>
-    <w:lsdException w:name="Light Shading Accent 2" w:semiHidden="0" w:uiPriority="60" w:unhideWhenUsed="0"/>
-    <w:lsdException w:name="Light List Accent 2" w:semiHidden="0" w:uiPriority="61" w:unhideWhenUsed="0"/>
-    <w:lsdException w:name="Light Grid Accent 2" w:semiHidden="0" w:uiPriority="62" w:unhideWhenUsed="0"/>
-    <w:lsdException w:name="Medium Shading 1 Accent 2" w:semiHidden="0" w:uiPriority="63" w:unhideWhenUsed="0"/>
-    <w:lsdException w:name="Medium Shading 2 Accent 2" w:semiHidden="0" w:uiPriority="64" w:unhideWhenUsed="0"/>
-    <w:lsdException w:name="Medium List 1 Accent 2" w:semiHidden="0" w:uiPriority="65" w:unhideWhenUsed="0"/>
-    <w:lsdException w:name="Medium List 2 Accent 2" w:semiHidden="0" w:uiPriority="66" w:unhideWhenUsed="0"/>
-    <w:lsdException w:name="Medium Grid 1 Accent 2" w:semiHidden="0" w:uiPriority="67" w:unhideWhenUsed="0"/>
-    <w:lsdException w:name="Medium Grid 2 Accent 2" w:semiHidden="0" w:uiPriority="68" w:unhideWhenUsed="0"/>
-    <w:lsdException w:name="Medium Grid 3 Accent 2" w:semiHidden="0" w:uiPriority="69" w:unhideWhenUsed="0"/>
-    <w:lsdException w:name="Dark List Accent 2" w:semiHidden="0" w:uiPriority="70" w:unhideWhenUsed="0"/>
-    <w:lsdException w:name="Colorful Shading Accent 2" w:semiHidden="0" w:uiPriority="71" w:unhideWhenUsed="0"/>
-    <w:lsdException w:name="Colorful List Accent 2" w:semiHidden="0" w:uiPriority="72" w:unhideWhenUsed="0"/>
-    <w:lsdException w:name="Colorful Grid Accent 2" w:semiHidden="0" w:uiPriority="73" w:unhideWhenUsed="0"/>
-    <w:lsdException w:name="Light Shading Accent 3" w:semiHidden="0" w:uiPriority="60" w:unhideWhenUsed="0"/>
-    <w:lsdException w:name="Light List Accent 3" w:semiHidden="0" w:uiPriority="61" w:unhideWhenUsed="0"/>
-    <w:lsdException w:name="Light Grid Accent 3" w:semiHidden="0" w:uiPriority="62" w:unhideWhenUsed="0"/>
-    <w:lsdException w:name="Medium Shading 1 Accent 3" w:semiHidden="0" w:uiPriority="63" w:unhideWhenUsed="0"/>
-    <w:lsdException w:name="Medium Shading 2 Accent 3" w:semiHidden="0" w:uiPriority="64" w:unhideWhenUsed="0"/>
-    <w:lsdException w:name="Medium List 1 Accent 3" w:semiHidden="0" w:uiPriority="65" w:unhideWhenUsed="0"/>
-    <w:lsdException w:name="Medium List 2 Accent 3" w:semiHidden="0" w:uiPriority="66" w:unhideWhenUsed="0"/>
-    <w:lsdException w:name="Medium Grid 1 Accent 3" w:semiHidden="0" w:uiPriority="67" w:unhideWhenUsed="0"/>
-    <w:lsdException w:name="Medium Grid 2 Accent 3" w:semiHidden="0" w:uiPriority="68" w:unhideWhenUsed="0"/>
-    <w:lsdException w:name="Medium Grid 3 Accent 3" w:semiHidden="0" w:uiPriority="69" w:unhideWhenUsed="0"/>
-    <w:lsdException w:name="Dark List Accent 3" w:semiHidden="0" w:uiPriority="70" w:unhideWhenUsed="0"/>
-    <w:lsdException w:name="Colorful Shading Accent 3" w:semiHidden="0" w:uiPriority="71" w:unhideWhenUsed="0"/>
-    <w:lsdException w:name="Colorful List Accent 3" w:semiHidden="0" w:uiPriority="72" w:unhideWhenUsed="0"/>
-    <w:lsdException w:name="Colorful Grid Accent 3" w:semiHidden="0" w:uiPriority="73" w:unhideWhenUsed="0"/>
-    <w:lsdException w:name="Light Shading Accent 4" w:semiHidden="0" w:uiPriority="60" w:unhideWhenUsed="0"/>
-    <w:lsdException w:name="Light List Accent 4" w:semiHidden="0" w:uiPriority="61" w:unhideWhenUsed="0"/>
-    <w:lsdException w:name="Light Grid Accent 4" w:semiHidden="0" w:uiPriority="62" w:unhideWhenUsed="0"/>
-    <w:lsdException w:name="Medium Shading 1 Accent 4" w:semiHidden="0" w:uiPriority="63" w:unhideWhenUsed="0"/>
-    <w:lsdException w:name="Medium Shading 2 Accent 4" w:semiHidden="0" w:uiPriority="64" w:unhideWhenUsed="0"/>
-    <w:lsdException w:name="Medium List 1 Accent 4" w:semiHidden="0" w:uiPriority="65" w:unhideWhenUsed="0"/>
-    <w:lsdException w:name="Medium List 2 Accent 4" w:semiHidden="0" w:uiPriority="66" w:unhideWhenUsed="0"/>
-    <w:lsdException w:name="Medium Grid 1 Accent 4" w:semiHidden="0" w:uiPriority="67" w:unhideWhenUsed="0"/>
-    <w:lsdException w:name="Medium Grid 2 Accent 4" w:semiHidden="0" w:uiPriority="68" w:unhideWhenUsed="0"/>
-    <w:lsdException w:name="Medium Grid 3 Accent 4" w:semiHidden="0" w:uiPriority="69" w:unhideWhenUsed="0"/>
-    <w:lsdException w:name="Dark List Accent 4" w:semiHidden="0" w:uiPriority="70" w:unhideWhenUsed="0"/>
-    <w:lsdException w:name="Colorful Shading Accent 4" w:semiHidden="0" w:uiPriority="71" w:unhideWhenUsed="0"/>
-    <w:lsdException w:name="Colorful List Accent 4" w:semiHidden="0" w:uiPriority="72" w:unhideWhenUsed="0"/>
-    <w:lsdException w:name="Colorful Grid Accent 4" w:semiHidden="0" w:uiPriority="73" w:unhideWhenUsed="0"/>
-    <w:lsdException w:name="Light Shading Accent 5" w:semiHidden="0" w:uiPriority="60" w:unhideWhenUsed="0"/>
-    <w:lsdException w:name="Light List Accent 5" w:semiHidden="0" w:uiPriority="61" w:unhideWhenUsed="0"/>
-    <w:lsdException w:name="Light Grid Accent 5" w:semiHidden="0" w:uiPriority="62" w:unhideWhenUsed="0"/>
-    <w:lsdException w:name="Medium Shading 1 Accent 5" w:semiHidden="0" w:uiPriority="63" w:unhideWhenUsed="0"/>
-    <w:lsdException w:name="Medium Shading 2 Accent 5" w:semiHidden="0" w:uiPriority="64" w:unhideWhenUsed="0"/>
-    <w:lsdException w:name="Medium List 1 Accent 5" w:semiHidden="0" w:uiPriority="65" w:unhideWhenUsed="0"/>
-    <w:lsdException w:name="Medium List 2 Accent 5" w:semiHidden="0" w:uiPriority="66" w:unhideWhenUsed="0"/>
-    <w:lsdException w:name="Medium Grid 1 Accent 5" w:semiHidden="0" w:uiPriority="67" w:unhideWhenUsed="0"/>
-    <w:lsdException w:name="Medium Grid 2 Accent 5" w:semiHidden="0" w:uiPriority="68" w:unhideWhenUsed="0"/>
-    <w:lsdException w:name="Medium Grid 3 Accent 5" w:semiHidden="0" w:uiPriority="69" w:unhideWhenUsed="0"/>
-    <w:lsdException w:name="Dark List Accent 5" w:semiHidden="0" w:uiPriority="70" w:unhideWhenUsed="0"/>
-    <w:lsdException w:name="Colorful Shading Accent 5" w:semiHidden="0" w:uiPriority="71" w:unhideWhenUsed="0"/>
-    <w:lsdException w:name="Colorful List Accent 5" w:semiHidden="0" w:uiPriority="72" w:unhideWhenUsed="0"/>
-    <w:lsdException w:name="Colorful Grid Accent 5" w:semiHidden="0" w:uiPriority="73" w:unhideWhenUsed="0"/>
-    <w:lsdException w:name="Light Shading Accent 6" w:semiHidden="0" w:uiPriority="60" w:unhideWhenUsed="0"/>
-    <w:lsdException w:name="Light List Accent 6" w:semiHidden="0" w:uiPriority="61" w:unhideWhenUsed="0"/>
-    <w:lsdException w:name="Light Grid Accent 6" w:semiHidden="0" w:uiPriority="62" w:unhideWhenUsed="0"/>
-    <w:lsdException w:name="Medium Shading 1 Accent 6" w:semiHidden="0" w:uiPriority="63" w:unhideWhenUsed="0"/>
-    <w:lsdException w:name="Medium Shading 2 Accent 6" w:semiHidden="0" w:uiPriority="64" w:unhideWhenUsed="0"/>
-    <w:lsdException w:name="Medium List 1 Accent 6" w:semiHidden="0" w:uiPriority="65" w:unhideWhenUsed="0"/>
-    <w:lsdException w:name="Medium List 2 Accent 6" w:semiHidden="0" w:uiPriority="66" w:unhideWhenUsed="0"/>
-    <w:lsdException w:name="Medium Grid 1 Accent 6" w:semiHidden="0" w:uiPriority="67" w:unhideWhenUsed="0"/>
-    <w:lsdException w:name="Medium Grid 2 Accent 6" w:semiHidden="0" w:uiPriority="68" w:unhideWhenUsed="0"/>
-    <w:lsdException w:name="Medium Grid 3 Accent 6" w:semiHidden="0" w:uiPriority="69" w:unhideWhenUsed="0"/>
-    <w:lsdException w:name="Dark List Accent 6" w:semiHidden="0" w:uiPriority="70" w:unhideWhenUsed="0"/>
-    <w:lsdException w:name="Colorful Shading Accent 6" w:semiHidden="0" w:uiPriority="71" w:unhideWhenUsed="0"/>
-    <w:lsdException w:name="Colorful List Accent 6" w:semiHidden="0" w:uiPriority="72" w:unhideWhenUsed="0"/>
-    <w:lsdException w:name="Colorful Grid Accent 6" w:semiHidden="0" w:uiPriority="73" w:unhideWhenUsed="0"/>
-    <w:lsdException w:name="Subtle Emphasis" w:semiHidden="0" w:uiPriority="19" w:unhideWhenUsed="0" w:qFormat="1"/>
-    <w:lsdException w:name="Intense Emphasis" w:semiHidden="0" w:uiPriority="21" w:unhideWhenUsed="0" w:qFormat="1"/>
-    <w:lsdException w:name="Subtle Reference" w:semiHidden="0" w:uiPriority="31" w:unhideWhenUsed="0" w:qFormat="1"/>
-    <w:lsdException w:name="Intense Reference" w:semiHidden="0" w:uiPriority="32" w:unhideWhenUsed="0" w:qFormat="1"/>
-    <w:lsdException w:name="Book Title" w:semiHidden="0" w:uiPriority="33" w:unhideWhenUsed="0" w:qFormat="1"/>
-    <w:lsdException w:name="Bibliography" w:uiPriority="37"/>
-    <w:lsdException w:name="TOC Heading" w:uiPriority="39" w:qFormat="1"/>
-  </w:latentStyles>
-  <w:style w:type="paragraph" w:default="1" w:styleId="Normal">
-    <w:name w:val="Normal"/>
-    <w:qFormat/>
-  </w:style>
-  <w:style w:type="character" w:default="1" w:styleId="DefaultParagraphFont">
-    <w:name w:val="Default Paragraph Font"/>
-    <w:uiPriority w:val="1"/>
-    <w:semiHidden/>
-    <w:unhideWhenUsed/>
-  </w:style>
-  <w:style w:type="table" w:default="1" w:styleId="TableNormal">
-    <w:name w:val="Normal Table"/>
-    <w:uiPriority w:val="99"/>
-    <w:semiHidden/>
-    <w:unhideWhenUsed/>
-    <w:tblPr>
-      <w:tblInd w:w="0" w:type="dxa"/>
-      <w:tblCellMar>
-        <w:top w:w="0" w:type="dxa"/>
-        <w:left w:w="108" w:type="dxa"/>
-        <w:bottom w:w="0" w:type="dxa"/>
-        <w:right w:w="108" w:type="dxa"/>
-      </w:tblCellMar>
-    </w:tblPr>
-  </w:style>
-  <w:style w:type="numbering" w:default="1" w:styleId="NoList">
-    <w:name w:val="No List"/>
-    <w:uiPriority w:val="99"/>
-    <w:semiHidden/>
-    <w:unhideWhenUsed/>
-  </w:style>
-  <w:style w:type="character" w:styleId="PlaceholderText">
-    <w:name w:val="Placeholder Text"/>
-    <w:basedOn w:val="DefaultParagraphFont"/>
-    <w:uiPriority w:val="99"/>
-    <w:semiHidden/>
-    <w:rsid w:val="003C673E"/>
-    <w:rPr>
-      <w:color w:val="808080"/>
-    </w:rPr>
-  </w:style>
-</w:styles>
-</file>
-
-<file path=word/glossary/webSettings.xml><?xml version="1.0" encoding="utf-8"?>
-<w:webSettings xmlns:mc="http://schemas.openxmlformats.org/markup-compatibility/2006" xmlns:r="http://schemas.openxmlformats.org/officeDocument/2006/relationships" xmlns:w="http://schemas.openxmlformats.org/wordprocessingml/2006/main" xmlns:w14="http://schemas.microsoft.com/office/word/2010/wordml" mc:Ignorable="w14">
-  <w:optimizeForBrowser/>
-  <w:allowPNG/>
-</w:webSettings>
 </file>
 
 <file path=word/theme/theme1.xml><?xml version="1.0" encoding="utf-8"?>
@@ -40054,7 +39375,7 @@
 </file>
 
 <file path=customXml/itemProps1.xml><?xml version="1.0" encoding="utf-8"?>
-<ds:datastoreItem xmlns:ds="http://schemas.openxmlformats.org/officeDocument/2006/customXml" ds:itemID="{641CEA27-E461-4217-80AA-4B04D148247B}">
+<ds:datastoreItem xmlns:ds="http://schemas.openxmlformats.org/officeDocument/2006/customXml" ds:itemID="{B2F02956-852D-4E97-8195-68B48F43BF05}">
   <ds:schemaRefs>
     <ds:schemaRef ds:uri="http://schemas.openxmlformats.org/officeDocument/2006/bibliography"/>
   </ds:schemaRefs>

</xml_diff>

<commit_message>
Added presentation, fixed few mistypings, put pics to subfolder
</commit_message>
<xml_diff>
--- a/PaperWork/Thesis.docx
+++ b/PaperWork/Thesis.docx
@@ -478,8 +478,9 @@
               <w:rPr>
                 <w:rStyle w:val="Hyperlink"/>
                 <w:noProof/>
-              </w:rPr>
-              <w:t>РЕФЕРАТ</w:t>
+                <w:lang w:val="uk-UA"/>
+              </w:rPr>
+              <w:t>Реферат</w:t>
             </w:r>
             <w:r>
               <w:rPr>
@@ -1129,7 +1130,6 @@
               </w:rPr>
               <w:tab/>
             </w:r>
-            <w:bookmarkStart w:id="0" w:name="_GoBack"/>
             <w:r>
               <w:rPr>
                 <w:rStyle w:val="Hyperlink"/>
@@ -1138,7 +1138,6 @@
               </w:rPr>
               <w:t>Програмна реалізація</w:t>
             </w:r>
-            <w:bookmarkEnd w:id="0"/>
             <w:r>
               <w:rPr>
                 <w:noProof/>
@@ -2037,7 +2036,7 @@
                 <w:rStyle w:val="Hyperlink"/>
                 <w:noProof/>
               </w:rPr>
-              <w:t>ВИСНОВКИ</w:t>
+              <w:t>Висновки</w:t>
             </w:r>
             <w:r>
               <w:rPr>
@@ -2205,7 +2204,7 @@
           <w:lang w:val="uk-UA"/>
         </w:rPr>
       </w:pPr>
-      <w:bookmarkStart w:id="1" w:name="_Toc324114338"/>
+      <w:bookmarkStart w:id="0" w:name="_Toc324114338"/>
       <w:r>
         <w:rPr>
           <w:lang w:val="uk-UA"/>
@@ -2213,7 +2212,7 @@
         <w:lastRenderedPageBreak/>
         <w:t>ВСТУП</w:t>
       </w:r>
-      <w:bookmarkEnd w:id="1"/>
+      <w:bookmarkEnd w:id="0"/>
     </w:p>
     <w:p>
       <w:pPr>
@@ -2982,12 +2981,12 @@
       <w:pPr>
         <w:pStyle w:val="Heading1"/>
       </w:pPr>
-      <w:bookmarkStart w:id="2" w:name="_Toc324114339"/>
+      <w:bookmarkStart w:id="1" w:name="_Toc324114339"/>
       <w:r>
         <w:lastRenderedPageBreak/>
         <w:t>РЕФЕРАТ</w:t>
       </w:r>
-      <w:bookmarkEnd w:id="2"/>
+      <w:bookmarkEnd w:id="1"/>
     </w:p>
     <w:p>
       <w:pPr>
@@ -3251,7 +3250,7 @@
           <w:lang w:val="uk-UA"/>
         </w:rPr>
       </w:pPr>
-      <w:bookmarkStart w:id="3" w:name="_Toc324114340"/>
+      <w:bookmarkStart w:id="2" w:name="_Toc324114340"/>
       <w:r>
         <w:rPr>
           <w:lang w:val="uk-UA"/>
@@ -3259,23 +3258,23 @@
         <w:lastRenderedPageBreak/>
         <w:t>ТЕОРЕТИЧНІ ВІДОМОСТІ</w:t>
       </w:r>
+      <w:bookmarkEnd w:id="2"/>
+    </w:p>
+    <w:p>
+      <w:pPr>
+        <w:pStyle w:val="Heading2"/>
+      </w:pPr>
+      <w:bookmarkStart w:id="3" w:name="_Toc324114341"/>
+      <w:r>
+        <w:t>1.1</w:t>
+      </w:r>
+      <w:r>
+        <w:t xml:space="preserve"> </w:t>
+      </w:r>
+      <w:r>
+        <w:t>Комбінаторна теорія ігор</w:t>
+      </w:r>
       <w:bookmarkEnd w:id="3"/>
-    </w:p>
-    <w:p>
-      <w:pPr>
-        <w:pStyle w:val="Heading2"/>
-      </w:pPr>
-      <w:bookmarkStart w:id="4" w:name="_Toc324114341"/>
-      <w:r>
-        <w:t>1.1</w:t>
-      </w:r>
-      <w:r>
-        <w:t xml:space="preserve"> </w:t>
-      </w:r>
-      <w:r>
-        <w:t>Комбінаторна теорія ігор</w:t>
-      </w:r>
-      <w:bookmarkEnd w:id="4"/>
     </w:p>
     <w:p>
       <w:pPr>
@@ -4151,7 +4150,7 @@
       <w:pPr>
         <w:pStyle w:val="Heading2"/>
       </w:pPr>
-      <w:bookmarkStart w:id="5" w:name="_Toc324114342"/>
+      <w:bookmarkStart w:id="4" w:name="_Toc324114342"/>
       <w:r>
         <w:t>1.2</w:t>
       </w:r>
@@ -4161,7 +4160,7 @@
       <w:r>
         <w:t>Рівноправні ігри</w:t>
       </w:r>
-      <w:bookmarkEnd w:id="5"/>
+      <w:bookmarkEnd w:id="4"/>
     </w:p>
     <w:p>
       <w:pPr>
@@ -7164,7 +7163,6 @@
           <w:lang w:val="uk-UA"/>
         </w:rPr>
       </w:pPr>
-      <w:proofErr w:type="gramStart"/>
       <w:r>
         <w:t xml:space="preserve">Рисунок </w:t>
       </w:r>
@@ -7190,14 +7188,7 @@
         <w:rPr>
           <w:lang w:val="uk-UA"/>
         </w:rPr>
-        <w:t>.</w:t>
-      </w:r>
-      <w:proofErr w:type="gramEnd"/>
-      <w:r>
-        <w:rPr>
-          <w:lang w:val="uk-UA"/>
-        </w:rPr>
-        <w:t xml:space="preserve"> Звичайно гра на графі</w:t>
+        <w:t>. Звичайно гра на графі</w:t>
       </w:r>
     </w:p>
     <w:p>
@@ -8248,7 +8239,7 @@
       <w:pPr>
         <w:pStyle w:val="Heading2"/>
       </w:pPr>
-      <w:bookmarkStart w:id="6" w:name="_Toc324114343"/>
+      <w:bookmarkStart w:id="5" w:name="_Toc324114343"/>
       <w:r>
         <w:t>1.3</w:t>
       </w:r>
@@ -8258,7 +8249,7 @@
       <w:r>
         <w:t>Найпростіша рівноправна гра</w:t>
       </w:r>
-      <w:bookmarkEnd w:id="6"/>
+      <w:bookmarkEnd w:id="5"/>
     </w:p>
     <w:p>
       <w:pPr>
@@ -9346,7 +9337,6 @@
           <w:szCs w:val="28"/>
         </w:rPr>
       </w:pPr>
-      <w:proofErr w:type="gramStart"/>
       <w:r>
         <w:t>Рис</w:t>
       </w:r>
@@ -9368,7 +9358,6 @@
         </w:rPr>
         <w:t>.</w:t>
       </w:r>
-      <w:proofErr w:type="gramEnd"/>
       <w:r>
         <w:rPr>
           <w:lang w:val="uk-UA"/>
@@ -9450,7 +9439,7 @@
       <w:pPr>
         <w:pStyle w:val="Heading2"/>
       </w:pPr>
-      <w:bookmarkStart w:id="7" w:name="_Toc324114344"/>
+      <w:bookmarkStart w:id="6" w:name="_Toc324114344"/>
       <w:r>
         <w:t>1.4</w:t>
       </w:r>
@@ -9460,7 +9449,7 @@
       <w:r>
         <w:t>Гра Нім</w:t>
       </w:r>
-      <w:bookmarkEnd w:id="7"/>
+      <w:bookmarkEnd w:id="6"/>
     </w:p>
     <w:p>
       <w:r>
@@ -11612,7 +11601,6 @@
         </w:rPr>
         <w:t xml:space="preserve"> </w:t>
       </w:r>
-      <w:proofErr w:type="gramStart"/>
       <w:r>
         <w:rPr>
           <w:rFonts w:eastAsiaTheme="minorEastAsia"/>
@@ -11620,7 +11608,6 @@
         </w:rPr>
         <w:t xml:space="preserve">якщо </w:t>
       </w:r>
-      <w:proofErr w:type="gramEnd"/>
       <m:oMath>
         <m:sSub>
           <m:sSubPr>
@@ -13824,7 +13811,7 @@
       <w:pPr>
         <w:pStyle w:val="Heading2"/>
       </w:pPr>
-      <w:bookmarkStart w:id="8" w:name="_Toc324114345"/>
+      <w:bookmarkStart w:id="7" w:name="_Toc324114345"/>
       <w:r>
         <w:lastRenderedPageBreak/>
         <w:t>1.5</w:t>
@@ -13835,7 +13822,7 @@
       <w:r>
         <w:t>Теорія Шпрага-Гранді</w:t>
       </w:r>
-      <w:bookmarkEnd w:id="8"/>
+      <w:bookmarkEnd w:id="7"/>
       <w:r>
         <w:t xml:space="preserve"> </w:t>
       </w:r>
@@ -14758,7 +14745,6 @@
         </w:rPr>
         <w:t>)</w:t>
       </w:r>
-      <w:proofErr w:type="gramStart"/>
       <w:r>
         <w:rPr>
           <w:rFonts w:eastAsiaTheme="minorEastAsia"/>
@@ -14777,15 +14763,7 @@
           <w:rFonts w:eastAsiaTheme="minorEastAsia"/>
           <w:lang w:val="uk-UA"/>
         </w:rPr>
-        <w:t>де</w:t>
-      </w:r>
-      <w:proofErr w:type="gramEnd"/>
-      <w:r>
-        <w:rPr>
-          <w:rFonts w:eastAsiaTheme="minorEastAsia"/>
-          <w:lang w:val="uk-UA"/>
-        </w:rPr>
-        <w:t xml:space="preserve"> </w:t>
+        <w:t xml:space="preserve">де </w:t>
       </w:r>
       <w:r>
         <w:rPr>
@@ -17256,7 +17234,6 @@
           <w:lang w:val="uk-UA"/>
         </w:rPr>
       </w:pPr>
-      <w:proofErr w:type="gramStart"/>
       <w:r>
         <w:rPr>
           <w:sz w:val="22"/>
@@ -17285,16 +17262,7 @@
           <w:szCs w:val="28"/>
           <w:lang w:val="uk-UA"/>
         </w:rPr>
-        <w:t>3.</w:t>
-      </w:r>
-      <w:proofErr w:type="gramEnd"/>
-      <w:r>
-        <w:rPr>
-          <w:sz w:val="22"/>
-          <w:szCs w:val="28"/>
-          <w:lang w:val="uk-UA"/>
-        </w:rPr>
-        <w:t xml:space="preserve"> Пораховані значення Шпрага-Гранді для гри з прикладу 1</w:t>
+        <w:t>3. Пораховані значення Шпрага-Гранді для гри з прикладу 1</w:t>
       </w:r>
     </w:p>
     <w:p>
@@ -17424,7 +17392,7 @@
       <w:pPr>
         <w:pStyle w:val="Heading2"/>
       </w:pPr>
-      <w:bookmarkStart w:id="9" w:name="_Toc324114346"/>
+      <w:bookmarkStart w:id="8" w:name="_Toc324114346"/>
       <w:r>
         <w:lastRenderedPageBreak/>
         <w:t>1.6</w:t>
@@ -17435,7 +17403,7 @@
       <w:r>
         <w:t>Суми ігор</w:t>
       </w:r>
-      <w:bookmarkEnd w:id="9"/>
+      <w:bookmarkEnd w:id="8"/>
     </w:p>
     <w:p>
       <w:pPr>
@@ -18033,14 +18001,12 @@
         </w:rPr>
         <w:t xml:space="preserve"> </w:t>
       </w:r>
-      <w:proofErr w:type="gramStart"/>
       <w:r>
         <w:rPr>
           <w:i/>
         </w:rPr>
         <w:t>n</w:t>
       </w:r>
-      <w:proofErr w:type="gramEnd"/>
       <w:r>
         <w:rPr>
           <w:lang w:val="uk-UA"/>
@@ -19722,7 +19688,6 @@
       <w:pPr>
         <w:rPr>
           <w:rFonts w:eastAsiaTheme="minorEastAsia"/>
-          <w:lang w:val="uk-UA"/>
         </w:rPr>
       </w:pPr>
       <w:r>
@@ -19738,28 +19703,28 @@
           <w:rFonts w:eastAsiaTheme="minorEastAsia"/>
           <w:lang w:val="uk-UA"/>
         </w:rPr>
-        <w:t>аналогічне доведен</w:t>
-      </w:r>
-      <w:r>
-        <w:rPr>
-          <w:rFonts w:eastAsiaTheme="minorEastAsia"/>
-          <w:lang w:val="uk-UA"/>
-        </w:rPr>
-        <w:t>н</w:t>
-      </w:r>
-      <w:r>
-        <w:rPr>
-          <w:rFonts w:eastAsiaTheme="minorEastAsia"/>
-          <w:lang w:val="uk-UA"/>
-        </w:rPr>
-        <w:t>ю</w:t>
-      </w:r>
-      <w:r>
-        <w:rPr>
-          <w:rFonts w:eastAsiaTheme="minorEastAsia"/>
-          <w:lang w:val="uk-UA"/>
-        </w:rPr>
-        <w:t xml:space="preserve"> теореми 2.</w:t>
+        <w:t xml:space="preserve">можна знайти у </w:t>
+      </w:r>
+      <w:r>
+        <w:rPr>
+          <w:rFonts w:eastAsiaTheme="minorEastAsia"/>
+        </w:rPr>
+        <w:t>[4</w:t>
+      </w:r>
+      <w:r>
+        <w:rPr>
+          <w:rFonts w:eastAsiaTheme="minorEastAsia"/>
+        </w:rPr>
+        <w:t>]</w:t>
+      </w:r>
+      <w:bookmarkStart w:id="9" w:name="_GoBack"/>
+      <w:bookmarkEnd w:id="9"/>
+      <w:r>
+        <w:rPr>
+          <w:rFonts w:eastAsiaTheme="minorEastAsia"/>
+          <w:lang w:val="uk-UA"/>
+        </w:rPr>
+        <w:t>.</w:t>
       </w:r>
     </w:p>
     <w:p>
@@ -21006,7 +20971,6 @@
           <w:lang w:val="uk-UA"/>
         </w:rPr>
       </w:pPr>
-      <w:proofErr w:type="gramStart"/>
       <w:r>
         <w:t xml:space="preserve">Рисунок </w:t>
       </w:r>
@@ -21014,14 +20978,7 @@
         <w:rPr>
           <w:lang w:val="uk-UA"/>
         </w:rPr>
-        <w:t>4.</w:t>
-      </w:r>
-      <w:proofErr w:type="gramEnd"/>
-      <w:r>
-        <w:rPr>
-          <w:lang w:val="uk-UA"/>
-        </w:rPr>
-        <w:t xml:space="preserve"> Архітектура програми</w:t>
+        <w:t>4. Архітектура програми</w:t>
       </w:r>
     </w:p>
     <w:p>
@@ -21313,7 +21270,6 @@
           <w:lang w:val="uk-UA"/>
         </w:rPr>
       </w:pPr>
-      <w:proofErr w:type="gramStart"/>
       <w:r>
         <w:t xml:space="preserve">Рисунок </w:t>
       </w:r>
@@ -21321,14 +21277,7 @@
         <w:rPr>
           <w:lang w:val="uk-UA"/>
         </w:rPr>
-        <w:t>5.</w:t>
-      </w:r>
-      <w:proofErr w:type="gramEnd"/>
-      <w:r>
-        <w:rPr>
-          <w:lang w:val="uk-UA"/>
-        </w:rPr>
-        <w:t xml:space="preserve"> Структура проекту</w:t>
+        <w:t>5. Структура проекту</w:t>
       </w:r>
     </w:p>
     <w:p>
@@ -21645,15 +21594,7 @@
       </w:pPr>
       <w:r>
         <w:lastRenderedPageBreak/>
-        <w:t xml:space="preserve">    </w:t>
-      </w:r>
-      <w:proofErr w:type="gramStart"/>
-      <w:r>
-        <w:t>public</w:t>
-      </w:r>
-      <w:proofErr w:type="gramEnd"/>
-      <w:r>
-        <w:t xml:space="preserve"> abstract class SpragueGrundyGameBase&lt;TKey&gt;</w:t>
+        <w:t xml:space="preserve">    public abstract class SpragueGrundyGameBase&lt;TKey&gt;</w:t>
       </w:r>
     </w:p>
     <w:p>
@@ -21669,22 +21610,366 @@
         <w:pStyle w:val="Code"/>
       </w:pPr>
       <w:r>
+        <w:t xml:space="preserve">        protected SpragueGrundyGameBase()</w:t>
+      </w:r>
+    </w:p>
+    <w:p>
+      <w:pPr>
+        <w:pStyle w:val="Code"/>
+      </w:pPr>
+      <w:r>
+        <w:t xml:space="preserve">        {</w:t>
+      </w:r>
+    </w:p>
+    <w:p>
+      <w:pPr>
+        <w:pStyle w:val="Code"/>
+      </w:pPr>
+      <w:r>
+        <w:t xml:space="preserve">            RecursionCount = 0;</w:t>
+      </w:r>
+    </w:p>
+    <w:p>
+      <w:pPr>
+        <w:pStyle w:val="Code"/>
+      </w:pPr>
+      <w:r>
+        <w:t xml:space="preserve">            CachedRecCount = 0;</w:t>
+      </w:r>
+    </w:p>
+    <w:p>
+      <w:pPr>
+        <w:pStyle w:val="Code"/>
+      </w:pPr>
+      <w:r>
+        <w:t xml:space="preserve">        }</w:t>
+      </w:r>
+    </w:p>
+    <w:p>
+      <w:pPr>
+        <w:pStyle w:val="Code"/>
+      </w:pPr>
+    </w:p>
+    <w:p>
+      <w:pPr>
+        <w:pStyle w:val="Code"/>
+      </w:pPr>
+      <w:r>
+        <w:t xml:space="preserve">        public int RecursionCount { get; private set; }</w:t>
+      </w:r>
+    </w:p>
+    <w:p>
+      <w:pPr>
+        <w:pStyle w:val="Code"/>
+      </w:pPr>
+      <w:r>
+        <w:t xml:space="preserve">        public int CachedRecCount { get; private set; }</w:t>
+      </w:r>
+    </w:p>
+    <w:p>
+      <w:pPr>
+        <w:pStyle w:val="Code"/>
+      </w:pPr>
+    </w:p>
+    <w:p>
+      <w:pPr>
+        <w:pStyle w:val="Code"/>
+      </w:pPr>
+      <w:r>
+        <w:t xml:space="preserve">        public void ResetCounters()</w:t>
+      </w:r>
+    </w:p>
+    <w:p>
+      <w:pPr>
+        <w:pStyle w:val="Code"/>
+      </w:pPr>
+      <w:r>
+        <w:t xml:space="preserve">        {</w:t>
+      </w:r>
+    </w:p>
+    <w:p>
+      <w:pPr>
+        <w:pStyle w:val="Code"/>
+      </w:pPr>
+      <w:r>
+        <w:t xml:space="preserve">            RecursionCount = 0;</w:t>
+      </w:r>
+    </w:p>
+    <w:p>
+      <w:pPr>
+        <w:pStyle w:val="Code"/>
+      </w:pPr>
+      <w:r>
+        <w:t xml:space="preserve">            CachedRecCount = 0;</w:t>
+      </w:r>
+    </w:p>
+    <w:p>
+      <w:pPr>
+        <w:pStyle w:val="Code"/>
+      </w:pPr>
+      <w:r>
+        <w:t xml:space="preserve">        }</w:t>
+      </w:r>
+    </w:p>
+    <w:p>
+      <w:pPr>
+        <w:pStyle w:val="Code"/>
+      </w:pPr>
+    </w:p>
+    <w:p>
+      <w:pPr>
+        <w:pStyle w:val="Code"/>
+      </w:pPr>
+      <w:r>
+        <w:t xml:space="preserve">        public int CachedObjects { get { return _cache.Count; } }</w:t>
+      </w:r>
+    </w:p>
+    <w:p>
+      <w:pPr>
+        <w:pStyle w:val="Code"/>
+      </w:pPr>
+    </w:p>
+    <w:p>
+      <w:pPr>
+        <w:pStyle w:val="Code"/>
+      </w:pPr>
+      <w:r>
+        <w:t xml:space="preserve">        private readonly Dictionary&lt;TKey, uint&gt; _cache = new Dictionary&lt;TKey, uint&gt;();</w:t>
+      </w:r>
+    </w:p>
+    <w:p>
+      <w:pPr>
+        <w:pStyle w:val="Code"/>
+      </w:pPr>
+    </w:p>
+    <w:p>
+      <w:pPr>
+        <w:pStyle w:val="Code"/>
+      </w:pPr>
+      <w:r>
+        <w:t xml:space="preserve">        public uint SGValue(TKey key)</w:t>
+      </w:r>
+    </w:p>
+    <w:p>
+      <w:pPr>
+        <w:pStyle w:val="Code"/>
+      </w:pPr>
+      <w:r>
+        <w:t xml:space="preserve">        {</w:t>
+      </w:r>
+    </w:p>
+    <w:p>
+      <w:pPr>
+        <w:pStyle w:val="Code"/>
+      </w:pPr>
+      <w:r>
+        <w:t xml:space="preserve">            RecursionCount++;</w:t>
+      </w:r>
+    </w:p>
+    <w:p>
+      <w:pPr>
+        <w:pStyle w:val="Code"/>
+      </w:pPr>
+    </w:p>
+    <w:p>
+      <w:pPr>
+        <w:pStyle w:val="Code"/>
+      </w:pPr>
+      <w:r>
+        <w:t xml:space="preserve">            uint grundyValue;</w:t>
+      </w:r>
+    </w:p>
+    <w:p>
+      <w:pPr>
+        <w:pStyle w:val="Code"/>
+      </w:pPr>
+    </w:p>
+    <w:p>
+      <w:pPr>
+        <w:pStyle w:val="Code"/>
+      </w:pPr>
+      <w:r>
+        <w:t xml:space="preserve">            if (TryGetCachedValue(key, out grundyValue))</w:t>
+      </w:r>
+    </w:p>
+    <w:p>
+      <w:pPr>
+        <w:pStyle w:val="Code"/>
+      </w:pPr>
+      <w:r>
+        <w:t xml:space="preserve">                return grundyValue;</w:t>
+      </w:r>
+    </w:p>
+    <w:p>
+      <w:pPr>
+        <w:pStyle w:val="Code"/>
+      </w:pPr>
+      <w:r>
+        <w:t xml:space="preserve">            </w:t>
+      </w:r>
+    </w:p>
+    <w:p>
+      <w:pPr>
+        <w:pStyle w:val="Code"/>
+      </w:pPr>
+      <w:r>
+        <w:t xml:space="preserve">            if (TryStopRecursion(key, out grundyValue))</w:t>
+      </w:r>
+    </w:p>
+    <w:p>
+      <w:pPr>
+        <w:pStyle w:val="Code"/>
+      </w:pPr>
+      <w:r>
+        <w:t xml:space="preserve">                return grundyValue;</w:t>
+      </w:r>
+    </w:p>
+    <w:p>
+      <w:pPr>
+        <w:pStyle w:val="Code"/>
+      </w:pPr>
+    </w:p>
+    <w:p>
+      <w:pPr>
+        <w:pStyle w:val="Code"/>
+      </w:pPr>
+      <w:r>
+        <w:t xml:space="preserve">            CachedRecCount++;</w:t>
+      </w:r>
+    </w:p>
+    <w:p>
+      <w:pPr>
+        <w:pStyle w:val="Code"/>
+      </w:pPr>
+      <w:r>
+        <w:t xml:space="preserve">            grundyValue = Algorythm.Mex(GetSGValuesForTransitions(key));</w:t>
+      </w:r>
+    </w:p>
+    <w:p>
+      <w:pPr>
+        <w:pStyle w:val="Code"/>
+        <w:rPr>
+          <w:lang w:val="uk-UA"/>
+        </w:rPr>
+      </w:pPr>
+    </w:p>
+    <w:p>
+      <w:pPr>
+        <w:pStyle w:val="Code"/>
+      </w:pPr>
+      <w:r>
+        <w:t xml:space="preserve">            CacheValue(key, grundyValue);</w:t>
+      </w:r>
+    </w:p>
+    <w:p>
+      <w:pPr>
+        <w:pStyle w:val="Code"/>
+        <w:rPr>
+          <w:lang w:val="uk-UA"/>
+        </w:rPr>
+      </w:pPr>
+    </w:p>
+    <w:p>
+      <w:pPr>
+        <w:pStyle w:val="Code"/>
+      </w:pPr>
+      <w:r>
+        <w:t xml:space="preserve">            return grundyValue;</w:t>
+      </w:r>
+    </w:p>
+    <w:p>
+      <w:pPr>
+        <w:pStyle w:val="Code"/>
+      </w:pPr>
+      <w:r>
+        <w:t xml:space="preserve">        }</w:t>
+      </w:r>
+    </w:p>
+    <w:p>
+      <w:pPr>
+        <w:pStyle w:val="Code"/>
+      </w:pPr>
+    </w:p>
+    <w:p>
+      <w:pPr>
+        <w:pStyle w:val="Code"/>
+      </w:pPr>
+      <w:r>
+        <w:t xml:space="preserve">        protected abstract bool TryStopRecursion(TKey key, out uint value);</w:t>
+      </w:r>
+    </w:p>
+    <w:p>
+      <w:pPr>
+        <w:pStyle w:val="Code"/>
+      </w:pPr>
+    </w:p>
+    <w:p>
+      <w:pPr>
+        <w:pStyle w:val="Code"/>
+      </w:pPr>
+      <w:r>
+        <w:lastRenderedPageBreak/>
+        <w:t xml:space="preserve">        protected abstract HashSet&lt;uint&gt; GetSGValuesForTransitions(TKey key);</w:t>
+      </w:r>
+    </w:p>
+    <w:p>
+      <w:pPr>
+        <w:pStyle w:val="Code"/>
+      </w:pPr>
+    </w:p>
+    <w:p>
+      <w:pPr>
+        <w:pStyle w:val="Code"/>
+      </w:pPr>
+      <w:r>
+        <w:t xml:space="preserve">        public virtual HashSet&lt;TKey&gt; GetStateTransitions(TKey key)</w:t>
+      </w:r>
+    </w:p>
+    <w:p>
+      <w:pPr>
+        <w:pStyle w:val="Code"/>
+      </w:pPr>
+      <w:r>
+        <w:t xml:space="preserve">        {</w:t>
+      </w:r>
+    </w:p>
+    <w:p>
+      <w:pPr>
+        <w:pStyle w:val="Code"/>
+      </w:pPr>
+      <w:r>
+        <w:t xml:space="preserve">            throw new IOException("The given game doesn't provide state transitions view, only sprague-grundy values");</w:t>
+      </w:r>
+    </w:p>
+    <w:p>
+      <w:pPr>
+        <w:pStyle w:val="Code"/>
+      </w:pPr>
+      <w:r>
+        <w:t xml:space="preserve">        }</w:t>
+      </w:r>
+    </w:p>
+    <w:p>
+      <w:pPr>
+        <w:pStyle w:val="Code"/>
+      </w:pPr>
+      <w:r>
         <w:t xml:space="preserve">        </w:t>
       </w:r>
-      <w:proofErr w:type="gramStart"/>
-      <w:r>
-        <w:t>protected</w:t>
-      </w:r>
-      <w:proofErr w:type="gramEnd"/>
-      <w:r>
-        <w:t xml:space="preserve"> SpragueGrundyGameBase()</w:t>
-      </w:r>
     </w:p>
     <w:p>
       <w:pPr>
         <w:pStyle w:val="Code"/>
       </w:pPr>
       <w:r>
+        <w:t xml:space="preserve">        private void CacheValue(TKey key, uint grundyValue)</w:t>
+      </w:r>
+    </w:p>
+    <w:p>
+      <w:pPr>
+        <w:pStyle w:val="Code"/>
+      </w:pPr>
+      <w:r>
         <w:t xml:space="preserve">        {</w:t>
       </w:r>
     </w:p>
@@ -21693,7 +21978,7 @@
         <w:pStyle w:val="Code"/>
       </w:pPr>
       <w:r>
-        <w:t xml:space="preserve">            RecursionCount = 0;</w:t>
+        <w:t xml:space="preserve">            _cache[key] = grundyValue;</w:t>
       </w:r>
     </w:p>
     <w:p>
@@ -21701,36 +21986,28 @@
         <w:pStyle w:val="Code"/>
       </w:pPr>
       <w:r>
-        <w:t xml:space="preserve">            CachedRecCount = 0;</w:t>
+        <w:t xml:space="preserve">        }</w:t>
       </w:r>
     </w:p>
     <w:p>
       <w:pPr>
         <w:pStyle w:val="Code"/>
       </w:pPr>
-      <w:r>
-        <w:t xml:space="preserve">        }</w:t>
-      </w:r>
     </w:p>
     <w:p>
       <w:pPr>
         <w:pStyle w:val="Code"/>
       </w:pPr>
+      <w:r>
+        <w:t xml:space="preserve">        private bool TryGetCachedValue(TKey key, out uint value)</w:t>
+      </w:r>
     </w:p>
     <w:p>
       <w:pPr>
         <w:pStyle w:val="Code"/>
       </w:pPr>
       <w:r>
-        <w:t xml:space="preserve">        </w:t>
-      </w:r>
-      <w:proofErr w:type="gramStart"/>
-      <w:r>
-        <w:t>public</w:t>
-      </w:r>
-      <w:proofErr w:type="gramEnd"/>
-      <w:r>
-        <w:t xml:space="preserve"> int RecursionCount { get; private set; }</w:t>
+        <w:t xml:space="preserve">        {</w:t>
       </w:r>
     </w:p>
     <w:p>
@@ -21738,527 +22015,7 @@
         <w:pStyle w:val="Code"/>
       </w:pPr>
       <w:r>
-        <w:t xml:space="preserve">        </w:t>
-      </w:r>
-      <w:proofErr w:type="gramStart"/>
-      <w:r>
-        <w:t>public</w:t>
-      </w:r>
-      <w:proofErr w:type="gramEnd"/>
-      <w:r>
-        <w:t xml:space="preserve"> int CachedRecCount { get; private set; }</w:t>
-      </w:r>
-    </w:p>
-    <w:p>
-      <w:pPr>
-        <w:pStyle w:val="Code"/>
-      </w:pPr>
-    </w:p>
-    <w:p>
-      <w:pPr>
-        <w:pStyle w:val="Code"/>
-      </w:pPr>
-      <w:r>
-        <w:t xml:space="preserve">        </w:t>
-      </w:r>
-      <w:proofErr w:type="gramStart"/>
-      <w:r>
-        <w:t>public</w:t>
-      </w:r>
-      <w:proofErr w:type="gramEnd"/>
-      <w:r>
-        <w:t xml:space="preserve"> void ResetCounters()</w:t>
-      </w:r>
-    </w:p>
-    <w:p>
-      <w:pPr>
-        <w:pStyle w:val="Code"/>
-      </w:pPr>
-      <w:r>
-        <w:t xml:space="preserve">        {</w:t>
-      </w:r>
-    </w:p>
-    <w:p>
-      <w:pPr>
-        <w:pStyle w:val="Code"/>
-      </w:pPr>
-      <w:r>
-        <w:t xml:space="preserve">            RecursionCount = 0;</w:t>
-      </w:r>
-    </w:p>
-    <w:p>
-      <w:pPr>
-        <w:pStyle w:val="Code"/>
-      </w:pPr>
-      <w:r>
-        <w:t xml:space="preserve">            CachedRecCount = 0;</w:t>
-      </w:r>
-    </w:p>
-    <w:p>
-      <w:pPr>
-        <w:pStyle w:val="Code"/>
-      </w:pPr>
-      <w:r>
-        <w:t xml:space="preserve">        }</w:t>
-      </w:r>
-    </w:p>
-    <w:p>
-      <w:pPr>
-        <w:pStyle w:val="Code"/>
-      </w:pPr>
-    </w:p>
-    <w:p>
-      <w:pPr>
-        <w:pStyle w:val="Code"/>
-      </w:pPr>
-      <w:r>
-        <w:t xml:space="preserve">        </w:t>
-      </w:r>
-      <w:proofErr w:type="gramStart"/>
-      <w:r>
-        <w:t>public</w:t>
-      </w:r>
-      <w:proofErr w:type="gramEnd"/>
-      <w:r>
-        <w:t xml:space="preserve"> int CachedObjects { get { return _cache.Count; } }</w:t>
-      </w:r>
-    </w:p>
-    <w:p>
-      <w:pPr>
-        <w:pStyle w:val="Code"/>
-      </w:pPr>
-    </w:p>
-    <w:p>
-      <w:pPr>
-        <w:pStyle w:val="Code"/>
-      </w:pPr>
-      <w:r>
-        <w:t xml:space="preserve">        </w:t>
-      </w:r>
-      <w:proofErr w:type="gramStart"/>
-      <w:r>
-        <w:t>private</w:t>
-      </w:r>
-      <w:proofErr w:type="gramEnd"/>
-      <w:r>
-        <w:t xml:space="preserve"> readonly Dictionary&lt;TKey, uint&gt; _cache = new Dictionary&lt;TKey, uint&gt;();</w:t>
-      </w:r>
-    </w:p>
-    <w:p>
-      <w:pPr>
-        <w:pStyle w:val="Code"/>
-      </w:pPr>
-    </w:p>
-    <w:p>
-      <w:pPr>
-        <w:pStyle w:val="Code"/>
-      </w:pPr>
-      <w:r>
-        <w:t xml:space="preserve">        </w:t>
-      </w:r>
-      <w:proofErr w:type="gramStart"/>
-      <w:r>
-        <w:t>public</w:t>
-      </w:r>
-      <w:proofErr w:type="gramEnd"/>
-      <w:r>
-        <w:t xml:space="preserve"> uint SGValue(TKey key)</w:t>
-      </w:r>
-    </w:p>
-    <w:p>
-      <w:pPr>
-        <w:pStyle w:val="Code"/>
-      </w:pPr>
-      <w:r>
-        <w:t xml:space="preserve">        {</w:t>
-      </w:r>
-    </w:p>
-    <w:p>
-      <w:pPr>
-        <w:pStyle w:val="Code"/>
-      </w:pPr>
-      <w:r>
-        <w:t xml:space="preserve">            RecursionCount++;</w:t>
-      </w:r>
-    </w:p>
-    <w:p>
-      <w:pPr>
-        <w:pStyle w:val="Code"/>
-      </w:pPr>
-    </w:p>
-    <w:p>
-      <w:pPr>
-        <w:pStyle w:val="Code"/>
-      </w:pPr>
-      <w:r>
-        <w:t xml:space="preserve">            </w:t>
-      </w:r>
-      <w:proofErr w:type="gramStart"/>
-      <w:r>
-        <w:t>uint</w:t>
-      </w:r>
-      <w:proofErr w:type="gramEnd"/>
-      <w:r>
-        <w:t xml:space="preserve"> grundyValue;</w:t>
-      </w:r>
-    </w:p>
-    <w:p>
-      <w:pPr>
-        <w:pStyle w:val="Code"/>
-      </w:pPr>
-    </w:p>
-    <w:p>
-      <w:pPr>
-        <w:pStyle w:val="Code"/>
-      </w:pPr>
-      <w:r>
-        <w:t xml:space="preserve">            </w:t>
-      </w:r>
-      <w:proofErr w:type="gramStart"/>
-      <w:r>
-        <w:t>if</w:t>
-      </w:r>
-      <w:proofErr w:type="gramEnd"/>
-      <w:r>
-        <w:t xml:space="preserve"> (TryGetCachedValue(key, out grundyValue))</w:t>
-      </w:r>
-    </w:p>
-    <w:p>
-      <w:pPr>
-        <w:pStyle w:val="Code"/>
-      </w:pPr>
-      <w:r>
-        <w:t xml:space="preserve">                </w:t>
-      </w:r>
-      <w:proofErr w:type="gramStart"/>
-      <w:r>
-        <w:t>return</w:t>
-      </w:r>
-      <w:proofErr w:type="gramEnd"/>
-      <w:r>
-        <w:t xml:space="preserve"> grundyValue;</w:t>
-      </w:r>
-    </w:p>
-    <w:p>
-      <w:pPr>
-        <w:pStyle w:val="Code"/>
-      </w:pPr>
-      <w:r>
-        <w:t xml:space="preserve">            </w:t>
-      </w:r>
-    </w:p>
-    <w:p>
-      <w:pPr>
-        <w:pStyle w:val="Code"/>
-      </w:pPr>
-      <w:r>
-        <w:t xml:space="preserve">            </w:t>
-      </w:r>
-      <w:proofErr w:type="gramStart"/>
-      <w:r>
-        <w:t>if</w:t>
-      </w:r>
-      <w:proofErr w:type="gramEnd"/>
-      <w:r>
-        <w:t xml:space="preserve"> (TryStopRecursion(key, out grundyValue))</w:t>
-      </w:r>
-    </w:p>
-    <w:p>
-      <w:pPr>
-        <w:pStyle w:val="Code"/>
-      </w:pPr>
-      <w:r>
-        <w:t xml:space="preserve">                </w:t>
-      </w:r>
-      <w:proofErr w:type="gramStart"/>
-      <w:r>
-        <w:t>return</w:t>
-      </w:r>
-      <w:proofErr w:type="gramEnd"/>
-      <w:r>
-        <w:t xml:space="preserve"> grundyValue;</w:t>
-      </w:r>
-    </w:p>
-    <w:p>
-      <w:pPr>
-        <w:pStyle w:val="Code"/>
-      </w:pPr>
-    </w:p>
-    <w:p>
-      <w:pPr>
-        <w:pStyle w:val="Code"/>
-      </w:pPr>
-      <w:r>
-        <w:t xml:space="preserve">            CachedRecCount++;</w:t>
-      </w:r>
-    </w:p>
-    <w:p>
-      <w:pPr>
-        <w:pStyle w:val="Code"/>
-      </w:pPr>
-      <w:r>
-        <w:t xml:space="preserve">            </w:t>
-      </w:r>
-      <w:proofErr w:type="gramStart"/>
-      <w:r>
-        <w:t>grundyValue</w:t>
-      </w:r>
-      <w:proofErr w:type="gramEnd"/>
-      <w:r>
-        <w:t xml:space="preserve"> = Algorythm.Mex(GetSGValuesForTransitions(key));</w:t>
-      </w:r>
-    </w:p>
-    <w:p>
-      <w:pPr>
-        <w:pStyle w:val="Code"/>
-        <w:rPr>
-          <w:lang w:val="uk-UA"/>
-        </w:rPr>
-      </w:pPr>
-    </w:p>
-    <w:p>
-      <w:pPr>
-        <w:pStyle w:val="Code"/>
-      </w:pPr>
-      <w:r>
-        <w:t xml:space="preserve">            </w:t>
-      </w:r>
-      <w:proofErr w:type="gramStart"/>
-      <w:r>
-        <w:t>CacheValue(</w:t>
-      </w:r>
-      <w:proofErr w:type="gramEnd"/>
-      <w:r>
-        <w:t>key, grundyValue);</w:t>
-      </w:r>
-    </w:p>
-    <w:p>
-      <w:pPr>
-        <w:pStyle w:val="Code"/>
-        <w:rPr>
-          <w:lang w:val="uk-UA"/>
-        </w:rPr>
-      </w:pPr>
-    </w:p>
-    <w:p>
-      <w:pPr>
-        <w:pStyle w:val="Code"/>
-      </w:pPr>
-      <w:r>
-        <w:t xml:space="preserve">            </w:t>
-      </w:r>
-      <w:proofErr w:type="gramStart"/>
-      <w:r>
-        <w:t>return</w:t>
-      </w:r>
-      <w:proofErr w:type="gramEnd"/>
-      <w:r>
-        <w:t xml:space="preserve"> grundyValue;</w:t>
-      </w:r>
-    </w:p>
-    <w:p>
-      <w:pPr>
-        <w:pStyle w:val="Code"/>
-      </w:pPr>
-      <w:r>
-        <w:t xml:space="preserve">        }</w:t>
-      </w:r>
-    </w:p>
-    <w:p>
-      <w:pPr>
-        <w:pStyle w:val="Code"/>
-      </w:pPr>
-    </w:p>
-    <w:p>
-      <w:pPr>
-        <w:pStyle w:val="Code"/>
-      </w:pPr>
-      <w:r>
-        <w:t xml:space="preserve">        </w:t>
-      </w:r>
-      <w:proofErr w:type="gramStart"/>
-      <w:r>
-        <w:t>protected</w:t>
-      </w:r>
-      <w:proofErr w:type="gramEnd"/>
-      <w:r>
-        <w:t xml:space="preserve"> abstract bool TryStopRecursion(TKey key, out uint value);</w:t>
-      </w:r>
-    </w:p>
-    <w:p>
-      <w:pPr>
-        <w:pStyle w:val="Code"/>
-      </w:pPr>
-    </w:p>
-    <w:p>
-      <w:pPr>
-        <w:pStyle w:val="Code"/>
-      </w:pPr>
-      <w:r>
-        <w:lastRenderedPageBreak/>
-        <w:t xml:space="preserve">        </w:t>
-      </w:r>
-      <w:proofErr w:type="gramStart"/>
-      <w:r>
-        <w:t>protected</w:t>
-      </w:r>
-      <w:proofErr w:type="gramEnd"/>
-      <w:r>
-        <w:t xml:space="preserve"> abstract HashSet&lt;uint&gt; GetSGValuesForTransitions(TKey key);</w:t>
-      </w:r>
-    </w:p>
-    <w:p>
-      <w:pPr>
-        <w:pStyle w:val="Code"/>
-      </w:pPr>
-    </w:p>
-    <w:p>
-      <w:pPr>
-        <w:pStyle w:val="Code"/>
-      </w:pPr>
-      <w:r>
-        <w:t xml:space="preserve">        </w:t>
-      </w:r>
-      <w:proofErr w:type="gramStart"/>
-      <w:r>
-        <w:t>public</w:t>
-      </w:r>
-      <w:proofErr w:type="gramEnd"/>
-      <w:r>
-        <w:t xml:space="preserve"> virtual HashSet&lt;TKey&gt; GetStateTransitions(TKey key)</w:t>
-      </w:r>
-    </w:p>
-    <w:p>
-      <w:pPr>
-        <w:pStyle w:val="Code"/>
-      </w:pPr>
-      <w:r>
-        <w:t xml:space="preserve">        {</w:t>
-      </w:r>
-    </w:p>
-    <w:p>
-      <w:pPr>
-        <w:pStyle w:val="Code"/>
-      </w:pPr>
-      <w:r>
-        <w:t xml:space="preserve">            </w:t>
-      </w:r>
-      <w:proofErr w:type="gramStart"/>
-      <w:r>
-        <w:t>throw</w:t>
-      </w:r>
-      <w:proofErr w:type="gramEnd"/>
-      <w:r>
-        <w:t xml:space="preserve"> new IOException("The given game doesn't provide state transitions view, only sprague-grundy values");</w:t>
-      </w:r>
-    </w:p>
-    <w:p>
-      <w:pPr>
-        <w:pStyle w:val="Code"/>
-      </w:pPr>
-      <w:r>
-        <w:t xml:space="preserve">        }</w:t>
-      </w:r>
-    </w:p>
-    <w:p>
-      <w:pPr>
-        <w:pStyle w:val="Code"/>
-      </w:pPr>
-      <w:r>
-        <w:t xml:space="preserve">        </w:t>
-      </w:r>
-    </w:p>
-    <w:p>
-      <w:pPr>
-        <w:pStyle w:val="Code"/>
-      </w:pPr>
-      <w:r>
-        <w:t xml:space="preserve">        </w:t>
-      </w:r>
-      <w:proofErr w:type="gramStart"/>
-      <w:r>
-        <w:t>private</w:t>
-      </w:r>
-      <w:proofErr w:type="gramEnd"/>
-      <w:r>
-        <w:t xml:space="preserve"> void CacheValue(TKey key, uint grundyValue)</w:t>
-      </w:r>
-    </w:p>
-    <w:p>
-      <w:pPr>
-        <w:pStyle w:val="Code"/>
-      </w:pPr>
-      <w:r>
-        <w:t xml:space="preserve">        {</w:t>
-      </w:r>
-    </w:p>
-    <w:p>
-      <w:pPr>
-        <w:pStyle w:val="Code"/>
-      </w:pPr>
-      <w:r>
-        <w:t xml:space="preserve">            _</w:t>
-      </w:r>
-      <w:proofErr w:type="gramStart"/>
-      <w:r>
-        <w:t>cache[</w:t>
-      </w:r>
-      <w:proofErr w:type="gramEnd"/>
-      <w:r>
-        <w:t>key] = grundyValue;</w:t>
-      </w:r>
-    </w:p>
-    <w:p>
-      <w:pPr>
-        <w:pStyle w:val="Code"/>
-      </w:pPr>
-      <w:r>
-        <w:t xml:space="preserve">        }</w:t>
-      </w:r>
-    </w:p>
-    <w:p>
-      <w:pPr>
-        <w:pStyle w:val="Code"/>
-      </w:pPr>
-    </w:p>
-    <w:p>
-      <w:pPr>
-        <w:pStyle w:val="Code"/>
-      </w:pPr>
-      <w:r>
-        <w:t xml:space="preserve">        </w:t>
-      </w:r>
-      <w:proofErr w:type="gramStart"/>
-      <w:r>
-        <w:t>private</w:t>
-      </w:r>
-      <w:proofErr w:type="gramEnd"/>
-      <w:r>
-        <w:t xml:space="preserve"> bool TryGetCachedValue(TKey key, out uint value)</w:t>
-      </w:r>
-    </w:p>
-    <w:p>
-      <w:pPr>
-        <w:pStyle w:val="Code"/>
-      </w:pPr>
-      <w:r>
-        <w:t xml:space="preserve">        {</w:t>
-      </w:r>
-    </w:p>
-    <w:p>
-      <w:pPr>
-        <w:pStyle w:val="Code"/>
-      </w:pPr>
-      <w:r>
-        <w:t xml:space="preserve">            </w:t>
-      </w:r>
-      <w:proofErr w:type="gramStart"/>
-      <w:r>
-        <w:t>return</w:t>
-      </w:r>
-      <w:proofErr w:type="gramEnd"/>
-      <w:r>
-        <w:t xml:space="preserve"> _cache.TryGetValue(key, out value);</w:t>
+        <w:t xml:space="preserve">            return _cache.TryGetValue(key, out value);</w:t>
       </w:r>
     </w:p>
     <w:p>
@@ -23091,13 +22848,8 @@
         </w:rPr>
         <w:t xml:space="preserve">     </w:t>
       </w:r>
-      <w:proofErr w:type="gramStart"/>
-      <w:r>
-        <w:t>var</w:t>
-      </w:r>
-      <w:proofErr w:type="gramEnd"/>
-      <w:r>
-        <w:t xml:space="preserve"> set = new HashSet&lt;uint&gt;();</w:t>
+      <w:r>
+        <w:t>var set = new HashSet&lt;uint&gt;();</w:t>
       </w:r>
     </w:p>
     <w:p>
@@ -23105,15 +22857,7 @@
         <w:pStyle w:val="Code"/>
       </w:pPr>
       <w:r>
-        <w:t xml:space="preserve">     </w:t>
-      </w:r>
-      <w:proofErr w:type="gramStart"/>
-      <w:r>
-        <w:t>foreach</w:t>
-      </w:r>
-      <w:proofErr w:type="gramEnd"/>
-      <w:r>
-        <w:t xml:space="preserve"> (var substraction in _substractionSet)</w:t>
+        <w:t xml:space="preserve">     foreach (var substraction in _substractionSet)</w:t>
       </w:r>
     </w:p>
     <w:p>
@@ -23129,15 +22873,7 @@
         <w:pStyle w:val="Code"/>
       </w:pPr>
       <w:r>
-        <w:t xml:space="preserve">         </w:t>
-      </w:r>
-      <w:proofErr w:type="gramStart"/>
-      <w:r>
-        <w:t>if</w:t>
-      </w:r>
-      <w:proofErr w:type="gramEnd"/>
-      <w:r>
-        <w:t xml:space="preserve"> (</w:t>
+        <w:t xml:space="preserve">         if (</w:t>
       </w:r>
       <w:r>
         <w:t>n</w:t>
@@ -23151,15 +22887,7 @@
         <w:pStyle w:val="Code"/>
       </w:pPr>
       <w:r>
-        <w:t xml:space="preserve">             </w:t>
-      </w:r>
-      <w:proofErr w:type="gramStart"/>
-      <w:r>
-        <w:t>continue</w:t>
-      </w:r>
-      <w:proofErr w:type="gramEnd"/>
-      <w:r>
-        <w:t>;</w:t>
+        <w:t xml:space="preserve">             continue;</w:t>
       </w:r>
     </w:p>
     <w:p>
@@ -23167,15 +22895,7 @@
         <w:pStyle w:val="Code"/>
       </w:pPr>
       <w:r>
-        <w:t xml:space="preserve">         </w:t>
-      </w:r>
-      <w:proofErr w:type="gramStart"/>
-      <w:r>
-        <w:t>set.Add(</w:t>
-      </w:r>
-      <w:proofErr w:type="gramEnd"/>
-      <w:r>
-        <w:t>SGValue(</w:t>
+        <w:t xml:space="preserve">         set.Add(SGValue(</w:t>
       </w:r>
       <w:r>
         <w:t>n</w:t>
@@ -23200,15 +22920,7 @@
         </w:rPr>
       </w:pPr>
       <w:r>
-        <w:t xml:space="preserve">     </w:t>
-      </w:r>
-      <w:proofErr w:type="gramStart"/>
-      <w:r>
-        <w:t>return</w:t>
-      </w:r>
-      <w:proofErr w:type="gramEnd"/>
-      <w:r>
-        <w:t xml:space="preserve"> set;</w:t>
+        <w:t xml:space="preserve">     return set;</w:t>
       </w:r>
     </w:p>
     <w:p>
@@ -23357,13 +23069,8 @@
         </w:rPr>
         <w:t xml:space="preserve">     </w:t>
       </w:r>
-      <w:proofErr w:type="gramStart"/>
-      <w:r>
-        <w:t>var</w:t>
-      </w:r>
-      <w:proofErr w:type="gramEnd"/>
-      <w:r>
-        <w:t xml:space="preserve"> set = new HashSet&lt;uint&gt;();</w:t>
+      <w:r>
+        <w:t>var set = new HashSet&lt;uint&gt;();</w:t>
       </w:r>
     </w:p>
     <w:p>
@@ -23376,15 +23083,7 @@
         <w:pStyle w:val="Code"/>
       </w:pPr>
       <w:r>
-        <w:t xml:space="preserve">            </w:t>
-      </w:r>
-      <w:proofErr w:type="gramStart"/>
-      <w:r>
-        <w:t>set.Add(</w:t>
-      </w:r>
-      <w:proofErr w:type="gramEnd"/>
-      <w:r>
-        <w:t>SGValue(key - 2));</w:t>
+        <w:t xml:space="preserve">            set.Add(SGValue(key - 2));</w:t>
       </w:r>
     </w:p>
     <w:p>
@@ -23392,15 +23091,7 @@
         <w:pStyle w:val="Code"/>
       </w:pPr>
       <w:r>
-        <w:t xml:space="preserve">            </w:t>
-      </w:r>
-      <w:proofErr w:type="gramStart"/>
-      <w:r>
-        <w:t>for</w:t>
-      </w:r>
-      <w:proofErr w:type="gramEnd"/>
-      <w:r>
-        <w:t xml:space="preserve"> (uint i = 2; i &lt;= key - 1; i++)</w:t>
+        <w:t xml:space="preserve">            for (uint i = 2; i &lt;= key - 1; i++)</w:t>
       </w:r>
     </w:p>
     <w:p>
@@ -23408,15 +23099,7 @@
         <w:pStyle w:val="Code"/>
       </w:pPr>
       <w:r>
-        <w:t xml:space="preserve">                </w:t>
-      </w:r>
-      <w:proofErr w:type="gramStart"/>
-      <w:r>
-        <w:t>set.Add(</w:t>
-      </w:r>
-      <w:proofErr w:type="gramEnd"/>
-      <w:r>
-        <w:t>SGValue(i - 2) ^ SGValue(key - i - 1));</w:t>
+        <w:t xml:space="preserve">                set.Add(SGValue(i - 2) ^ SGValue(key - i - 1));</w:t>
       </w:r>
     </w:p>
     <w:p>
@@ -23432,15 +23115,7 @@
         </w:rPr>
       </w:pPr>
       <w:r>
-        <w:t xml:space="preserve">            </w:t>
-      </w:r>
-      <w:proofErr w:type="gramStart"/>
-      <w:r>
-        <w:t>return</w:t>
-      </w:r>
-      <w:proofErr w:type="gramEnd"/>
-      <w:r>
-        <w:t xml:space="preserve"> set;</w:t>
+        <w:t xml:space="preserve">            return set;</w:t>
       </w:r>
     </w:p>
     <w:p>
@@ -23730,13 +23405,8 @@
         </w:rPr>
         <w:t xml:space="preserve">   </w:t>
       </w:r>
-      <w:proofErr w:type="gramStart"/>
-      <w:r>
-        <w:t>protected</w:t>
-      </w:r>
-      <w:proofErr w:type="gramEnd"/>
-      <w:r>
-        <w:t xml:space="preserve"> override HashSet&lt;uint&gt; GetSGValuesForTransitions(uint n)</w:t>
+      <w:r>
+        <w:t>protected override HashSet&lt;uint&gt; GetSGValuesForTransitions(uint n)</w:t>
       </w:r>
     </w:p>
     <w:p>
@@ -23752,15 +23422,7 @@
         <w:pStyle w:val="Code"/>
       </w:pPr>
       <w:r>
-        <w:t xml:space="preserve">            </w:t>
-      </w:r>
-      <w:proofErr w:type="gramStart"/>
-      <w:r>
-        <w:t>var</w:t>
-      </w:r>
-      <w:proofErr w:type="gramEnd"/>
-      <w:r>
-        <w:t xml:space="preserve"> set = new HashSet&lt;uint&gt;();</w:t>
+        <w:t xml:space="preserve">            var set = new HashSet&lt;uint&gt;();</w:t>
       </w:r>
     </w:p>
     <w:p>
@@ -23773,15 +23435,7 @@
         <w:pStyle w:val="Code"/>
       </w:pPr>
       <w:r>
-        <w:t xml:space="preserve">            </w:t>
-      </w:r>
-      <w:proofErr w:type="gramStart"/>
-      <w:r>
-        <w:t>for</w:t>
-      </w:r>
-      <w:proofErr w:type="gramEnd"/>
-      <w:r>
-        <w:t xml:space="preserve"> (uint i = 0; i &lt;= n - 1; i++)</w:t>
+        <w:t xml:space="preserve">            for (uint i = 0; i &lt;= n - 1; i++)</w:t>
       </w:r>
     </w:p>
     <w:p>
@@ -23789,15 +23443,7 @@
         <w:pStyle w:val="Code"/>
       </w:pPr>
       <w:r>
-        <w:t xml:space="preserve">                </w:t>
-      </w:r>
-      <w:proofErr w:type="gramStart"/>
-      <w:r>
-        <w:t>set.Add(</w:t>
-      </w:r>
-      <w:proofErr w:type="gramEnd"/>
-      <w:r>
-        <w:t>SGValue(i));</w:t>
+        <w:t xml:space="preserve">                set.Add(SGValue(i));</w:t>
       </w:r>
     </w:p>
     <w:p>
@@ -23810,15 +23456,7 @@
         <w:pStyle w:val="Code"/>
       </w:pPr>
       <w:r>
-        <w:t xml:space="preserve">            </w:t>
-      </w:r>
-      <w:proofErr w:type="gramStart"/>
-      <w:r>
-        <w:t>for</w:t>
-      </w:r>
-      <w:proofErr w:type="gramEnd"/>
-      <w:r>
-        <w:t xml:space="preserve"> (uint i = 1; i &lt;= n - 1; i++)</w:t>
+        <w:t xml:space="preserve">            for (uint i = 1; i &lt;= n - 1; i++)</w:t>
       </w:r>
     </w:p>
     <w:p>
@@ -23826,15 +23464,7 @@
         <w:pStyle w:val="Code"/>
       </w:pPr>
       <w:r>
-        <w:t xml:space="preserve">                </w:t>
-      </w:r>
-      <w:proofErr w:type="gramStart"/>
-      <w:r>
-        <w:t>set.Add(</w:t>
-      </w:r>
-      <w:proofErr w:type="gramEnd"/>
-      <w:r>
-        <w:t>SGValue(i) ^ SGValue(n - i));</w:t>
+        <w:t xml:space="preserve">                set.Add(SGValue(i) ^ SGValue(n - i));</w:t>
       </w:r>
     </w:p>
     <w:p>
@@ -23847,15 +23477,7 @@
         <w:pStyle w:val="Code"/>
       </w:pPr>
       <w:r>
-        <w:t xml:space="preserve">            </w:t>
-      </w:r>
-      <w:proofErr w:type="gramStart"/>
-      <w:r>
-        <w:t>return</w:t>
-      </w:r>
-      <w:proofErr w:type="gramEnd"/>
-      <w:r>
-        <w:t xml:space="preserve"> set;</w:t>
+        <w:t xml:space="preserve">            return set;</w:t>
       </w:r>
     </w:p>
     <w:p>
@@ -24336,13 +23958,8 @@
         </w:rPr>
         <w:t xml:space="preserve">   </w:t>
       </w:r>
-      <w:proofErr w:type="gramStart"/>
-      <w:r>
-        <w:t>protected</w:t>
-      </w:r>
-      <w:proofErr w:type="gramEnd"/>
-      <w:r>
-        <w:t xml:space="preserve"> override HashSet&lt;uint&gt; GetSGValuesForTransitions(uint key)</w:t>
+      <w:r>
+        <w:t>protected override HashSet&lt;uint&gt; GetSGValuesForTransitions(uint key)</w:t>
       </w:r>
     </w:p>
     <w:p>
@@ -24358,15 +23975,7 @@
         <w:pStyle w:val="Code"/>
       </w:pPr>
       <w:r>
-        <w:t xml:space="preserve">            </w:t>
-      </w:r>
-      <w:proofErr w:type="gramStart"/>
-      <w:r>
-        <w:t>var</w:t>
-      </w:r>
-      <w:proofErr w:type="gramEnd"/>
-      <w:r>
-        <w:t xml:space="preserve"> set = new HashSet&lt;uint&gt;();</w:t>
+        <w:t xml:space="preserve">            var set = new HashSet&lt;uint&gt;();</w:t>
       </w:r>
     </w:p>
     <w:p>
@@ -24379,15 +23988,7 @@
         <w:pStyle w:val="Code"/>
       </w:pPr>
       <w:r>
-        <w:t xml:space="preserve">            </w:t>
-      </w:r>
-      <w:proofErr w:type="gramStart"/>
-      <w:r>
-        <w:t>for</w:t>
-      </w:r>
-      <w:proofErr w:type="gramEnd"/>
-      <w:r>
-        <w:t xml:space="preserve"> (uint i = 0; i &lt;= key - 1; i++)</w:t>
+        <w:t xml:space="preserve">            for (uint i = 0; i &lt;= key - 1; i++)</w:t>
       </w:r>
     </w:p>
     <w:p>
@@ -24395,15 +23996,7 @@
         <w:pStyle w:val="Code"/>
       </w:pPr>
       <w:r>
-        <w:t xml:space="preserve">                </w:t>
-      </w:r>
-      <w:proofErr w:type="gramStart"/>
-      <w:r>
-        <w:t>set.Add(</w:t>
-      </w:r>
-      <w:proofErr w:type="gramEnd"/>
-      <w:r>
-        <w:t>SGValue(i) ^ SGValue(key - 1 - i));</w:t>
+        <w:t xml:space="preserve">                set.Add(SGValue(i) ^ SGValue(key - 1 - i));</w:t>
       </w:r>
     </w:p>
     <w:p>
@@ -24416,15 +24009,7 @@
         <w:pStyle w:val="Code"/>
       </w:pPr>
       <w:r>
-        <w:t xml:space="preserve">            </w:t>
-      </w:r>
-      <w:proofErr w:type="gramStart"/>
-      <w:r>
-        <w:t>for</w:t>
-      </w:r>
-      <w:proofErr w:type="gramEnd"/>
-      <w:r>
-        <w:t xml:space="preserve"> (uint i = 0; i &lt;= key - 2; i++)</w:t>
+        <w:t xml:space="preserve">            for (uint i = 0; i &lt;= key - 2; i++)</w:t>
       </w:r>
     </w:p>
     <w:p>
@@ -24433,15 +24018,7 @@
       </w:pPr>
       <w:r>
         <w:lastRenderedPageBreak/>
-        <w:t xml:space="preserve">                </w:t>
-      </w:r>
-      <w:proofErr w:type="gramStart"/>
-      <w:r>
-        <w:t>set.Add(</w:t>
-      </w:r>
-      <w:proofErr w:type="gramEnd"/>
-      <w:r>
-        <w:t>SGValue(i) ^ SGValue(key - 2 - i));</w:t>
+        <w:t xml:space="preserve">                set.Add(SGValue(i) ^ SGValue(key - 2 - i));</w:t>
       </w:r>
     </w:p>
     <w:p>
@@ -24454,15 +24031,7 @@
         <w:pStyle w:val="Code"/>
       </w:pPr>
       <w:r>
-        <w:t xml:space="preserve">            </w:t>
-      </w:r>
-      <w:proofErr w:type="gramStart"/>
-      <w:r>
-        <w:t>return</w:t>
-      </w:r>
-      <w:proofErr w:type="gramEnd"/>
-      <w:r>
-        <w:t xml:space="preserve"> set;</w:t>
+        <w:t xml:space="preserve">            return set;</w:t>
       </w:r>
     </w:p>
     <w:p>
@@ -24957,23 +24526,13 @@
         </w:rPr>
         <w:t xml:space="preserve"> </w:t>
       </w:r>
-      <w:proofErr w:type="gramStart"/>
       <w:r>
         <w:rPr>
           <w:rFonts w:asciiTheme="minorHAnsi" w:hAnsiTheme="minorHAnsi" w:cstheme="minorHAnsi"/>
           <w:sz w:val="24"/>
           <w:szCs w:val="24"/>
         </w:rPr>
-        <w:t>protected</w:t>
-      </w:r>
-      <w:proofErr w:type="gramEnd"/>
-      <w:r>
-        <w:rPr>
-          <w:rFonts w:asciiTheme="minorHAnsi" w:hAnsiTheme="minorHAnsi" w:cstheme="minorHAnsi"/>
-          <w:sz w:val="24"/>
-          <w:szCs w:val="24"/>
-        </w:rPr>
-        <w:t xml:space="preserve"> override HashSet&lt;uint&gt; GetSGValuesForTransitions(Coordinate key)  </w:t>
+        <w:t xml:space="preserve">protected override HashSet&lt;uint&gt; GetSGValuesForTransitions(Coordinate key)  </w:t>
       </w:r>
     </w:p>
     <w:p>
@@ -24989,15 +24548,7 @@
         <w:pStyle w:val="Code"/>
       </w:pPr>
       <w:r>
-        <w:t xml:space="preserve">       </w:t>
-      </w:r>
-      <w:proofErr w:type="gramStart"/>
-      <w:r>
-        <w:t>var</w:t>
-      </w:r>
-      <w:proofErr w:type="gramEnd"/>
-      <w:r>
-        <w:t xml:space="preserve"> set = new HashSet&lt;uint&gt;();</w:t>
+        <w:t xml:space="preserve">       var set = new HashSet&lt;uint&gt;();</w:t>
       </w:r>
     </w:p>
     <w:p>
@@ -25010,13 +24561,36 @@
         <w:pStyle w:val="Code"/>
       </w:pPr>
       <w:r>
-        <w:t xml:space="preserve">       </w:t>
-      </w:r>
-      <w:proofErr w:type="gramStart"/>
-      <w:r>
-        <w:t>int</w:t>
-      </w:r>
-      <w:proofErr w:type="gramEnd"/>
+        <w:t xml:space="preserve">       int </w:t>
+      </w:r>
+      <w:r>
+        <w:t>x</w:t>
+      </w:r>
+      <w:r>
+        <w:t xml:space="preserve"> = key.</w:t>
+      </w:r>
+      <w:r>
+        <w:t>X</w:t>
+      </w:r>
+      <w:r>
+        <w:t>, y = key.Y;</w:t>
+      </w:r>
+    </w:p>
+    <w:p>
+      <w:pPr>
+        <w:pStyle w:val="Code"/>
+      </w:pPr>
+    </w:p>
+    <w:p>
+      <w:pPr>
+        <w:pStyle w:val="Code"/>
+      </w:pPr>
+      <w:r>
+        <w:t xml:space="preserve">       for (int i = 1; i &lt;</w:t>
+      </w:r>
+      <w:r>
+        <w:t>=</w:t>
+      </w:r>
       <w:r>
         <w:t xml:space="preserve"> </w:t>
       </w:r>
@@ -25024,212 +24598,117 @@
         <w:t>x</w:t>
       </w:r>
       <w:r>
-        <w:t xml:space="preserve"> = key.</w:t>
-      </w:r>
-      <w:r>
-        <w:t>X</w:t>
-      </w:r>
-      <w:r>
-        <w:t>, y = key.Y;</w:t>
+        <w:t>-1</w:t>
+      </w:r>
+      <w:r>
+        <w:t>; i++)</w:t>
       </w:r>
     </w:p>
     <w:p>
       <w:pPr>
         <w:pStyle w:val="Code"/>
       </w:pPr>
+      <w:r>
+        <w:t xml:space="preserve">           set.Add(SGValue(new Coordinate(</w:t>
+      </w:r>
+      <w:r>
+        <w:t>x</w:t>
+      </w:r>
+      <w:r>
+        <w:t xml:space="preserve"> - i, y)));</w:t>
+      </w:r>
     </w:p>
     <w:p>
       <w:pPr>
         <w:pStyle w:val="Code"/>
       </w:pPr>
-      <w:r>
-        <w:t xml:space="preserve">       </w:t>
-      </w:r>
-      <w:proofErr w:type="gramStart"/>
-      <w:r>
-        <w:t>for</w:t>
-      </w:r>
-      <w:proofErr w:type="gramEnd"/>
-      <w:r>
-        <w:t xml:space="preserve"> (int i = 1; i &lt;</w:t>
+    </w:p>
+    <w:p>
+      <w:pPr>
+        <w:pStyle w:val="Code"/>
+      </w:pPr>
+      <w:r>
+        <w:t xml:space="preserve">       var northWestBound = Math.Min(</w:t>
+      </w:r>
+      <w:r>
+        <w:t>x</w:t>
+      </w:r>
+      <w:r>
+        <w:t>, y);</w:t>
+      </w:r>
+    </w:p>
+    <w:p>
+      <w:pPr>
+        <w:pStyle w:val="Code"/>
+      </w:pPr>
+      <w:r>
+        <w:t xml:space="preserve">       for (int i = 1; i &lt; northWestBound; i++)</w:t>
+      </w:r>
+    </w:p>
+    <w:p>
+      <w:pPr>
+        <w:pStyle w:val="Code"/>
+      </w:pPr>
+      <w:r>
+        <w:t xml:space="preserve">           set.Add(SGValue(new Coordinate(</w:t>
+      </w:r>
+      <w:r>
+        <w:t>x</w:t>
+      </w:r>
+      <w:r>
+        <w:t xml:space="preserve"> - i, y - i)));</w:t>
+      </w:r>
+    </w:p>
+    <w:p>
+      <w:pPr>
+        <w:pStyle w:val="Code"/>
+      </w:pPr>
+    </w:p>
+    <w:p>
+      <w:pPr>
+        <w:pStyle w:val="Code"/>
+      </w:pPr>
+      <w:r>
+        <w:t xml:space="preserve">       for (int i = 1; i &lt;</w:t>
       </w:r>
       <w:r>
         <w:t>=</w:t>
       </w:r>
       <w:r>
-        <w:t xml:space="preserve"> </w:t>
+        <w:t xml:space="preserve"> y</w:t>
+      </w:r>
+      <w:r>
+        <w:t>-1</w:t>
+      </w:r>
+      <w:r>
+        <w:t>; i++)</w:t>
+      </w:r>
+    </w:p>
+    <w:p>
+      <w:pPr>
+        <w:pStyle w:val="Code"/>
+      </w:pPr>
+      <w:r>
+        <w:t xml:space="preserve">           set.Add(SGValue(new Coordinate(</w:t>
       </w:r>
       <w:r>
         <w:t>x</w:t>
       </w:r>
       <w:r>
-        <w:t>-1</w:t>
-      </w:r>
-      <w:r>
-        <w:t>; i++)</w:t>
+        <w:t>, y - i)));</w:t>
       </w:r>
     </w:p>
     <w:p>
       <w:pPr>
         <w:pStyle w:val="Code"/>
       </w:pPr>
-      <w:r>
-        <w:t xml:space="preserve">           </w:t>
-      </w:r>
-      <w:proofErr w:type="gramStart"/>
-      <w:r>
-        <w:t>set.Add(</w:t>
-      </w:r>
-      <w:proofErr w:type="gramEnd"/>
-      <w:r>
-        <w:t>SGValue(new Coordinate(</w:t>
-      </w:r>
-      <w:r>
-        <w:t>x</w:t>
-      </w:r>
-      <w:r>
-        <w:t xml:space="preserve"> - i, y)));</w:t>
-      </w:r>
     </w:p>
     <w:p>
       <w:pPr>
         <w:pStyle w:val="Code"/>
       </w:pPr>
-    </w:p>
-    <w:p>
-      <w:pPr>
-        <w:pStyle w:val="Code"/>
-      </w:pPr>
-      <w:r>
-        <w:t xml:space="preserve">       </w:t>
-      </w:r>
-      <w:proofErr w:type="gramStart"/>
-      <w:r>
-        <w:t>var</w:t>
-      </w:r>
-      <w:proofErr w:type="gramEnd"/>
-      <w:r>
-        <w:t xml:space="preserve"> northWestBound = Math.Min(</w:t>
-      </w:r>
-      <w:r>
-        <w:t>x</w:t>
-      </w:r>
-      <w:r>
-        <w:t>, y);</w:t>
-      </w:r>
-    </w:p>
-    <w:p>
-      <w:pPr>
-        <w:pStyle w:val="Code"/>
-      </w:pPr>
-      <w:r>
-        <w:t xml:space="preserve">       </w:t>
-      </w:r>
-      <w:proofErr w:type="gramStart"/>
-      <w:r>
-        <w:t>for</w:t>
-      </w:r>
-      <w:proofErr w:type="gramEnd"/>
-      <w:r>
-        <w:t xml:space="preserve"> (int i = 1; i &lt; northWestBound; i++)</w:t>
-      </w:r>
-    </w:p>
-    <w:p>
-      <w:pPr>
-        <w:pStyle w:val="Code"/>
-      </w:pPr>
-      <w:r>
-        <w:t xml:space="preserve">           </w:t>
-      </w:r>
-      <w:proofErr w:type="gramStart"/>
-      <w:r>
-        <w:t>set.Add(</w:t>
-      </w:r>
-      <w:proofErr w:type="gramEnd"/>
-      <w:r>
-        <w:t>SGValue(new Coordinate(</w:t>
-      </w:r>
-      <w:r>
-        <w:t>x</w:t>
-      </w:r>
-      <w:r>
-        <w:t xml:space="preserve"> - i, y - i)));</w:t>
-      </w:r>
-    </w:p>
-    <w:p>
-      <w:pPr>
-        <w:pStyle w:val="Code"/>
-      </w:pPr>
-    </w:p>
-    <w:p>
-      <w:pPr>
-        <w:pStyle w:val="Code"/>
-      </w:pPr>
-      <w:r>
-        <w:t xml:space="preserve">       </w:t>
-      </w:r>
-      <w:proofErr w:type="gramStart"/>
-      <w:r>
-        <w:t>for</w:t>
-      </w:r>
-      <w:proofErr w:type="gramEnd"/>
-      <w:r>
-        <w:t xml:space="preserve"> (int i = 1; i &lt;</w:t>
-      </w:r>
-      <w:r>
-        <w:t>=</w:t>
-      </w:r>
-      <w:r>
-        <w:t xml:space="preserve"> y</w:t>
-      </w:r>
-      <w:r>
-        <w:t>-1</w:t>
-      </w:r>
-      <w:r>
-        <w:t>; i++)</w:t>
-      </w:r>
-    </w:p>
-    <w:p>
-      <w:pPr>
-        <w:pStyle w:val="Code"/>
-      </w:pPr>
-      <w:r>
-        <w:t xml:space="preserve">           </w:t>
-      </w:r>
-      <w:proofErr w:type="gramStart"/>
-      <w:r>
-        <w:t>set.Add(</w:t>
-      </w:r>
-      <w:proofErr w:type="gramEnd"/>
-      <w:r>
-        <w:t>SGValue(new Coordinate(</w:t>
-      </w:r>
-      <w:r>
-        <w:t>x</w:t>
-      </w:r>
-      <w:r>
-        <w:t>, y - i)));</w:t>
-      </w:r>
-    </w:p>
-    <w:p>
-      <w:pPr>
-        <w:pStyle w:val="Code"/>
-      </w:pPr>
-    </w:p>
-    <w:p>
-      <w:pPr>
-        <w:pStyle w:val="Code"/>
-      </w:pPr>
-      <w:r>
-        <w:t xml:space="preserve">       </w:t>
-      </w:r>
-      <w:proofErr w:type="gramStart"/>
-      <w:r>
-        <w:t>return</w:t>
-      </w:r>
-      <w:proofErr w:type="gramEnd"/>
-      <w:r>
-        <w:t xml:space="preserve"> set;</w:t>
+      <w:r>
+        <w:t xml:space="preserve">       return set;</w:t>
       </w:r>
     </w:p>
     <w:p>
@@ -25349,7 +24828,6 @@
           <w:lang w:val="uk-UA"/>
         </w:rPr>
       </w:pPr>
-      <w:proofErr w:type="gramStart"/>
       <w:r>
         <w:t xml:space="preserve">Рисунок </w:t>
       </w:r>
@@ -25357,14 +24835,7 @@
         <w:rPr>
           <w:lang w:val="uk-UA"/>
         </w:rPr>
-        <w:t>6.</w:t>
-      </w:r>
-      <w:proofErr w:type="gramEnd"/>
-      <w:r>
-        <w:rPr>
-          <w:lang w:val="uk-UA"/>
-        </w:rPr>
-        <w:t xml:space="preserve"> Результати </w:t>
+        <w:t xml:space="preserve">6. Результати </w:t>
       </w:r>
       <w:r>
         <w:rPr>
@@ -25823,13 +25294,8 @@
         </w:rPr>
         <w:t xml:space="preserve">     </w:t>
       </w:r>
-      <w:proofErr w:type="gramStart"/>
-      <w:r>
-        <w:t>protected</w:t>
-      </w:r>
-      <w:proofErr w:type="gramEnd"/>
-      <w:r>
-        <w:t xml:space="preserve"> override HashSet&lt;uint&gt; GetSGValuesForTransitions(Coordinate key)</w:t>
+      <w:r>
+        <w:t>protected override HashSet&lt;uint&gt; GetSGValuesForTransitions(Coordinate key)</w:t>
       </w:r>
     </w:p>
     <w:p>
@@ -25845,15 +25311,7 @@
         <w:pStyle w:val="Code"/>
       </w:pPr>
       <w:r>
-        <w:t xml:space="preserve">            </w:t>
-      </w:r>
-      <w:proofErr w:type="gramStart"/>
-      <w:r>
-        <w:t>var</w:t>
-      </w:r>
-      <w:proofErr w:type="gramEnd"/>
-      <w:r>
-        <w:t xml:space="preserve"> set = new HashSet&lt;uint&gt;();</w:t>
+        <w:t xml:space="preserve">            var set = new HashSet&lt;uint&gt;();</w:t>
       </w:r>
     </w:p>
     <w:p>
@@ -25861,15 +25319,7 @@
         <w:pStyle w:val="Code"/>
       </w:pPr>
       <w:r>
-        <w:t xml:space="preserve">            </w:t>
-      </w:r>
-      <w:proofErr w:type="gramStart"/>
-      <w:r>
-        <w:t>var</w:t>
-      </w:r>
-      <w:proofErr w:type="gramEnd"/>
-      <w:r>
-        <w:t xml:space="preserve"> possibleMoves = new[]</w:t>
+        <w:t xml:space="preserve">            var possibleMoves = new[]</w:t>
       </w:r>
     </w:p>
     <w:p>
@@ -25890,13 +25340,8 @@
       <w:r>
         <w:t xml:space="preserve">                   </w:t>
       </w:r>
-      <w:proofErr w:type="gramStart"/>
-      <w:r>
-        <w:t>new</w:t>
-      </w:r>
-      <w:proofErr w:type="gramEnd"/>
-      <w:r>
-        <w:t xml:space="preserve"> Coordinate(key.X - 1, key.Y - 2),</w:t>
+      <w:r>
+        <w:t>new Coordinate(key.X - 1, key.Y - 2),</w:t>
       </w:r>
     </w:p>
     <w:p>
@@ -25904,15 +25349,7 @@
         <w:pStyle w:val="Code"/>
       </w:pPr>
       <w:r>
-        <w:t xml:space="preserve">                           </w:t>
-      </w:r>
-      <w:proofErr w:type="gramStart"/>
-      <w:r>
-        <w:t>new</w:t>
-      </w:r>
-      <w:proofErr w:type="gramEnd"/>
-      <w:r>
-        <w:t xml:space="preserve"> Coordinate(key.X - 2, key.Y - 1),</w:t>
+        <w:t xml:space="preserve">                           new Coordinate(key.X - 2, key.Y - 1),</w:t>
       </w:r>
     </w:p>
     <w:p>
@@ -25920,15 +25357,7 @@
         <w:pStyle w:val="Code"/>
       </w:pPr>
       <w:r>
-        <w:t xml:space="preserve">                           </w:t>
-      </w:r>
-      <w:proofErr w:type="gramStart"/>
-      <w:r>
-        <w:t>new</w:t>
-      </w:r>
-      <w:proofErr w:type="gramEnd"/>
-      <w:r>
-        <w:t xml:space="preserve"> Coordinate(key.X - 2, key.Y + 1),</w:t>
+        <w:t xml:space="preserve">                           new Coordinate(key.X - 2, key.Y + 1),</w:t>
       </w:r>
     </w:p>
     <w:p>
@@ -25936,15 +25365,7 @@
         <w:pStyle w:val="Code"/>
       </w:pPr>
       <w:r>
-        <w:t xml:space="preserve">                           </w:t>
-      </w:r>
-      <w:proofErr w:type="gramStart"/>
-      <w:r>
-        <w:t>new</w:t>
-      </w:r>
-      <w:proofErr w:type="gramEnd"/>
-      <w:r>
-        <w:t xml:space="preserve"> Coordinate(key.X + 1, key.Y - 2)</w:t>
+        <w:t xml:space="preserve">                           new Coordinate(key.X + 1, key.Y - 2)</w:t>
       </w:r>
     </w:p>
     <w:p>
@@ -25963,15 +25384,7 @@
         <w:pStyle w:val="Code"/>
       </w:pPr>
       <w:r>
-        <w:t xml:space="preserve">            </w:t>
-      </w:r>
-      <w:proofErr w:type="gramStart"/>
-      <w:r>
-        <w:t>foreach</w:t>
-      </w:r>
-      <w:proofErr w:type="gramEnd"/>
-      <w:r>
-        <w:t xml:space="preserve"> (var move in possibleMoves.Where(move =&gt; move.X &gt; 0 &amp;&amp; move.Y &gt; 0))</w:t>
+        <w:t xml:space="preserve">            foreach (var move in possibleMoves.Where(move =&gt; move.X &gt; 0 &amp;&amp; move.Y &gt; 0))</w:t>
       </w:r>
     </w:p>
     <w:p>
@@ -25979,15 +25392,7 @@
         <w:pStyle w:val="Code"/>
       </w:pPr>
       <w:r>
-        <w:t xml:space="preserve">                </w:t>
-      </w:r>
-      <w:proofErr w:type="gramStart"/>
-      <w:r>
-        <w:t>set.Add(</w:t>
-      </w:r>
-      <w:proofErr w:type="gramEnd"/>
-      <w:r>
-        <w:t>SGV</w:t>
+        <w:t xml:space="preserve">                set.Add(SGV</w:t>
       </w:r>
       <w:r>
         <w:t>alue(move));</w:t>
@@ -25998,15 +25403,7 @@
         <w:pStyle w:val="Code"/>
       </w:pPr>
       <w:r>
-        <w:t xml:space="preserve">            </w:t>
-      </w:r>
-      <w:proofErr w:type="gramStart"/>
-      <w:r>
-        <w:t>return</w:t>
-      </w:r>
-      <w:proofErr w:type="gramEnd"/>
-      <w:r>
-        <w:t xml:space="preserve"> set;</w:t>
+        <w:t xml:space="preserve">            return set;</w:t>
       </w:r>
     </w:p>
     <w:p>
@@ -26085,7 +25482,6 @@
           <w:lang w:val="uk-UA"/>
         </w:rPr>
       </w:pPr>
-      <w:proofErr w:type="gramStart"/>
       <w:r>
         <w:t xml:space="preserve">Рисунок </w:t>
       </w:r>
@@ -26093,14 +25489,7 @@
         <w:rPr>
           <w:lang w:val="uk-UA"/>
         </w:rPr>
-        <w:t>7.</w:t>
-      </w:r>
-      <w:proofErr w:type="gramEnd"/>
-      <w:r>
-        <w:rPr>
-          <w:lang w:val="uk-UA"/>
-        </w:rPr>
-        <w:t xml:space="preserve"> Результати обчислення гри Білий Лицар</w:t>
+        <w:t>7. Результати обчислення гри Білий Лицар</w:t>
       </w:r>
     </w:p>
     <w:p/>
@@ -26432,11 +25821,9 @@
         </w:rPr>
         <w:t xml:space="preserve">       </w:t>
       </w:r>
-      <w:proofErr w:type="gramStart"/>
       <w:r>
         <w:t>public</w:t>
       </w:r>
-      <w:proofErr w:type="gramEnd"/>
       <w:r>
         <w:t xml:space="preserve"> </w:t>
       </w:r>
@@ -26480,11 +25867,9 @@
       <w:r>
         <w:t xml:space="preserve">            </w:t>
       </w:r>
-      <w:proofErr w:type="gramStart"/>
       <w:r>
         <w:t>var</w:t>
       </w:r>
-      <w:proofErr w:type="gramEnd"/>
       <w:r>
         <w:t xml:space="preserve"> set = </w:t>
       </w:r>
@@ -26530,11 +25915,9 @@
       <w:r>
         <w:t xml:space="preserve">            </w:t>
       </w:r>
-      <w:proofErr w:type="gramStart"/>
       <w:r>
         <w:t>for</w:t>
       </w:r>
-      <w:proofErr w:type="gramEnd"/>
       <w:r>
         <w:t xml:space="preserve"> (</w:t>
       </w:r>
@@ -26560,11 +25943,9 @@
       <w:r>
         <w:t xml:space="preserve">                </w:t>
       </w:r>
-      <w:proofErr w:type="gramStart"/>
       <w:r>
         <w:t>if</w:t>
       </w:r>
-      <w:proofErr w:type="gramEnd"/>
       <w:r>
         <w:t xml:space="preserve"> (key[i] == 1)</w:t>
       </w:r>
@@ -26584,11 +25965,9 @@
       <w:r>
         <w:t xml:space="preserve">                    </w:t>
       </w:r>
-      <w:proofErr w:type="gramStart"/>
       <w:r>
         <w:t>var</w:t>
       </w:r>
-      <w:proofErr w:type="gramEnd"/>
       <w:r>
         <w:t xml:space="preserve"> list = </w:t>
       </w:r>
@@ -26610,15 +25989,317 @@
         <w:pStyle w:val="Code"/>
       </w:pPr>
       <w:r>
+        <w:t xml:space="preserve">                    list.RemoveAt(i);</w:t>
+      </w:r>
+    </w:p>
+    <w:p>
+      <w:pPr>
+        <w:pStyle w:val="Code"/>
+      </w:pPr>
+      <w:r>
+        <w:t xml:space="preserve">                    set.Add(list);</w:t>
+      </w:r>
+    </w:p>
+    <w:p>
+      <w:pPr>
+        <w:pStyle w:val="Code"/>
+      </w:pPr>
+      <w:r>
+        <w:t xml:space="preserve">                }</w:t>
+      </w:r>
+    </w:p>
+    <w:p>
+      <w:pPr>
+        <w:pStyle w:val="Code"/>
+      </w:pPr>
+      <w:r>
+        <w:t xml:space="preserve">            }</w:t>
+      </w:r>
+    </w:p>
+    <w:p>
+      <w:pPr>
+        <w:pStyle w:val="Code"/>
+      </w:pPr>
+    </w:p>
+    <w:p>
+      <w:pPr>
+        <w:pStyle w:val="Code"/>
+      </w:pPr>
+      <w:r>
+        <w:t xml:space="preserve">            </w:t>
+      </w:r>
+      <w:r>
+        <w:t>// remove 2 chips from any pile</w:t>
+      </w:r>
+    </w:p>
+    <w:p>
+      <w:pPr>
+        <w:pStyle w:val="Code"/>
+      </w:pPr>
+      <w:r>
+        <w:t xml:space="preserve">            </w:t>
+      </w:r>
+      <w:r>
+        <w:t>for</w:t>
+      </w:r>
+      <w:r>
+        <w:t xml:space="preserve"> (</w:t>
+      </w:r>
+      <w:r>
+        <w:t>int</w:t>
+      </w:r>
+      <w:r>
+        <w:t xml:space="preserve"> i = 0; i &lt; key.Count; i++)</w:t>
+      </w:r>
+    </w:p>
+    <w:p>
+      <w:pPr>
+        <w:pStyle w:val="Code"/>
+      </w:pPr>
+      <w:r>
+        <w:t xml:space="preserve">            {</w:t>
+      </w:r>
+    </w:p>
+    <w:p>
+      <w:pPr>
+        <w:pStyle w:val="Code"/>
+      </w:pPr>
+      <w:r>
+        <w:t xml:space="preserve">                </w:t>
+      </w:r>
+      <w:r>
+        <w:t>var</w:t>
+      </w:r>
+      <w:r>
+        <w:t xml:space="preserve"> list = </w:t>
+      </w:r>
+      <w:r>
+        <w:t>new</w:t>
+      </w:r>
+      <w:r>
+        <w:t xml:space="preserve"> </w:t>
+      </w:r>
+      <w:r>
+        <w:t>PileList</w:t>
+      </w:r>
+      <w:r>
+        <w:t>(key);</w:t>
+      </w:r>
+    </w:p>
+    <w:p>
+      <w:pPr>
+        <w:pStyle w:val="Code"/>
+      </w:pPr>
+      <w:r>
+        <w:t xml:space="preserve">                list[i] -= 2;</w:t>
+      </w:r>
+    </w:p>
+    <w:p>
+      <w:pPr>
+        <w:pStyle w:val="Code"/>
+      </w:pPr>
+      <w:r>
+        <w:t xml:space="preserve">                </w:t>
+      </w:r>
+      <w:r>
+        <w:t>if</w:t>
+      </w:r>
+      <w:r>
+        <w:t xml:space="preserve"> (list[i] &lt;= 0)</w:t>
+      </w:r>
+    </w:p>
+    <w:p>
+      <w:pPr>
+        <w:pStyle w:val="Code"/>
+      </w:pPr>
+      <w:r>
+        <w:t xml:space="preserve">                    list.RemoveAt(i);</w:t>
+      </w:r>
+    </w:p>
+    <w:p>
+      <w:pPr>
+        <w:pStyle w:val="Code"/>
+      </w:pPr>
+      <w:r>
+        <w:t xml:space="preserve">                set.Add(list);</w:t>
+      </w:r>
+    </w:p>
+    <w:p>
+      <w:pPr>
+        <w:pStyle w:val="Code"/>
+      </w:pPr>
+    </w:p>
+    <w:p>
+      <w:pPr>
+        <w:pStyle w:val="Code"/>
+      </w:pPr>
+      <w:r>
+        <w:t xml:space="preserve">            }</w:t>
+      </w:r>
+    </w:p>
+    <w:p>
+      <w:pPr>
+        <w:pStyle w:val="Code"/>
+      </w:pPr>
+    </w:p>
+    <w:p>
+      <w:pPr>
+        <w:pStyle w:val="Code"/>
+      </w:pPr>
+      <w:r>
+        <w:t xml:space="preserve">            </w:t>
+      </w:r>
+      <w:r>
+        <w:t>// remove 3 chips and split this pile on 2, 1 or 0 (depending on situation)</w:t>
+      </w:r>
+    </w:p>
+    <w:p>
+      <w:pPr>
+        <w:pStyle w:val="Code"/>
+      </w:pPr>
+      <w:r>
+        <w:t xml:space="preserve">            </w:t>
+      </w:r>
+      <w:r>
+        <w:t>for</w:t>
+      </w:r>
+      <w:r>
+        <w:t xml:space="preserve"> (</w:t>
+      </w:r>
+      <w:r>
+        <w:t>int</w:t>
+      </w:r>
+      <w:r>
+        <w:t xml:space="preserve"> i = 0; i &lt; key.Count; i++)</w:t>
+      </w:r>
+    </w:p>
+    <w:p>
+      <w:pPr>
+        <w:pStyle w:val="Code"/>
+      </w:pPr>
+      <w:r>
+        <w:t xml:space="preserve">            {</w:t>
+      </w:r>
+    </w:p>
+    <w:p>
+      <w:pPr>
+        <w:pStyle w:val="Code"/>
+      </w:pPr>
+      <w:r>
+        <w:t xml:space="preserve">                </w:t>
+      </w:r>
+      <w:r>
+        <w:t>var</w:t>
+      </w:r>
+      <w:r>
+        <w:t xml:space="preserve"> list = </w:t>
+      </w:r>
+      <w:r>
+        <w:t>new</w:t>
+      </w:r>
+      <w:r>
+        <w:t xml:space="preserve"> </w:t>
+      </w:r>
+      <w:r>
+        <w:t>PileList</w:t>
+      </w:r>
+      <w:r>
+        <w:t>(key);</w:t>
+      </w:r>
+    </w:p>
+    <w:p>
+      <w:pPr>
+        <w:pStyle w:val="Code"/>
+      </w:pPr>
+      <w:r>
+        <w:t xml:space="preserve">                list[i] -= 3;</w:t>
+      </w:r>
+    </w:p>
+    <w:p>
+      <w:pPr>
+        <w:pStyle w:val="Code"/>
+      </w:pPr>
+    </w:p>
+    <w:p>
+      <w:pPr>
+        <w:pStyle w:val="Code"/>
+      </w:pPr>
+      <w:r>
+        <w:t xml:space="preserve">                </w:t>
+      </w:r>
+      <w:r>
+        <w:t>int</w:t>
+      </w:r>
+      <w:r>
+        <w:t xml:space="preserve"> leftChipsCount = list[i];</w:t>
+      </w:r>
+    </w:p>
+    <w:p>
+      <w:pPr>
+        <w:pStyle w:val="Code"/>
+      </w:pPr>
+      <w:r>
+        <w:t xml:space="preserve">                </w:t>
+      </w:r>
+      <w:r>
+        <w:t>int</w:t>
+      </w:r>
+      <w:r>
+        <w:t xml:space="preserve"> middleOfChips = leftChipsCount / 2 + 1;</w:t>
+      </w:r>
+    </w:p>
+    <w:p>
+      <w:pPr>
+        <w:pStyle w:val="Code"/>
+      </w:pPr>
+    </w:p>
+    <w:p>
+      <w:pPr>
+        <w:pStyle w:val="Code"/>
+      </w:pPr>
+      <w:r>
+        <w:t xml:space="preserve">                list.RemoveAt(i);</w:t>
+      </w:r>
+    </w:p>
+    <w:p>
+      <w:pPr>
+        <w:pStyle w:val="Code"/>
+      </w:pPr>
+    </w:p>
+    <w:p>
+      <w:pPr>
+        <w:pStyle w:val="Code"/>
+      </w:pPr>
+      <w:r>
+        <w:t xml:space="preserve">                </w:t>
+      </w:r>
+      <w:r>
+        <w:t>if</w:t>
+      </w:r>
+      <w:r>
+        <w:t xml:space="preserve"> (leftChipsCount == 0)</w:t>
+      </w:r>
+    </w:p>
+    <w:p>
+      <w:pPr>
+        <w:pStyle w:val="Code"/>
+      </w:pPr>
+      <w:r>
+        <w:t xml:space="preserve">                {</w:t>
+      </w:r>
+    </w:p>
+    <w:p>
+      <w:pPr>
+        <w:pStyle w:val="Code"/>
+      </w:pPr>
+      <w:r>
         <w:t xml:space="preserve">                    </w:t>
       </w:r>
-      <w:proofErr w:type="gramStart"/>
-      <w:r>
-        <w:t>list.RemoveAt(</w:t>
-      </w:r>
-      <w:proofErr w:type="gramEnd"/>
-      <w:r>
-        <w:t>i);</w:t>
+      <w:r>
+        <w:t>if</w:t>
+      </w:r>
+      <w:r>
+        <w:t xml:space="preserve"> (!list.IsEmpty())</w:t>
       </w:r>
     </w:p>
     <w:p>
@@ -26626,15 +26307,30 @@
         <w:pStyle w:val="Code"/>
       </w:pPr>
       <w:r>
+        <w:t xml:space="preserve">                        set.Add(</w:t>
+      </w:r>
+      <w:r>
+        <w:t>new</w:t>
+      </w:r>
+      <w:r>
+        <w:t xml:space="preserve"> </w:t>
+      </w:r>
+      <w:r>
+        <w:t>PileList</w:t>
+      </w:r>
+      <w:r>
+        <w:t>(list));</w:t>
+      </w:r>
+    </w:p>
+    <w:p>
+      <w:pPr>
+        <w:pStyle w:val="Code"/>
+      </w:pPr>
+      <w:r>
         <w:t xml:space="preserve">                    </w:t>
       </w:r>
-      <w:proofErr w:type="gramStart"/>
-      <w:r>
-        <w:t>set.Add(</w:t>
-      </w:r>
-      <w:proofErr w:type="gramEnd"/>
-      <w:r>
-        <w:t>list);</w:t>
+      <w:r>
+        <w:t>else</w:t>
       </w:r>
     </w:p>
     <w:p>
@@ -26642,6 +26338,26 @@
         <w:pStyle w:val="Code"/>
       </w:pPr>
       <w:r>
+        <w:t xml:space="preserve">                        set.Add(</w:t>
+      </w:r>
+      <w:r>
+        <w:t>new</w:t>
+      </w:r>
+      <w:r>
+        <w:t xml:space="preserve"> </w:t>
+      </w:r>
+      <w:r>
+        <w:t>PileList</w:t>
+      </w:r>
+      <w:r>
+        <w:t>(list) { leftChipsCount });</w:t>
+      </w:r>
+    </w:p>
+    <w:p>
+      <w:pPr>
+        <w:pStyle w:val="Code"/>
+      </w:pPr>
+      <w:r>
         <w:t xml:space="preserve">                }</w:t>
       </w:r>
     </w:p>
@@ -26650,6 +26366,91 @@
         <w:pStyle w:val="Code"/>
       </w:pPr>
       <w:r>
+        <w:t xml:space="preserve">                </w:t>
+      </w:r>
+      <w:r>
+        <w:t>else</w:t>
+      </w:r>
+      <w:r>
+        <w:t xml:space="preserve"> </w:t>
+      </w:r>
+      <w:r>
+        <w:t>if</w:t>
+      </w:r>
+      <w:r>
+        <w:t xml:space="preserve"> (leftChipsCount &gt; 0)</w:t>
+      </w:r>
+    </w:p>
+    <w:p>
+      <w:pPr>
+        <w:pStyle w:val="Code"/>
+      </w:pPr>
+      <w:r>
+        <w:t xml:space="preserve">                    set.Add(</w:t>
+      </w:r>
+      <w:r>
+        <w:t>new</w:t>
+      </w:r>
+      <w:r>
+        <w:t xml:space="preserve"> </w:t>
+      </w:r>
+      <w:r>
+        <w:t>PileList</w:t>
+      </w:r>
+      <w:r>
+        <w:t>(list) { leftChipsCount });</w:t>
+      </w:r>
+    </w:p>
+    <w:p>
+      <w:pPr>
+        <w:pStyle w:val="Code"/>
+      </w:pPr>
+    </w:p>
+    <w:p>
+      <w:pPr>
+        <w:pStyle w:val="Code"/>
+      </w:pPr>
+      <w:r>
+        <w:t xml:space="preserve">                </w:t>
+      </w:r>
+      <w:r>
+        <w:t>for</w:t>
+      </w:r>
+      <w:r>
+        <w:t xml:space="preserve"> (</w:t>
+      </w:r>
+      <w:r>
+        <w:t>int</w:t>
+      </w:r>
+      <w:r>
+        <w:t xml:space="preserve"> j = 1; j &lt; middleOfChips; j++)</w:t>
+      </w:r>
+    </w:p>
+    <w:p>
+      <w:pPr>
+        <w:pStyle w:val="Code"/>
+      </w:pPr>
+      <w:r>
+        <w:t xml:space="preserve">                    set.Add(</w:t>
+      </w:r>
+      <w:r>
+        <w:t>new</w:t>
+      </w:r>
+      <w:r>
+        <w:t xml:space="preserve"> </w:t>
+      </w:r>
+      <w:r>
+        <w:t>PileList</w:t>
+      </w:r>
+      <w:r>
+        <w:t>(list) { j, leftChipsCount - j });</w:t>
+      </w:r>
+    </w:p>
+    <w:p>
+      <w:pPr>
+        <w:pStyle w:val="Code"/>
+      </w:pPr>
+      <w:r>
         <w:t xml:space="preserve">            }</w:t>
       </w:r>
     </w:p>
@@ -26666,532 +26467,8 @@
         <w:t xml:space="preserve">            </w:t>
       </w:r>
       <w:r>
-        <w:t>// remove 2 chips from any pile</w:t>
-      </w:r>
-    </w:p>
-    <w:p>
-      <w:pPr>
-        <w:pStyle w:val="Code"/>
-      </w:pPr>
-      <w:r>
-        <w:t xml:space="preserve">            </w:t>
-      </w:r>
-      <w:proofErr w:type="gramStart"/>
-      <w:r>
-        <w:t>for</w:t>
-      </w:r>
-      <w:proofErr w:type="gramEnd"/>
-      <w:r>
-        <w:t xml:space="preserve"> (</w:t>
-      </w:r>
-      <w:r>
-        <w:t>int</w:t>
-      </w:r>
-      <w:r>
-        <w:t xml:space="preserve"> i = 0; i &lt; key.Count; i++)</w:t>
-      </w:r>
-    </w:p>
-    <w:p>
-      <w:pPr>
-        <w:pStyle w:val="Code"/>
-      </w:pPr>
-      <w:r>
-        <w:t xml:space="preserve">            {</w:t>
-      </w:r>
-    </w:p>
-    <w:p>
-      <w:pPr>
-        <w:pStyle w:val="Code"/>
-      </w:pPr>
-      <w:r>
-        <w:t xml:space="preserve">                </w:t>
-      </w:r>
-      <w:proofErr w:type="gramStart"/>
-      <w:r>
-        <w:t>var</w:t>
-      </w:r>
-      <w:proofErr w:type="gramEnd"/>
-      <w:r>
-        <w:t xml:space="preserve"> list = </w:t>
-      </w:r>
-      <w:r>
-        <w:t>new</w:t>
-      </w:r>
-      <w:r>
-        <w:t xml:space="preserve"> </w:t>
-      </w:r>
-      <w:r>
-        <w:t>PileList</w:t>
-      </w:r>
-      <w:r>
-        <w:t>(key);</w:t>
-      </w:r>
-    </w:p>
-    <w:p>
-      <w:pPr>
-        <w:pStyle w:val="Code"/>
-      </w:pPr>
-      <w:r>
-        <w:t xml:space="preserve">                </w:t>
-      </w:r>
-      <w:proofErr w:type="gramStart"/>
-      <w:r>
-        <w:t>list[</w:t>
-      </w:r>
-      <w:proofErr w:type="gramEnd"/>
-      <w:r>
-        <w:t>i] -= 2;</w:t>
-      </w:r>
-    </w:p>
-    <w:p>
-      <w:pPr>
-        <w:pStyle w:val="Code"/>
-      </w:pPr>
-      <w:r>
-        <w:t xml:space="preserve">                </w:t>
-      </w:r>
-      <w:proofErr w:type="gramStart"/>
-      <w:r>
-        <w:t>if</w:t>
-      </w:r>
-      <w:proofErr w:type="gramEnd"/>
-      <w:r>
-        <w:t xml:space="preserve"> (list[i] &lt;= 0)</w:t>
-      </w:r>
-    </w:p>
-    <w:p>
-      <w:pPr>
-        <w:pStyle w:val="Code"/>
-      </w:pPr>
-      <w:r>
-        <w:t xml:space="preserve">                    </w:t>
-      </w:r>
-      <w:proofErr w:type="gramStart"/>
-      <w:r>
-        <w:t>list.RemoveAt(</w:t>
-      </w:r>
-      <w:proofErr w:type="gramEnd"/>
-      <w:r>
-        <w:t>i);</w:t>
-      </w:r>
-    </w:p>
-    <w:p>
-      <w:pPr>
-        <w:pStyle w:val="Code"/>
-      </w:pPr>
-      <w:r>
-        <w:t xml:space="preserve">                </w:t>
-      </w:r>
-      <w:proofErr w:type="gramStart"/>
-      <w:r>
-        <w:t>set.Add(</w:t>
-      </w:r>
-      <w:proofErr w:type="gramEnd"/>
-      <w:r>
-        <w:t>list);</w:t>
-      </w:r>
-    </w:p>
-    <w:p>
-      <w:pPr>
-        <w:pStyle w:val="Code"/>
-      </w:pPr>
-    </w:p>
-    <w:p>
-      <w:pPr>
-        <w:pStyle w:val="Code"/>
-      </w:pPr>
-      <w:r>
-        <w:t xml:space="preserve">            }</w:t>
-      </w:r>
-    </w:p>
-    <w:p>
-      <w:pPr>
-        <w:pStyle w:val="Code"/>
-      </w:pPr>
-    </w:p>
-    <w:p>
-      <w:pPr>
-        <w:pStyle w:val="Code"/>
-      </w:pPr>
-      <w:r>
-        <w:t xml:space="preserve">            </w:t>
-      </w:r>
-      <w:r>
-        <w:t>// remove 3 chips and split this pile on 2, 1 or 0 (depending on situation)</w:t>
-      </w:r>
-    </w:p>
-    <w:p>
-      <w:pPr>
-        <w:pStyle w:val="Code"/>
-      </w:pPr>
-      <w:r>
-        <w:t xml:space="preserve">            </w:t>
-      </w:r>
-      <w:proofErr w:type="gramStart"/>
-      <w:r>
-        <w:t>for</w:t>
-      </w:r>
-      <w:proofErr w:type="gramEnd"/>
-      <w:r>
-        <w:t xml:space="preserve"> (</w:t>
-      </w:r>
-      <w:r>
-        <w:t>int</w:t>
-      </w:r>
-      <w:r>
-        <w:t xml:space="preserve"> i = 0; i &lt; key.Count; i++)</w:t>
-      </w:r>
-    </w:p>
-    <w:p>
-      <w:pPr>
-        <w:pStyle w:val="Code"/>
-      </w:pPr>
-      <w:r>
-        <w:t xml:space="preserve">            {</w:t>
-      </w:r>
-    </w:p>
-    <w:p>
-      <w:pPr>
-        <w:pStyle w:val="Code"/>
-      </w:pPr>
-      <w:r>
-        <w:t xml:space="preserve">                </w:t>
-      </w:r>
-      <w:proofErr w:type="gramStart"/>
-      <w:r>
-        <w:t>var</w:t>
-      </w:r>
-      <w:proofErr w:type="gramEnd"/>
-      <w:r>
-        <w:t xml:space="preserve"> list = </w:t>
-      </w:r>
-      <w:r>
-        <w:t>new</w:t>
-      </w:r>
-      <w:r>
-        <w:t xml:space="preserve"> </w:t>
-      </w:r>
-      <w:r>
-        <w:t>PileList</w:t>
-      </w:r>
-      <w:r>
-        <w:t>(key);</w:t>
-      </w:r>
-    </w:p>
-    <w:p>
-      <w:pPr>
-        <w:pStyle w:val="Code"/>
-      </w:pPr>
-      <w:r>
-        <w:t xml:space="preserve">                </w:t>
-      </w:r>
-      <w:proofErr w:type="gramStart"/>
-      <w:r>
-        <w:t>list[</w:t>
-      </w:r>
-      <w:proofErr w:type="gramEnd"/>
-      <w:r>
-        <w:t>i] -= 3;</w:t>
-      </w:r>
-    </w:p>
-    <w:p>
-      <w:pPr>
-        <w:pStyle w:val="Code"/>
-      </w:pPr>
-    </w:p>
-    <w:p>
-      <w:pPr>
-        <w:pStyle w:val="Code"/>
-      </w:pPr>
-      <w:r>
-        <w:t xml:space="preserve">                </w:t>
-      </w:r>
-      <w:proofErr w:type="gramStart"/>
-      <w:r>
-        <w:t>int</w:t>
-      </w:r>
-      <w:proofErr w:type="gramEnd"/>
-      <w:r>
-        <w:t xml:space="preserve"> leftChipsCount = list[i];</w:t>
-      </w:r>
-    </w:p>
-    <w:p>
-      <w:pPr>
-        <w:pStyle w:val="Code"/>
-      </w:pPr>
-      <w:r>
-        <w:t xml:space="preserve">                </w:t>
-      </w:r>
-      <w:proofErr w:type="gramStart"/>
-      <w:r>
-        <w:t>int</w:t>
-      </w:r>
-      <w:proofErr w:type="gramEnd"/>
-      <w:r>
-        <w:t xml:space="preserve"> middleOfChips = leftChipsCount / 2 + 1;</w:t>
-      </w:r>
-    </w:p>
-    <w:p>
-      <w:pPr>
-        <w:pStyle w:val="Code"/>
-      </w:pPr>
-    </w:p>
-    <w:p>
-      <w:pPr>
-        <w:pStyle w:val="Code"/>
-      </w:pPr>
-      <w:r>
-        <w:t xml:space="preserve">                </w:t>
-      </w:r>
-      <w:proofErr w:type="gramStart"/>
-      <w:r>
-        <w:t>list.RemoveAt(</w:t>
-      </w:r>
-      <w:proofErr w:type="gramEnd"/>
-      <w:r>
-        <w:t>i);</w:t>
-      </w:r>
-    </w:p>
-    <w:p>
-      <w:pPr>
-        <w:pStyle w:val="Code"/>
-      </w:pPr>
-    </w:p>
-    <w:p>
-      <w:pPr>
-        <w:pStyle w:val="Code"/>
-      </w:pPr>
-      <w:r>
-        <w:t xml:space="preserve">                </w:t>
-      </w:r>
-      <w:proofErr w:type="gramStart"/>
-      <w:r>
-        <w:t>if</w:t>
-      </w:r>
-      <w:proofErr w:type="gramEnd"/>
-      <w:r>
-        <w:t xml:space="preserve"> (leftChipsCount == 0)</w:t>
-      </w:r>
-    </w:p>
-    <w:p>
-      <w:pPr>
-        <w:pStyle w:val="Code"/>
-      </w:pPr>
-      <w:r>
-        <w:t xml:space="preserve">                {</w:t>
-      </w:r>
-    </w:p>
-    <w:p>
-      <w:pPr>
-        <w:pStyle w:val="Code"/>
-      </w:pPr>
-      <w:r>
-        <w:t xml:space="preserve">                    </w:t>
-      </w:r>
-      <w:proofErr w:type="gramStart"/>
-      <w:r>
-        <w:t>if</w:t>
-      </w:r>
-      <w:proofErr w:type="gramEnd"/>
-      <w:r>
-        <w:t xml:space="preserve"> (!list.IsEmpty())</w:t>
-      </w:r>
-    </w:p>
-    <w:p>
-      <w:pPr>
-        <w:pStyle w:val="Code"/>
-      </w:pPr>
-      <w:r>
-        <w:t xml:space="preserve">                        </w:t>
-      </w:r>
-      <w:proofErr w:type="gramStart"/>
-      <w:r>
-        <w:t>set.Add(</w:t>
-      </w:r>
-      <w:proofErr w:type="gramEnd"/>
-      <w:r>
-        <w:t>new</w:t>
-      </w:r>
-      <w:r>
-        <w:t xml:space="preserve"> </w:t>
-      </w:r>
-      <w:r>
-        <w:t>PileList</w:t>
-      </w:r>
-      <w:r>
-        <w:t>(list));</w:t>
-      </w:r>
-    </w:p>
-    <w:p>
-      <w:pPr>
-        <w:pStyle w:val="Code"/>
-      </w:pPr>
-      <w:r>
-        <w:t xml:space="preserve">                    </w:t>
-      </w:r>
-      <w:proofErr w:type="gramStart"/>
-      <w:r>
-        <w:t>else</w:t>
-      </w:r>
-      <w:proofErr w:type="gramEnd"/>
-    </w:p>
-    <w:p>
-      <w:pPr>
-        <w:pStyle w:val="Code"/>
-      </w:pPr>
-      <w:r>
-        <w:t xml:space="preserve">                        </w:t>
-      </w:r>
-      <w:proofErr w:type="gramStart"/>
-      <w:r>
-        <w:t>set.Add(</w:t>
-      </w:r>
-      <w:proofErr w:type="gramEnd"/>
-      <w:r>
-        <w:t>new</w:t>
-      </w:r>
-      <w:r>
-        <w:t xml:space="preserve"> </w:t>
-      </w:r>
-      <w:r>
-        <w:t>PileList</w:t>
-      </w:r>
-      <w:r>
-        <w:t>(list) { leftChipsCount });</w:t>
-      </w:r>
-    </w:p>
-    <w:p>
-      <w:pPr>
-        <w:pStyle w:val="Code"/>
-      </w:pPr>
-      <w:r>
-        <w:t xml:space="preserve">                }</w:t>
-      </w:r>
-    </w:p>
-    <w:p>
-      <w:pPr>
-        <w:pStyle w:val="Code"/>
-      </w:pPr>
-      <w:r>
-        <w:t xml:space="preserve">                </w:t>
-      </w:r>
-      <w:proofErr w:type="gramStart"/>
-      <w:r>
-        <w:t>else</w:t>
-      </w:r>
-      <w:proofErr w:type="gramEnd"/>
-      <w:r>
-        <w:t xml:space="preserve"> </w:t>
-      </w:r>
-      <w:r>
-        <w:t>if</w:t>
-      </w:r>
-      <w:r>
-        <w:t xml:space="preserve"> (leftChipsCount &gt; 0)</w:t>
-      </w:r>
-    </w:p>
-    <w:p>
-      <w:pPr>
-        <w:pStyle w:val="Code"/>
-      </w:pPr>
-      <w:r>
-        <w:t xml:space="preserve">                    </w:t>
-      </w:r>
-      <w:proofErr w:type="gramStart"/>
-      <w:r>
-        <w:t>set.Add(</w:t>
-      </w:r>
-      <w:proofErr w:type="gramEnd"/>
-      <w:r>
-        <w:t>new</w:t>
-      </w:r>
-      <w:r>
-        <w:t xml:space="preserve"> </w:t>
-      </w:r>
-      <w:r>
-        <w:t>PileList</w:t>
-      </w:r>
-      <w:r>
-        <w:t>(list) { leftChipsCount });</w:t>
-      </w:r>
-    </w:p>
-    <w:p>
-      <w:pPr>
-        <w:pStyle w:val="Code"/>
-      </w:pPr>
-    </w:p>
-    <w:p>
-      <w:pPr>
-        <w:pStyle w:val="Code"/>
-      </w:pPr>
-      <w:r>
-        <w:t xml:space="preserve">                </w:t>
-      </w:r>
-      <w:proofErr w:type="gramStart"/>
-      <w:r>
-        <w:t>for</w:t>
-      </w:r>
-      <w:proofErr w:type="gramEnd"/>
-      <w:r>
-        <w:t xml:space="preserve"> (</w:t>
-      </w:r>
-      <w:r>
-        <w:t>int</w:t>
-      </w:r>
-      <w:r>
-        <w:t xml:space="preserve"> j = 1; j &lt; middleOfChips; j++)</w:t>
-      </w:r>
-    </w:p>
-    <w:p>
-      <w:pPr>
-        <w:pStyle w:val="Code"/>
-      </w:pPr>
-      <w:r>
-        <w:t xml:space="preserve">                    </w:t>
-      </w:r>
-      <w:proofErr w:type="gramStart"/>
-      <w:r>
-        <w:t>set.Add(</w:t>
-      </w:r>
-      <w:proofErr w:type="gramEnd"/>
-      <w:r>
-        <w:t>new</w:t>
-      </w:r>
-      <w:r>
-        <w:t xml:space="preserve"> </w:t>
-      </w:r>
-      <w:r>
-        <w:t>PileList</w:t>
-      </w:r>
-      <w:r>
-        <w:t>(list) { j, leftChipsCount - j });</w:t>
-      </w:r>
-    </w:p>
-    <w:p>
-      <w:pPr>
-        <w:pStyle w:val="Code"/>
-      </w:pPr>
-      <w:r>
-        <w:t xml:space="preserve">            }</w:t>
-      </w:r>
-    </w:p>
-    <w:p>
-      <w:pPr>
-        <w:pStyle w:val="Code"/>
-      </w:pPr>
-    </w:p>
-    <w:p>
-      <w:pPr>
-        <w:pStyle w:val="Code"/>
-      </w:pPr>
-      <w:r>
-        <w:t xml:space="preserve">            </w:t>
-      </w:r>
-      <w:proofErr w:type="gramStart"/>
-      <w:r>
         <w:t>return</w:t>
       </w:r>
-      <w:proofErr w:type="gramEnd"/>
       <w:r>
         <w:t xml:space="preserve"> set;</w:t>
       </w:r>
@@ -27323,7 +26600,6 @@
           <w:lang w:val="uk-UA"/>
         </w:rPr>
       </w:pPr>
-      <w:proofErr w:type="gramStart"/>
       <w:r>
         <w:t xml:space="preserve">Рисунок </w:t>
       </w:r>
@@ -27331,14 +26607,7 @@
         <w:rPr>
           <w:lang w:val="uk-UA"/>
         </w:rPr>
-        <w:t>8.</w:t>
-      </w:r>
-      <w:proofErr w:type="gramEnd"/>
-      <w:r>
-        <w:rPr>
-          <w:lang w:val="uk-UA"/>
-        </w:rPr>
-        <w:t xml:space="preserve"> Результати обчислення гри Шахи Доусона без кешуванн</w:t>
+        <w:t>8. Результати обчислення гри Шахи Доусона без кешуванн</w:t>
       </w:r>
       <w:r>
         <w:rPr>
@@ -27487,7 +26756,6 @@
           <w:lang w:val="uk-UA"/>
         </w:rPr>
       </w:pPr>
-      <w:proofErr w:type="gramStart"/>
       <w:r>
         <w:t xml:space="preserve">Рисунок </w:t>
       </w:r>
@@ -27501,14 +26769,7 @@
         <w:rPr>
           <w:lang w:val="uk-UA"/>
         </w:rPr>
-        <w:t>.</w:t>
-      </w:r>
-      <w:proofErr w:type="gramEnd"/>
-      <w:r>
-        <w:rPr>
-          <w:lang w:val="uk-UA"/>
-        </w:rPr>
-        <w:t xml:space="preserve"> Результати обчислення гри Шахи Доусона з кешуванням</w:t>
+        <w:t>. Результати обчислення гри Шахи Доусона з кешуванням</w:t>
       </w:r>
     </w:p>
     <w:p>
@@ -28125,7 +27386,6 @@
           <w:lang w:val="uk-UA"/>
         </w:rPr>
       </w:pPr>
-      <w:proofErr w:type="gramStart"/>
       <w:r>
         <w:t xml:space="preserve">Рисунок </w:t>
       </w:r>
@@ -28133,14 +27393,7 @@
         <w:rPr>
           <w:lang w:val="uk-UA"/>
         </w:rPr>
-        <w:t>10.</w:t>
-      </w:r>
-      <w:proofErr w:type="gramEnd"/>
-      <w:r>
-        <w:rPr>
-          <w:lang w:val="uk-UA"/>
-        </w:rPr>
-        <w:t xml:space="preserve"> Граф для перших кроків гри «Гризун»</w:t>
+        <w:t>10. Граф для перших кроків гри «Гризун»</w:t>
       </w:r>
     </w:p>
     <w:p>
@@ -28203,11 +27456,9 @@
         </w:rPr>
         <w:t xml:space="preserve"> </w:t>
       </w:r>
-      <w:proofErr w:type="gramStart"/>
       <w:r>
         <w:t>var</w:t>
       </w:r>
-      <w:proofErr w:type="gramEnd"/>
       <w:r>
         <w:t xml:space="preserve"> set = </w:t>
       </w:r>
@@ -28254,11 +27505,9 @@
         </w:rPr>
         <w:t xml:space="preserve"> </w:t>
       </w:r>
-      <w:proofErr w:type="gramStart"/>
       <w:r>
         <w:t>int</w:t>
       </w:r>
-      <w:proofErr w:type="gramEnd"/>
       <w:r>
         <w:t xml:space="preserve"> y = key.Y;</w:t>
       </w:r>
@@ -28273,11 +27522,9 @@
         </w:rPr>
         <w:t xml:space="preserve"> </w:t>
       </w:r>
-      <w:proofErr w:type="gramStart"/>
       <w:r>
         <w:t>int</w:t>
       </w:r>
-      <w:proofErr w:type="gramEnd"/>
       <w:r>
         <w:t xml:space="preserve"> x = key.X;</w:t>
       </w:r>
@@ -28297,11 +27544,9 @@
         </w:rPr>
         <w:t xml:space="preserve"> </w:t>
       </w:r>
-      <w:proofErr w:type="gramStart"/>
       <w:r>
         <w:t>for</w:t>
       </w:r>
-      <w:proofErr w:type="gramEnd"/>
       <w:r>
         <w:t xml:space="preserve"> (</w:t>
       </w:r>
@@ -28325,11 +27570,9 @@
       <w:r>
         <w:t xml:space="preserve">    </w:t>
       </w:r>
-      <w:proofErr w:type="gramStart"/>
       <w:r>
         <w:t>for</w:t>
       </w:r>
-      <w:proofErr w:type="gramEnd"/>
       <w:r>
         <w:t xml:space="preserve"> (</w:t>
       </w:r>
@@ -28367,11 +27610,9 @@
       <w:r>
         <w:t xml:space="preserve">        </w:t>
       </w:r>
-      <w:proofErr w:type="gramStart"/>
       <w:r>
         <w:t>if</w:t>
       </w:r>
-      <w:proofErr w:type="gramEnd"/>
       <w:r>
         <w:t xml:space="preserve"> ( i &gt;= x &amp;&amp; j &gt;= y)</w:t>
       </w:r>
@@ -28389,11 +27630,9 @@
       <w:r>
         <w:t xml:space="preserve">            </w:t>
       </w:r>
-      <w:proofErr w:type="gramStart"/>
       <w:r>
         <w:t>break</w:t>
       </w:r>
-      <w:proofErr w:type="gramEnd"/>
       <w:r>
         <w:t>;</w:t>
       </w:r>
@@ -28409,15 +27648,7 @@
         <w:t xml:space="preserve"> </w:t>
       </w:r>
       <w:r>
-        <w:t xml:space="preserve">        </w:t>
-      </w:r>
-      <w:proofErr w:type="gramStart"/>
-      <w:r>
-        <w:t>set.Add(</w:t>
-      </w:r>
-      <w:proofErr w:type="gramEnd"/>
-      <w:r>
-        <w:t>SGValue(</w:t>
+        <w:t xml:space="preserve">        set.Add(SGValue(</w:t>
       </w:r>
       <w:r>
         <w:t>new</w:t>
@@ -29157,7 +28388,7 @@
           <w:lang w:val="uk-UA"/>
         </w:rPr>
         <w:lastRenderedPageBreak/>
-        <w:t>Список літератури</w:t>
+        <w:t>СПИСОК ЛІТЕРАТУРИ</w:t>
       </w:r>
       <w:bookmarkEnd w:id="24"/>
     </w:p>
@@ -29183,7 +28414,13 @@
         <w:rPr>
           <w:lang w:val="uk-UA"/>
         </w:rPr>
-        <w:t xml:space="preserve">   Дослідження операцій: підручник. Ч.3. Ухвалення рішень і теорія ігор / М.Я.Бартіш, І.М.Дудзяний. – Львів: Видавничий центр </w:t>
+        <w:t xml:space="preserve">  </w:t>
+      </w:r>
+      <w:r>
+        <w:rPr>
+          <w:lang w:val="uk-UA"/>
+        </w:rPr>
+        <w:t xml:space="preserve">Дослідження операцій: підручник. Ч.3. Ухвалення рішень і теорія ігор / М.Я.Бартіш, І.М.Дудзяний. – Львів: Видавничий центр </w:t>
       </w:r>
       <w:r>
         <w:rPr>
@@ -29452,7 +28689,7 @@
           <w:rPr>
             <w:noProof/>
           </w:rPr>
-          <w:t>2</w:t>
+          <w:t>22</w:t>
         </w:r>
         <w:r>
           <w:fldChar w:fldCharType="end"/>
@@ -35121,7 +34358,7 @@
 </file>
 
 <file path=customXml/itemProps1.xml><?xml version="1.0" encoding="utf-8"?>
-<ds:datastoreItem xmlns:ds="http://schemas.openxmlformats.org/officeDocument/2006/customXml" ds:itemID="{3573C819-5348-4965-9962-BCD490DD526A}">
+<ds:datastoreItem xmlns:ds="http://schemas.openxmlformats.org/officeDocument/2006/customXml" ds:itemID="{B8027134-733F-44A4-B1D0-4A8EA2D19E24}">
   <ds:schemaRefs>
     <ds:schemaRef ds:uri="http://schemas.openxmlformats.org/officeDocument/2006/bibliography"/>
   </ds:schemaRefs>

</xml_diff>